<commit_message>
commit report 2 (10%): thaitc
</commit_message>
<xml_diff>
--- a/Report/Report-MYO.docx
+++ b/Report/Report-MYO.docx
@@ -303,59 +303,13 @@
                 <w:szCs w:val="24"/>
               </w:rPr>
             </w:pPr>
-            <w:proofErr w:type="spellStart"/>
             <w:r>
               <w:rPr>
                 <w:rFonts w:asciiTheme="majorHAnsi" w:hAnsiTheme="majorHAnsi"/>
                 <w:sz w:val="24"/>
                 <w:szCs w:val="24"/>
               </w:rPr>
-              <w:t>Trương</w:t>
-            </w:r>
-            <w:proofErr w:type="spellEnd"/>
-            <w:r>
-              <w:rPr>
-                <w:rFonts w:asciiTheme="majorHAnsi" w:hAnsiTheme="majorHAnsi"/>
-                <w:sz w:val="24"/>
-                <w:szCs w:val="24"/>
-              </w:rPr>
-              <w:t xml:space="preserve"> </w:t>
-            </w:r>
-            <w:proofErr w:type="spellStart"/>
-            <w:r>
-              <w:rPr>
-                <w:rFonts w:asciiTheme="majorHAnsi" w:hAnsiTheme="majorHAnsi"/>
-                <w:sz w:val="24"/>
-                <w:szCs w:val="24"/>
-              </w:rPr>
-              <w:t>Công</w:t>
-            </w:r>
-            <w:proofErr w:type="spellEnd"/>
-            <w:r>
-              <w:rPr>
-                <w:rFonts w:asciiTheme="majorHAnsi" w:hAnsiTheme="majorHAnsi"/>
-                <w:sz w:val="24"/>
-                <w:szCs w:val="24"/>
-              </w:rPr>
-              <w:t xml:space="preserve"> </w:t>
-            </w:r>
-            <w:proofErr w:type="spellStart"/>
-            <w:r>
-              <w:rPr>
-                <w:rFonts w:asciiTheme="majorHAnsi" w:hAnsiTheme="majorHAnsi"/>
-                <w:sz w:val="24"/>
-                <w:szCs w:val="24"/>
-              </w:rPr>
-              <w:t>Thái</w:t>
-            </w:r>
-            <w:proofErr w:type="spellEnd"/>
-            <w:r>
-              <w:rPr>
-                <w:rFonts w:asciiTheme="majorHAnsi" w:hAnsiTheme="majorHAnsi"/>
-                <w:sz w:val="24"/>
-                <w:szCs w:val="24"/>
-              </w:rPr>
-              <w:t xml:space="preserve"> – ThaiTCSE61209</w:t>
+              <w:t>Trương Công Thái – ThaiTCSE61209</w:t>
             </w:r>
           </w:p>
           <w:p>
@@ -368,59 +322,13 @@
                 <w:szCs w:val="24"/>
               </w:rPr>
             </w:pPr>
-            <w:proofErr w:type="spellStart"/>
             <w:r>
               <w:rPr>
                 <w:rFonts w:asciiTheme="majorHAnsi" w:hAnsiTheme="majorHAnsi"/>
                 <w:sz w:val="24"/>
                 <w:szCs w:val="24"/>
               </w:rPr>
-              <w:t>Nguyễn</w:t>
-            </w:r>
-            <w:proofErr w:type="spellEnd"/>
-            <w:r>
-              <w:rPr>
-                <w:rFonts w:asciiTheme="majorHAnsi" w:hAnsiTheme="majorHAnsi"/>
-                <w:sz w:val="24"/>
-                <w:szCs w:val="24"/>
-              </w:rPr>
-              <w:t xml:space="preserve"> </w:t>
-            </w:r>
-            <w:proofErr w:type="spellStart"/>
-            <w:r>
-              <w:rPr>
-                <w:rFonts w:asciiTheme="majorHAnsi" w:hAnsiTheme="majorHAnsi"/>
-                <w:sz w:val="24"/>
-                <w:szCs w:val="24"/>
-              </w:rPr>
-              <w:t>Nhất</w:t>
-            </w:r>
-            <w:proofErr w:type="spellEnd"/>
-            <w:r>
-              <w:rPr>
-                <w:rFonts w:asciiTheme="majorHAnsi" w:hAnsiTheme="majorHAnsi"/>
-                <w:sz w:val="24"/>
-                <w:szCs w:val="24"/>
-              </w:rPr>
-              <w:t xml:space="preserve"> </w:t>
-            </w:r>
-            <w:proofErr w:type="spellStart"/>
-            <w:r>
-              <w:rPr>
-                <w:rFonts w:asciiTheme="majorHAnsi" w:hAnsiTheme="majorHAnsi"/>
-                <w:sz w:val="24"/>
-                <w:szCs w:val="24"/>
-              </w:rPr>
-              <w:t>Nguyên</w:t>
-            </w:r>
-            <w:proofErr w:type="spellEnd"/>
-            <w:r>
-              <w:rPr>
-                <w:rFonts w:asciiTheme="majorHAnsi" w:hAnsiTheme="majorHAnsi"/>
-                <w:sz w:val="24"/>
-                <w:szCs w:val="24"/>
-              </w:rPr>
-              <w:t xml:space="preserve"> – NguyenNNSE61172</w:t>
+              <w:t>Nguyễn Nhất Nguyên – NguyenNNSE61172</w:t>
             </w:r>
           </w:p>
           <w:p>
@@ -433,59 +341,13 @@
                 <w:szCs w:val="24"/>
               </w:rPr>
             </w:pPr>
-            <w:proofErr w:type="spellStart"/>
             <w:r>
               <w:rPr>
                 <w:rFonts w:asciiTheme="majorHAnsi" w:hAnsiTheme="majorHAnsi"/>
                 <w:sz w:val="24"/>
                 <w:szCs w:val="24"/>
               </w:rPr>
-              <w:t>Phạm</w:t>
-            </w:r>
-            <w:proofErr w:type="spellEnd"/>
-            <w:r>
-              <w:rPr>
-                <w:rFonts w:asciiTheme="majorHAnsi" w:hAnsiTheme="majorHAnsi"/>
-                <w:sz w:val="24"/>
-                <w:szCs w:val="24"/>
-              </w:rPr>
-              <w:t xml:space="preserve"> </w:t>
-            </w:r>
-            <w:proofErr w:type="spellStart"/>
-            <w:r>
-              <w:rPr>
-                <w:rFonts w:asciiTheme="majorHAnsi" w:hAnsiTheme="majorHAnsi"/>
-                <w:sz w:val="24"/>
-                <w:szCs w:val="24"/>
-              </w:rPr>
-              <w:t>Hồng</w:t>
-            </w:r>
-            <w:proofErr w:type="spellEnd"/>
-            <w:r>
-              <w:rPr>
-                <w:rFonts w:asciiTheme="majorHAnsi" w:hAnsiTheme="majorHAnsi"/>
-                <w:sz w:val="24"/>
-                <w:szCs w:val="24"/>
-              </w:rPr>
-              <w:t xml:space="preserve"> </w:t>
-            </w:r>
-            <w:proofErr w:type="spellStart"/>
-            <w:r>
-              <w:rPr>
-                <w:rFonts w:asciiTheme="majorHAnsi" w:hAnsiTheme="majorHAnsi"/>
-                <w:sz w:val="24"/>
-                <w:szCs w:val="24"/>
-              </w:rPr>
-              <w:t>Quý</w:t>
-            </w:r>
-            <w:proofErr w:type="spellEnd"/>
-            <w:r>
-              <w:rPr>
-                <w:rFonts w:asciiTheme="majorHAnsi" w:hAnsiTheme="majorHAnsi"/>
-                <w:sz w:val="24"/>
-                <w:szCs w:val="24"/>
-              </w:rPr>
-              <w:t xml:space="preserve"> – QuyPHSE61130</w:t>
+              <w:t>Phạm Hồng Quý – QuyPHSE61130</w:t>
             </w:r>
           </w:p>
           <w:p>
@@ -498,59 +360,13 @@
                 <w:szCs w:val="24"/>
               </w:rPr>
             </w:pPr>
-            <w:proofErr w:type="spellStart"/>
             <w:r>
               <w:rPr>
                 <w:rFonts w:asciiTheme="majorHAnsi" w:hAnsiTheme="majorHAnsi"/>
                 <w:sz w:val="24"/>
                 <w:szCs w:val="24"/>
               </w:rPr>
-              <w:t>Nguyễn</w:t>
-            </w:r>
-            <w:proofErr w:type="spellEnd"/>
-            <w:r>
-              <w:rPr>
-                <w:rFonts w:asciiTheme="majorHAnsi" w:hAnsiTheme="majorHAnsi"/>
-                <w:sz w:val="24"/>
-                <w:szCs w:val="24"/>
-              </w:rPr>
-              <w:t xml:space="preserve"> </w:t>
-            </w:r>
-            <w:proofErr w:type="spellStart"/>
-            <w:r>
-              <w:rPr>
-                <w:rFonts w:asciiTheme="majorHAnsi" w:hAnsiTheme="majorHAnsi"/>
-                <w:sz w:val="24"/>
-                <w:szCs w:val="24"/>
-              </w:rPr>
-              <w:t>Duy</w:t>
-            </w:r>
-            <w:proofErr w:type="spellEnd"/>
-            <w:r>
-              <w:rPr>
-                <w:rFonts w:asciiTheme="majorHAnsi" w:hAnsiTheme="majorHAnsi"/>
-                <w:sz w:val="24"/>
-                <w:szCs w:val="24"/>
-              </w:rPr>
-              <w:t xml:space="preserve"> </w:t>
-            </w:r>
-            <w:proofErr w:type="spellStart"/>
-            <w:r>
-              <w:rPr>
-                <w:rFonts w:asciiTheme="majorHAnsi" w:hAnsiTheme="majorHAnsi"/>
-                <w:sz w:val="24"/>
-                <w:szCs w:val="24"/>
-              </w:rPr>
-              <w:t>Anh</w:t>
-            </w:r>
-            <w:proofErr w:type="spellEnd"/>
-            <w:r>
-              <w:rPr>
-                <w:rFonts w:asciiTheme="majorHAnsi" w:hAnsiTheme="majorHAnsi"/>
-                <w:sz w:val="24"/>
-                <w:szCs w:val="24"/>
-              </w:rPr>
-              <w:t xml:space="preserve"> – AnhNDSE61130</w:t>
+              <w:t>Nguyễn Duy Anh – AnhNDSE61130</w:t>
             </w:r>
           </w:p>
         </w:tc>
@@ -602,54 +418,8 @@
                 <w:sz w:val="24"/>
                 <w:szCs w:val="24"/>
               </w:rPr>
-              <w:t xml:space="preserve">Mr. </w:t>
-            </w:r>
-            <w:proofErr w:type="spellStart"/>
-            <w:r>
-              <w:rPr>
-                <w:rFonts w:asciiTheme="majorHAnsi" w:hAnsiTheme="majorHAnsi"/>
-                <w:sz w:val="24"/>
-                <w:szCs w:val="24"/>
-              </w:rPr>
-              <w:t>Kiều</w:t>
-            </w:r>
-            <w:proofErr w:type="spellEnd"/>
-            <w:r>
-              <w:rPr>
-                <w:rFonts w:asciiTheme="majorHAnsi" w:hAnsiTheme="majorHAnsi"/>
-                <w:sz w:val="24"/>
-                <w:szCs w:val="24"/>
-              </w:rPr>
-              <w:t xml:space="preserve"> </w:t>
-            </w:r>
-            <w:proofErr w:type="spellStart"/>
-            <w:r>
-              <w:rPr>
-                <w:rFonts w:asciiTheme="majorHAnsi" w:hAnsiTheme="majorHAnsi"/>
-                <w:sz w:val="24"/>
-                <w:szCs w:val="24"/>
-              </w:rPr>
-              <w:t>Trọng</w:t>
-            </w:r>
-            <w:proofErr w:type="spellEnd"/>
-            <w:r>
-              <w:rPr>
-                <w:rFonts w:asciiTheme="majorHAnsi" w:hAnsiTheme="majorHAnsi"/>
-                <w:sz w:val="24"/>
-                <w:szCs w:val="24"/>
-              </w:rPr>
-              <w:t xml:space="preserve"> </w:t>
-            </w:r>
-            <w:proofErr w:type="spellStart"/>
-            <w:r>
-              <w:rPr>
-                <w:rFonts w:asciiTheme="majorHAnsi" w:hAnsiTheme="majorHAnsi"/>
-                <w:sz w:val="24"/>
-                <w:szCs w:val="24"/>
-              </w:rPr>
-              <w:t>Khánh</w:t>
-            </w:r>
-            <w:proofErr w:type="spellEnd"/>
+              <w:t>Mr. Kiều Trọng Khánh</w:t>
+            </w:r>
           </w:p>
         </w:tc>
       </w:tr>
@@ -834,18 +604,8 @@
           <w:sz w:val="24"/>
         </w:rPr>
         <w:lastRenderedPageBreak/>
-        <w:t xml:space="preserve">This page </w:t>
-      </w:r>
-      <w:proofErr w:type="gramStart"/>
-      <w:r>
-        <w:rPr>
-          <w:rFonts w:ascii="Cambria"/>
-          <w:i/>
-          <w:sz w:val="24"/>
-        </w:rPr>
-        <w:t>is intentionally left</w:t>
-      </w:r>
-      <w:proofErr w:type="gramEnd"/>
+        <w:t>This page is intentionally left</w:t>
+      </w:r>
       <w:r>
         <w:rPr>
           <w:rFonts w:ascii="Cambria"/>
@@ -884,8 +644,8 @@
         <w:br w:type="page"/>
       </w:r>
     </w:p>
-    <w:bookmarkStart w:id="0" w:name="_Toc419668198" w:displacedByCustomXml="next"/>
-    <w:bookmarkStart w:id="1" w:name="_Toc440373452" w:displacedByCustomXml="next"/>
+    <w:bookmarkStart w:id="0" w:name="_Toc440373452" w:displacedByCustomXml="next"/>
+    <w:bookmarkStart w:id="1" w:name="_Toc419668198" w:displacedByCustomXml="next"/>
     <w:sdt>
       <w:sdtPr>
         <w:rPr>
@@ -4698,36 +4458,8 @@
           <w:b/>
           <w:bCs/>
         </w:rPr>
-        <w:t>&lt;</w:t>
-      </w:r>
-      <w:proofErr w:type="spellStart"/>
-      <w:r>
-        <w:rPr>
-          <w:rFonts w:eastAsia="Cambria"/>
-          <w:b/>
-          <w:bCs/>
-        </w:rPr>
-        <w:t>Ngày</w:t>
-      </w:r>
-      <w:proofErr w:type="spellEnd"/>
-      <w:r>
-        <w:rPr>
-          <w:rFonts w:eastAsia="Cambria"/>
-          <w:b/>
-          <w:bCs/>
-        </w:rPr>
-        <w:t xml:space="preserve"> </w:t>
-      </w:r>
-      <w:proofErr w:type="spellStart"/>
-      <w:r>
-        <w:rPr>
-          <w:rFonts w:eastAsia="Cambria"/>
-          <w:b/>
-          <w:bCs/>
-        </w:rPr>
-        <w:t>kết</w:t>
-      </w:r>
-      <w:proofErr w:type="spellEnd"/>
+        <w:t>&lt;Ngày kết</w:t>
+      </w:r>
       <w:r>
         <w:rPr>
           <w:rFonts w:eastAsia="Cambria"/>
@@ -4737,23 +4469,13 @@
         </w:rPr>
         <w:t xml:space="preserve"> </w:t>
       </w:r>
-      <w:proofErr w:type="spellStart"/>
       <w:r>
         <w:rPr>
           <w:rFonts w:eastAsia="Cambria"/>
           <w:b/>
           <w:bCs/>
         </w:rPr>
-        <w:t>thúc</w:t>
-      </w:r>
-      <w:proofErr w:type="spellEnd"/>
-      <w:r>
-        <w:rPr>
-          <w:rFonts w:eastAsia="Cambria"/>
-          <w:b/>
-          <w:bCs/>
-        </w:rPr>
-        <w:t>&gt;</w:t>
+        <w:t>thúc&gt;</w:t>
       </w:r>
     </w:p>
     <w:p>
@@ -4865,35 +4587,7 @@
         <w:rPr>
           <w:rFonts w:asciiTheme="majorHAnsi" w:hAnsiTheme="majorHAnsi"/>
         </w:rPr>
-        <w:t xml:space="preserve">We build a system, which help communication is easier between normal and deaf / mute persons. In the process of our research, we </w:t>
-      </w:r>
-      <w:proofErr w:type="spellStart"/>
-      <w:r>
-        <w:rPr>
-          <w:rFonts w:asciiTheme="majorHAnsi" w:hAnsiTheme="majorHAnsi"/>
-        </w:rPr>
-        <w:t>findout</w:t>
-      </w:r>
-      <w:proofErr w:type="spellEnd"/>
-      <w:r>
-        <w:rPr>
-          <w:rFonts w:asciiTheme="majorHAnsi" w:hAnsiTheme="majorHAnsi"/>
-        </w:rPr>
-        <w:t xml:space="preserve"> that MYO Gesture Control Armband is the key to solve the problem. By using MYO armband, we can read the electrical activity of person’s muscle and the motion of their arm then map the gesture with the customized data to translate sign language into text or sound with the same meaning. </w:t>
-      </w:r>
-      <w:proofErr w:type="spellStart"/>
-      <w:r>
-        <w:rPr>
-          <w:rFonts w:asciiTheme="majorHAnsi" w:hAnsiTheme="majorHAnsi"/>
-        </w:rPr>
-        <w:t>Beside</w:t>
-      </w:r>
-      <w:proofErr w:type="spellEnd"/>
-      <w:r>
-        <w:rPr>
-          <w:rFonts w:asciiTheme="majorHAnsi" w:hAnsiTheme="majorHAnsi"/>
-        </w:rPr>
-        <w:t xml:space="preserve"> that, we also provide </w:t>
+        <w:t xml:space="preserve">We build a system, which help communication is easier between normal and deaf / mute persons. In the process of our research, we findout that MYO Gesture Control Armband is the key to solve the problem. By using MYO armband, we can read the electrical activity of person’s muscle and the motion of their arm then map the gesture with the customized data to translate sign language into text or sound with the same meaning. Beside that, we also provide </w:t>
       </w:r>
       <w:r>
         <w:rPr>
@@ -4943,21 +4637,7 @@
         <w:rPr>
           <w:rFonts w:asciiTheme="majorHAnsi" w:hAnsiTheme="majorHAnsi"/>
         </w:rPr>
-        <w:t xml:space="preserve">This document also describes our working process in 4 months includes our perspective in the system, component designs and detailed core workflows. We all hope the system as so as our solution will help the deaf and mute persons easier to </w:t>
-      </w:r>
-      <w:proofErr w:type="spellStart"/>
-      <w:r>
-        <w:rPr>
-          <w:rFonts w:asciiTheme="majorHAnsi" w:hAnsiTheme="majorHAnsi"/>
-        </w:rPr>
-        <w:t>intergrate</w:t>
-      </w:r>
-      <w:proofErr w:type="spellEnd"/>
-      <w:r>
-        <w:rPr>
-          <w:rFonts w:asciiTheme="majorHAnsi" w:hAnsiTheme="majorHAnsi"/>
-        </w:rPr>
-        <w:t xml:space="preserve"> with the community.</w:t>
+        <w:t>This document also describes our working process in 4 months includes our perspective in the system, component designs and detailed core workflows. We all hope the system as so as our solution will help the deaf and mute persons easier to intergrate with the community.</w:t>
       </w:r>
     </w:p>
     <w:p>
@@ -5004,21 +4684,7 @@
         <w:rPr>
           <w:rFonts w:asciiTheme="majorHAnsi" w:hAnsiTheme="majorHAnsi"/>
         </w:rPr>
-        <w:t xml:space="preserve">that to support translate sign language into normal text or sound in </w:t>
-      </w:r>
-      <w:proofErr w:type="spellStart"/>
-      <w:r>
-        <w:rPr>
-          <w:rFonts w:asciiTheme="majorHAnsi" w:hAnsiTheme="majorHAnsi"/>
-        </w:rPr>
-        <w:t>VietNam</w:t>
-      </w:r>
-      <w:proofErr w:type="spellEnd"/>
-      <w:r>
-        <w:rPr>
-          <w:rFonts w:asciiTheme="majorHAnsi" w:hAnsiTheme="majorHAnsi"/>
-        </w:rPr>
-        <w:t xml:space="preserve"> or around the world. </w:t>
+        <w:t xml:space="preserve">that to support translate sign language into normal text or sound in VietNam or around the world. </w:t>
       </w:r>
       <w:r>
         <w:rPr>
@@ -5140,21 +4806,7 @@
         <w:rPr>
           <w:rFonts w:asciiTheme="majorHAnsi" w:hAnsiTheme="majorHAnsi"/>
         </w:rPr>
-        <w:t xml:space="preserve">phrase of words called “sign </w:t>
-      </w:r>
-      <w:proofErr w:type="spellStart"/>
-      <w:r>
-        <w:rPr>
-          <w:rFonts w:asciiTheme="majorHAnsi" w:hAnsiTheme="majorHAnsi"/>
-        </w:rPr>
-        <w:t>languge</w:t>
-      </w:r>
-      <w:proofErr w:type="spellEnd"/>
-      <w:r>
-        <w:rPr>
-          <w:rFonts w:asciiTheme="majorHAnsi" w:hAnsiTheme="majorHAnsi"/>
-        </w:rPr>
-        <w:t>”.</w:t>
+        <w:t>phrase of words called “sign languge”.</w:t>
       </w:r>
     </w:p>
     <w:p>
@@ -5214,19 +4866,11 @@
           <w:rFonts w:asciiTheme="majorHAnsi" w:hAnsiTheme="majorHAnsi"/>
         </w:rPr>
       </w:pPr>
-      <w:proofErr w:type="spellStart"/>
-      <w:r>
-        <w:rPr>
-          <w:rFonts w:asciiTheme="majorHAnsi" w:hAnsiTheme="majorHAnsi"/>
-        </w:rPr>
-        <w:t>Howerver</w:t>
-      </w:r>
-      <w:proofErr w:type="spellEnd"/>
-      <w:r>
-        <w:rPr>
-          <w:rFonts w:asciiTheme="majorHAnsi" w:hAnsiTheme="majorHAnsi"/>
-        </w:rPr>
-        <w:t xml:space="preserve">, </w:t>
+      <w:r>
+        <w:rPr>
+          <w:rFonts w:asciiTheme="majorHAnsi" w:hAnsiTheme="majorHAnsi"/>
+        </w:rPr>
+        <w:t xml:space="preserve">Howerver, </w:t>
       </w:r>
       <w:r>
         <w:rPr>
@@ -5350,25 +4994,7 @@
           <w:sz w:val="24"/>
           <w:szCs w:val="24"/>
         </w:rPr>
-        <w:t xml:space="preserve">Not use </w:t>
-      </w:r>
-      <w:proofErr w:type="spellStart"/>
-      <w:r>
-        <w:rPr>
-          <w:rFonts w:ascii="Times New Roman" w:eastAsia="Times New Roman" w:hAnsi="Times New Roman" w:cs="Times New Roman"/>
-          <w:sz w:val="24"/>
-          <w:szCs w:val="24"/>
-        </w:rPr>
-        <w:t>widly</w:t>
-      </w:r>
-      <w:proofErr w:type="spellEnd"/>
-      <w:r>
-        <w:rPr>
-          <w:rFonts w:ascii="Times New Roman" w:eastAsia="Times New Roman" w:hAnsi="Times New Roman" w:cs="Times New Roman"/>
-          <w:sz w:val="24"/>
-          <w:szCs w:val="24"/>
-        </w:rPr>
-        <w:t xml:space="preserve"> in community: In normal life, deaf / mute persons can hardly find someone who has knowledge on sign language to communicate.</w:t>
+        <w:t>Not use widly in community: In normal life, deaf / mute persons can hardly find someone who has knowledge on sign language to communicate.</w:t>
       </w:r>
     </w:p>
     <w:p>
@@ -5938,25 +5564,7 @@
           <w:sz w:val="24"/>
           <w:szCs w:val="24"/>
         </w:rPr>
-        <w:t xml:space="preserve">it, which is </w:t>
-      </w:r>
-      <w:proofErr w:type="spellStart"/>
-      <w:r>
-        <w:rPr>
-          <w:rFonts w:ascii="Times New Roman"/>
-          <w:sz w:val="24"/>
-          <w:szCs w:val="24"/>
-        </w:rPr>
-        <w:t>inputed</w:t>
-      </w:r>
-      <w:proofErr w:type="spellEnd"/>
-      <w:r>
-        <w:rPr>
-          <w:rFonts w:ascii="Times New Roman"/>
-          <w:sz w:val="24"/>
-          <w:szCs w:val="24"/>
-        </w:rPr>
-        <w:t xml:space="preserve"> by staff,</w:t>
+        <w:t>it, which is inputed by staff,</w:t>
       </w:r>
       <w:r>
         <w:rPr>
@@ -6061,25 +5669,7 @@
           <w:sz w:val="24"/>
           <w:szCs w:val="24"/>
         </w:rPr>
-        <w:t xml:space="preserve">Translate sign language: User can translate sign language into text or sound with the same meaning. Right after user perform sign language, the application will receive raw data from MYO armband and send to server then </w:t>
-      </w:r>
-      <w:proofErr w:type="spellStart"/>
-      <w:r>
-        <w:rPr>
-          <w:rFonts w:ascii="Times New Roman"/>
-          <w:sz w:val="24"/>
-          <w:szCs w:val="24"/>
-        </w:rPr>
-        <w:t>reveive</w:t>
-      </w:r>
-      <w:proofErr w:type="spellEnd"/>
-      <w:r>
-        <w:rPr>
-          <w:rFonts w:ascii="Times New Roman"/>
-          <w:sz w:val="24"/>
-          <w:szCs w:val="24"/>
-        </w:rPr>
-        <w:t xml:space="preserve"> translated data and outputs text or sound with the same meaning.</w:t>
+        <w:t>Translate sign language: User can translate sign language into text or sound with the same meaning. Right after user perform sign language, the application will receive raw data from MYO armband and send to server then reveive translated data and outputs text or sound with the same meaning.</w:t>
       </w:r>
     </w:p>
     <w:p>
@@ -6337,43 +5927,7 @@
           <w:sz w:val="24"/>
           <w:szCs w:val="24"/>
         </w:rPr>
-        <w:t xml:space="preserve">The deaf and mute in </w:t>
-      </w:r>
-      <w:proofErr w:type="spellStart"/>
-      <w:r>
-        <w:rPr>
-          <w:rFonts w:ascii="Times New Roman"/>
-          <w:sz w:val="24"/>
-          <w:szCs w:val="24"/>
-        </w:rPr>
-        <w:t>there</w:t>
-      </w:r>
-      <w:proofErr w:type="spellEnd"/>
-      <w:r>
-        <w:rPr>
-          <w:rFonts w:ascii="Times New Roman"/>
-          <w:sz w:val="24"/>
-          <w:szCs w:val="24"/>
-        </w:rPr>
-        <w:t xml:space="preserve"> job: It is easier for the deaf and mute in </w:t>
-      </w:r>
-      <w:proofErr w:type="spellStart"/>
-      <w:r>
-        <w:rPr>
-          <w:rFonts w:ascii="Times New Roman"/>
-          <w:sz w:val="24"/>
-          <w:szCs w:val="24"/>
-        </w:rPr>
-        <w:t>there</w:t>
-      </w:r>
-      <w:proofErr w:type="spellEnd"/>
-      <w:r>
-        <w:rPr>
-          <w:rFonts w:ascii="Times New Roman"/>
-          <w:sz w:val="24"/>
-          <w:szCs w:val="24"/>
-        </w:rPr>
-        <w:t xml:space="preserve"> job especially whose job relate with presentation.</w:t>
+        <w:t>The deaf and mute in there job: It is easier for the deaf and mute in there job especially whose job relate with presentation.</w:t>
       </w:r>
     </w:p>
     <w:p>
@@ -6684,23 +6238,7 @@
           <w:rFonts w:ascii="Cambria"/>
           <w:sz w:val="24"/>
         </w:rPr>
-        <w:t xml:space="preserve">Function requirements of the system </w:t>
-      </w:r>
-      <w:proofErr w:type="gramStart"/>
-      <w:r>
-        <w:rPr>
-          <w:rFonts w:ascii="Cambria"/>
-          <w:sz w:val="24"/>
-        </w:rPr>
-        <w:t>are listed</w:t>
-      </w:r>
-      <w:proofErr w:type="gramEnd"/>
-      <w:r>
-        <w:rPr>
-          <w:rFonts w:ascii="Cambria"/>
-          <w:sz w:val="24"/>
-        </w:rPr>
-        <w:t xml:space="preserve"> as</w:t>
+        <w:t>Function requirements of the system are listed as</w:t>
       </w:r>
       <w:r>
         <w:rPr>
@@ -7507,34 +7045,14 @@
                 <w:szCs w:val="24"/>
               </w:rPr>
             </w:pPr>
-            <w:proofErr w:type="spellStart"/>
             <w:r>
               <w:rPr>
                 <w:rFonts w:ascii="Times New Roman" w:eastAsia="Times New Roman" w:hAnsi="Times New Roman" w:cs="Times New Roman"/>
                 <w:sz w:val="24"/>
                 <w:szCs w:val="24"/>
               </w:rPr>
-              <w:t>Kiều</w:t>
-            </w:r>
-            <w:proofErr w:type="spellEnd"/>
-            <w:r>
-              <w:rPr>
-                <w:rFonts w:ascii="Times New Roman" w:eastAsia="Times New Roman" w:hAnsi="Times New Roman" w:cs="Times New Roman"/>
-                <w:sz w:val="24"/>
-                <w:szCs w:val="24"/>
-              </w:rPr>
-              <w:t xml:space="preserve"> </w:t>
-            </w:r>
-            <w:proofErr w:type="spellStart"/>
-            <w:r>
-              <w:rPr>
-                <w:rFonts w:ascii="Times New Roman" w:eastAsia="Times New Roman" w:hAnsi="Times New Roman" w:cs="Times New Roman"/>
-                <w:sz w:val="24"/>
-                <w:szCs w:val="24"/>
-              </w:rPr>
-              <w:t>Trọng</w:t>
-            </w:r>
-            <w:proofErr w:type="spellEnd"/>
+              <w:t>Kiều Trọng</w:t>
+            </w:r>
             <w:r>
               <w:rPr>
                 <w:rFonts w:ascii="Times New Roman" w:eastAsia="Times New Roman" w:hAnsi="Times New Roman" w:cs="Times New Roman"/>
@@ -7544,7 +7062,6 @@
               </w:rPr>
               <w:t xml:space="preserve"> </w:t>
             </w:r>
-            <w:proofErr w:type="spellStart"/>
             <w:r>
               <w:rPr>
                 <w:rFonts w:ascii="Times New Roman" w:eastAsia="Times New Roman" w:hAnsi="Times New Roman" w:cs="Times New Roman"/>
@@ -7553,7 +7070,6 @@
               </w:rPr>
               <w:t>Khánh</w:t>
             </w:r>
-            <w:proofErr w:type="spellEnd"/>
           </w:p>
         </w:tc>
         <w:tc>
@@ -7742,52 +7258,14 @@
                 <w:szCs w:val="24"/>
               </w:rPr>
             </w:pPr>
-            <w:proofErr w:type="spellStart"/>
             <w:r>
               <w:rPr>
                 <w:rFonts w:ascii="Times New Roman" w:eastAsia="Times New Roman" w:hAnsi="Times New Roman" w:cs="Times New Roman"/>
                 <w:sz w:val="24"/>
                 <w:szCs w:val="24"/>
               </w:rPr>
-              <w:t>Trương</w:t>
-            </w:r>
-            <w:proofErr w:type="spellEnd"/>
-            <w:r>
-              <w:rPr>
-                <w:rFonts w:ascii="Times New Roman" w:eastAsia="Times New Roman" w:hAnsi="Times New Roman" w:cs="Times New Roman"/>
-                <w:sz w:val="24"/>
-                <w:szCs w:val="24"/>
-              </w:rPr>
-              <w:t xml:space="preserve"> </w:t>
-            </w:r>
-            <w:proofErr w:type="spellStart"/>
-            <w:r>
-              <w:rPr>
-                <w:rFonts w:ascii="Times New Roman" w:eastAsia="Times New Roman" w:hAnsi="Times New Roman" w:cs="Times New Roman"/>
-                <w:sz w:val="24"/>
-                <w:szCs w:val="24"/>
-              </w:rPr>
-              <w:t>Công</w:t>
-            </w:r>
-            <w:proofErr w:type="spellEnd"/>
-            <w:r>
-              <w:rPr>
-                <w:rFonts w:ascii="Times New Roman" w:eastAsia="Times New Roman" w:hAnsi="Times New Roman" w:cs="Times New Roman"/>
-                <w:sz w:val="24"/>
-                <w:szCs w:val="24"/>
-              </w:rPr>
-              <w:t xml:space="preserve"> </w:t>
-            </w:r>
-            <w:proofErr w:type="spellStart"/>
-            <w:r>
-              <w:rPr>
-                <w:rFonts w:ascii="Times New Roman" w:eastAsia="Times New Roman" w:hAnsi="Times New Roman" w:cs="Times New Roman"/>
-                <w:sz w:val="24"/>
-                <w:szCs w:val="24"/>
-              </w:rPr>
-              <w:t>Thái</w:t>
-            </w:r>
-            <w:proofErr w:type="spellEnd"/>
+              <w:t>Trương Công Thái</w:t>
+            </w:r>
           </w:p>
         </w:tc>
         <w:tc>
@@ -7942,52 +7420,14 @@
                 <w:szCs w:val="24"/>
               </w:rPr>
             </w:pPr>
-            <w:proofErr w:type="spellStart"/>
             <w:r>
               <w:rPr>
                 <w:rFonts w:ascii="Times New Roman" w:eastAsia="Times New Roman" w:hAnsi="Times New Roman" w:cs="Times New Roman"/>
                 <w:sz w:val="24"/>
                 <w:szCs w:val="24"/>
               </w:rPr>
-              <w:t>Nguyễn</w:t>
-            </w:r>
-            <w:proofErr w:type="spellEnd"/>
-            <w:r>
-              <w:rPr>
-                <w:rFonts w:ascii="Times New Roman" w:eastAsia="Times New Roman" w:hAnsi="Times New Roman" w:cs="Times New Roman"/>
-                <w:sz w:val="24"/>
-                <w:szCs w:val="24"/>
-              </w:rPr>
-              <w:t xml:space="preserve"> </w:t>
-            </w:r>
-            <w:proofErr w:type="spellStart"/>
-            <w:r>
-              <w:rPr>
-                <w:rFonts w:ascii="Times New Roman" w:eastAsia="Times New Roman" w:hAnsi="Times New Roman" w:cs="Times New Roman"/>
-                <w:sz w:val="24"/>
-                <w:szCs w:val="24"/>
-              </w:rPr>
-              <w:t>Nhất</w:t>
-            </w:r>
-            <w:proofErr w:type="spellEnd"/>
-            <w:r>
-              <w:rPr>
-                <w:rFonts w:ascii="Times New Roman" w:eastAsia="Times New Roman" w:hAnsi="Times New Roman" w:cs="Times New Roman"/>
-                <w:sz w:val="24"/>
-                <w:szCs w:val="24"/>
-              </w:rPr>
-              <w:t xml:space="preserve"> </w:t>
-            </w:r>
-            <w:proofErr w:type="spellStart"/>
-            <w:r>
-              <w:rPr>
-                <w:rFonts w:ascii="Times New Roman" w:eastAsia="Times New Roman" w:hAnsi="Times New Roman" w:cs="Times New Roman"/>
-                <w:sz w:val="24"/>
-                <w:szCs w:val="24"/>
-              </w:rPr>
-              <w:t>Nguyên</w:t>
-            </w:r>
-            <w:proofErr w:type="spellEnd"/>
+              <w:t>Nguyễn Nhất Nguyên</w:t>
+            </w:r>
           </w:p>
         </w:tc>
         <w:tc>
@@ -8142,52 +7582,14 @@
                 <w:szCs w:val="24"/>
               </w:rPr>
             </w:pPr>
-            <w:proofErr w:type="spellStart"/>
             <w:r>
               <w:rPr>
                 <w:rFonts w:ascii="Times New Roman" w:hAnsi="Times New Roman"/>
                 <w:sz w:val="24"/>
                 <w:szCs w:val="24"/>
               </w:rPr>
-              <w:t>Phạm</w:t>
-            </w:r>
-            <w:proofErr w:type="spellEnd"/>
-            <w:r>
-              <w:rPr>
-                <w:rFonts w:ascii="Times New Roman" w:hAnsi="Times New Roman"/>
-                <w:sz w:val="24"/>
-                <w:szCs w:val="24"/>
-              </w:rPr>
-              <w:t xml:space="preserve"> </w:t>
-            </w:r>
-            <w:proofErr w:type="spellStart"/>
-            <w:r>
-              <w:rPr>
-                <w:rFonts w:ascii="Times New Roman" w:hAnsi="Times New Roman"/>
-                <w:sz w:val="24"/>
-                <w:szCs w:val="24"/>
-              </w:rPr>
-              <w:t>Hồng</w:t>
-            </w:r>
-            <w:proofErr w:type="spellEnd"/>
-            <w:r>
-              <w:rPr>
-                <w:rFonts w:ascii="Times New Roman" w:hAnsi="Times New Roman"/>
-                <w:sz w:val="24"/>
-                <w:szCs w:val="24"/>
-              </w:rPr>
-              <w:t xml:space="preserve"> </w:t>
-            </w:r>
-            <w:proofErr w:type="spellStart"/>
-            <w:r>
-              <w:rPr>
-                <w:rFonts w:ascii="Times New Roman" w:hAnsi="Times New Roman"/>
-                <w:sz w:val="24"/>
-                <w:szCs w:val="24"/>
-              </w:rPr>
-              <w:t>Quý</w:t>
-            </w:r>
-            <w:proofErr w:type="spellEnd"/>
+              <w:t>Phạm Hồng Quý</w:t>
+            </w:r>
           </w:p>
         </w:tc>
         <w:tc>
@@ -8342,52 +7744,14 @@
                 <w:szCs w:val="24"/>
               </w:rPr>
             </w:pPr>
-            <w:proofErr w:type="spellStart"/>
             <w:r>
               <w:rPr>
                 <w:rFonts w:ascii="Times New Roman" w:eastAsia="Times New Roman" w:hAnsi="Times New Roman" w:cs="Times New Roman"/>
                 <w:sz w:val="24"/>
                 <w:szCs w:val="24"/>
               </w:rPr>
-              <w:t>Nguyễn</w:t>
-            </w:r>
-            <w:proofErr w:type="spellEnd"/>
-            <w:r>
-              <w:rPr>
-                <w:rFonts w:ascii="Times New Roman" w:eastAsia="Times New Roman" w:hAnsi="Times New Roman" w:cs="Times New Roman"/>
-                <w:sz w:val="24"/>
-                <w:szCs w:val="24"/>
-              </w:rPr>
-              <w:t xml:space="preserve"> </w:t>
-            </w:r>
-            <w:proofErr w:type="spellStart"/>
-            <w:r>
-              <w:rPr>
-                <w:rFonts w:ascii="Times New Roman" w:eastAsia="Times New Roman" w:hAnsi="Times New Roman" w:cs="Times New Roman"/>
-                <w:sz w:val="24"/>
-                <w:szCs w:val="24"/>
-              </w:rPr>
-              <w:t>Duy</w:t>
-            </w:r>
-            <w:proofErr w:type="spellEnd"/>
-            <w:r>
-              <w:rPr>
-                <w:rFonts w:ascii="Times New Roman" w:eastAsia="Times New Roman" w:hAnsi="Times New Roman" w:cs="Times New Roman"/>
-                <w:sz w:val="24"/>
-                <w:szCs w:val="24"/>
-              </w:rPr>
-              <w:t xml:space="preserve"> </w:t>
-            </w:r>
-            <w:proofErr w:type="spellStart"/>
-            <w:r>
-              <w:rPr>
-                <w:rFonts w:ascii="Times New Roman" w:eastAsia="Times New Roman" w:hAnsi="Times New Roman" w:cs="Times New Roman"/>
-                <w:sz w:val="24"/>
-                <w:szCs w:val="24"/>
-              </w:rPr>
-              <w:t>Anh</w:t>
-            </w:r>
-            <w:proofErr w:type="spellEnd"/>
+              <w:t>Nguyễn Duy Anh</w:t>
+            </w:r>
           </w:p>
         </w:tc>
         <w:tc>
@@ -8629,108 +7993,8 @@
           <w:bCs/>
           <w:szCs w:val="32"/>
         </w:rPr>
-        <w:t xml:space="preserve">-Vietnamese name </w:t>
-      </w:r>
-      <w:proofErr w:type="spellStart"/>
-      <w:r>
-        <w:rPr>
-          <w:rFonts w:asciiTheme="majorHAnsi" w:hAnsiTheme="majorHAnsi"/>
-          <w:bCs/>
-          <w:szCs w:val="32"/>
-        </w:rPr>
-        <w:t>Phiên</w:t>
-      </w:r>
-      <w:proofErr w:type="spellEnd"/>
-      <w:r>
-        <w:rPr>
-          <w:rFonts w:asciiTheme="majorHAnsi" w:hAnsiTheme="majorHAnsi"/>
-          <w:bCs/>
-          <w:szCs w:val="32"/>
-        </w:rPr>
-        <w:t xml:space="preserve"> </w:t>
-      </w:r>
-      <w:proofErr w:type="spellStart"/>
-      <w:r>
-        <w:rPr>
-          <w:rFonts w:asciiTheme="majorHAnsi" w:hAnsiTheme="majorHAnsi"/>
-          <w:bCs/>
-          <w:szCs w:val="32"/>
-        </w:rPr>
-        <w:t>dịch</w:t>
-      </w:r>
-      <w:proofErr w:type="spellEnd"/>
-      <w:r>
-        <w:rPr>
-          <w:rFonts w:asciiTheme="majorHAnsi" w:hAnsiTheme="majorHAnsi"/>
-          <w:bCs/>
-          <w:szCs w:val="32"/>
-        </w:rPr>
-        <w:t xml:space="preserve"> </w:t>
-      </w:r>
-      <w:proofErr w:type="spellStart"/>
-      <w:r>
-        <w:rPr>
-          <w:rFonts w:asciiTheme="majorHAnsi" w:hAnsiTheme="majorHAnsi"/>
-          <w:bCs/>
-          <w:szCs w:val="32"/>
-        </w:rPr>
-        <w:t>ngôn</w:t>
-      </w:r>
-      <w:proofErr w:type="spellEnd"/>
-      <w:r>
-        <w:rPr>
-          <w:rFonts w:asciiTheme="majorHAnsi" w:hAnsiTheme="majorHAnsi"/>
-          <w:bCs/>
-          <w:szCs w:val="32"/>
-        </w:rPr>
-        <w:t xml:space="preserve"> </w:t>
-      </w:r>
-      <w:proofErr w:type="spellStart"/>
-      <w:r>
-        <w:rPr>
-          <w:rFonts w:asciiTheme="majorHAnsi" w:hAnsiTheme="majorHAnsi"/>
-          <w:bCs/>
-          <w:szCs w:val="32"/>
-        </w:rPr>
-        <w:t>ngữ</w:t>
-      </w:r>
-      <w:proofErr w:type="spellEnd"/>
-      <w:r>
-        <w:rPr>
-          <w:rFonts w:asciiTheme="majorHAnsi" w:hAnsiTheme="majorHAnsi"/>
-          <w:bCs/>
-          <w:szCs w:val="32"/>
-        </w:rPr>
-        <w:t xml:space="preserve"> </w:t>
-      </w:r>
-      <w:proofErr w:type="spellStart"/>
-      <w:r>
-        <w:rPr>
-          <w:rFonts w:asciiTheme="majorHAnsi" w:hAnsiTheme="majorHAnsi"/>
-          <w:bCs/>
-          <w:szCs w:val="32"/>
-        </w:rPr>
-        <w:t>kí</w:t>
-      </w:r>
-      <w:proofErr w:type="spellEnd"/>
-      <w:r>
-        <w:rPr>
-          <w:rFonts w:asciiTheme="majorHAnsi" w:hAnsiTheme="majorHAnsi"/>
-          <w:bCs/>
-          <w:szCs w:val="32"/>
-        </w:rPr>
-        <w:t xml:space="preserve"> </w:t>
-      </w:r>
-      <w:proofErr w:type="spellStart"/>
-      <w:r>
-        <w:rPr>
-          <w:rFonts w:asciiTheme="majorHAnsi" w:hAnsiTheme="majorHAnsi"/>
-          <w:bCs/>
-          <w:szCs w:val="32"/>
-        </w:rPr>
-        <w:t>hiệu</w:t>
-      </w:r>
-      <w:proofErr w:type="spellEnd"/>
+        <w:t>-Vietnamese name Phiên dịch ngôn ngữ kí hiệu</w:t>
+      </w:r>
     </w:p>
     <w:p>
       <w:pPr>
@@ -8809,24 +8073,128 @@
         <w:rPr>
           <w:rFonts w:asciiTheme="majorHAnsi" w:hAnsiTheme="majorHAnsi"/>
         </w:rPr>
-        <w:t xml:space="preserve">feeling, </w:t>
-      </w:r>
-      <w:proofErr w:type="spellStart"/>
-      <w:r>
-        <w:rPr>
-          <w:rFonts w:asciiTheme="majorHAnsi" w:hAnsiTheme="majorHAnsi"/>
-        </w:rPr>
-        <w:t>wrtting</w:t>
-      </w:r>
-      <w:proofErr w:type="spellEnd"/>
-      <w:r>
-        <w:rPr>
-          <w:rFonts w:asciiTheme="majorHAnsi" w:hAnsiTheme="majorHAnsi"/>
-        </w:rPr>
-        <w:t xml:space="preserve">, texting, etc. </w:t>
-      </w:r>
-      <w:bookmarkStart w:id="57" w:name="_GoBack"/>
-      <w:bookmarkEnd w:id="57"/>
+        <w:t xml:space="preserve">feeling, wrtting, texting, etc. </w:t>
+      </w:r>
+      <w:r>
+        <w:rPr>
+          <w:rFonts w:asciiTheme="majorHAnsi" w:hAnsiTheme="majorHAnsi"/>
+        </w:rPr>
+        <w:t xml:space="preserve">However, with the deaf / mute persons, that basic need is hardly </w:t>
+      </w:r>
+      <w:r>
+        <w:rPr>
+          <w:rFonts w:asciiTheme="majorHAnsi" w:hAnsiTheme="majorHAnsi"/>
+        </w:rPr>
+        <w:t>satisfied</w:t>
+      </w:r>
+      <w:r>
+        <w:rPr>
+          <w:rFonts w:asciiTheme="majorHAnsi" w:hAnsiTheme="majorHAnsi"/>
+        </w:rPr>
+        <w:t xml:space="preserve">. </w:t>
+      </w:r>
+      <w:r>
+        <w:rPr>
+          <w:rFonts w:asciiTheme="majorHAnsi" w:hAnsiTheme="majorHAnsi"/>
+        </w:rPr>
+        <w:t xml:space="preserve">The most effective current solution for them is sign language – a combination of hands movement </w:t>
+      </w:r>
+      <w:r>
+        <w:rPr>
+          <w:rFonts w:asciiTheme="majorHAnsi" w:hAnsiTheme="majorHAnsi"/>
+        </w:rPr>
+        <w:t>that describes a word, or a phrase of words, which they want to express.</w:t>
+      </w:r>
+      <w:r>
+        <w:rPr>
+          <w:rFonts w:asciiTheme="majorHAnsi" w:hAnsiTheme="majorHAnsi"/>
+        </w:rPr>
+        <w:t xml:space="preserve"> N</w:t>
+      </w:r>
+      <w:r>
+        <w:rPr>
+          <w:rFonts w:asciiTheme="majorHAnsi" w:hAnsiTheme="majorHAnsi"/>
+        </w:rPr>
+        <w:t>evertheless</w:t>
+      </w:r>
+      <w:r>
+        <w:rPr>
+          <w:rFonts w:asciiTheme="majorHAnsi" w:hAnsiTheme="majorHAnsi"/>
+        </w:rPr>
+        <w:t xml:space="preserve">, </w:t>
+      </w:r>
+      <w:r>
+        <w:rPr>
+          <w:rFonts w:asciiTheme="majorHAnsi" w:hAnsiTheme="majorHAnsi"/>
+        </w:rPr>
+        <w:t xml:space="preserve">that means it requires ervery </w:t>
+      </w:r>
+      <w:r>
+        <w:rPr>
+          <w:rFonts w:asciiTheme="majorHAnsi" w:hAnsiTheme="majorHAnsi"/>
+        </w:rPr>
+        <w:t>participants</w:t>
+      </w:r>
+      <w:r>
+        <w:rPr>
+          <w:rFonts w:asciiTheme="majorHAnsi" w:hAnsiTheme="majorHAnsi"/>
+        </w:rPr>
+        <w:t xml:space="preserve"> must have knowledge on sign language </w:t>
+      </w:r>
+      <w:r>
+        <w:rPr>
+          <w:rFonts w:asciiTheme="majorHAnsi" w:hAnsiTheme="majorHAnsi"/>
+        </w:rPr>
+        <w:t>or there must be someone as a translator.</w:t>
+      </w:r>
+      <w:r>
+        <w:rPr>
+          <w:rFonts w:asciiTheme="majorHAnsi" w:hAnsiTheme="majorHAnsi"/>
+        </w:rPr>
+        <w:t xml:space="preserve"> In addition, the sign language cannot help deaf / mute persons communicate with the blind. </w:t>
+      </w:r>
+      <w:r>
+        <w:rPr>
+          <w:rFonts w:asciiTheme="majorHAnsi" w:hAnsiTheme="majorHAnsi"/>
+        </w:rPr>
+        <w:t xml:space="preserve">Because of </w:t>
+      </w:r>
+      <w:r>
+        <w:rPr>
+          <w:rFonts w:asciiTheme="majorHAnsi" w:hAnsiTheme="majorHAnsi"/>
+        </w:rPr>
+        <w:t>those</w:t>
+      </w:r>
+      <w:r>
+        <w:rPr>
+          <w:rFonts w:asciiTheme="majorHAnsi" w:hAnsiTheme="majorHAnsi"/>
+        </w:rPr>
+        <w:t xml:space="preserve">, this is not a </w:t>
+      </w:r>
+      <w:r>
+        <w:rPr>
+          <w:rFonts w:asciiTheme="majorHAnsi" w:hAnsiTheme="majorHAnsi"/>
+        </w:rPr>
+        <w:t>comprehensive</w:t>
+      </w:r>
+      <w:r>
+        <w:rPr>
+          <w:rFonts w:asciiTheme="majorHAnsi" w:hAnsiTheme="majorHAnsi"/>
+        </w:rPr>
+        <w:t xml:space="preserve"> solution and it takes lots of time and cost </w:t>
+      </w:r>
+      <w:r>
+        <w:rPr>
+          <w:rFonts w:asciiTheme="majorHAnsi" w:hAnsiTheme="majorHAnsi"/>
+        </w:rPr>
+        <w:t xml:space="preserve">for training and learning sign language. In additional, there are still some temporary solution to solve the problem such as writing and texting, but these ways require a lot of time and effort. Moreover, those ways are not working in some situations with a group of people such as in a classroom or a presentation, etc. </w:t>
+      </w:r>
+      <w:r>
+        <w:rPr>
+          <w:rFonts w:asciiTheme="majorHAnsi" w:hAnsiTheme="majorHAnsi"/>
+        </w:rPr>
+        <w:t xml:space="preserve"> </w:t>
+      </w:r>
     </w:p>
     <w:p>
       <w:pPr>
@@ -8837,6 +8205,54 @@
           <w:rFonts w:asciiTheme="majorHAnsi" w:hAnsiTheme="majorHAnsi"/>
         </w:rPr>
       </w:pPr>
+    </w:p>
+    <w:p>
+      <w:pPr>
+        <w:pStyle w:val="Default"/>
+        <w:ind w:left="1276"/>
+        <w:jc w:val="both"/>
+        <w:rPr>
+          <w:rFonts w:asciiTheme="majorHAnsi" w:hAnsiTheme="majorHAnsi"/>
+        </w:rPr>
+      </w:pPr>
+      <w:r>
+        <w:rPr>
+          <w:rFonts w:asciiTheme="majorHAnsi" w:hAnsiTheme="majorHAnsi"/>
+        </w:rPr>
+        <w:t>To solve those problems</w:t>
+      </w:r>
+      <w:r>
+        <w:rPr>
+          <w:rFonts w:asciiTheme="majorHAnsi" w:hAnsiTheme="majorHAnsi"/>
+        </w:rPr>
+        <w:t>,</w:t>
+      </w:r>
+      <w:r>
+        <w:rPr>
+          <w:rFonts w:asciiTheme="majorHAnsi" w:hAnsiTheme="majorHAnsi"/>
+        </w:rPr>
+        <w:t xml:space="preserve"> which mentioned above, we propose a solution </w:t>
+      </w:r>
+      <w:r>
+        <w:rPr>
+          <w:rFonts w:asciiTheme="majorHAnsi" w:hAnsiTheme="majorHAnsi"/>
+        </w:rPr>
+        <w:t xml:space="preserve">that can help deaf / mute person use sign language to communicate with others who have no knowledge on sign language without person as a translator. </w:t>
+      </w:r>
+      <w:r>
+        <w:rPr>
+          <w:rFonts w:asciiTheme="majorHAnsi" w:hAnsiTheme="majorHAnsi"/>
+        </w:rPr>
+        <w:t xml:space="preserve">This is a system includes a web service, a pair of MYO armbands and an internet connected mobile device. </w:t>
+      </w:r>
+      <w:r>
+        <w:rPr>
+          <w:rFonts w:asciiTheme="majorHAnsi" w:hAnsiTheme="majorHAnsi"/>
+        </w:rPr>
+        <w:t>The system plays the translator role to translate sign language into normal text or sound.</w:t>
+      </w:r>
+      <w:bookmarkStart w:id="57" w:name="_GoBack"/>
+      <w:bookmarkEnd w:id="57"/>
     </w:p>
     <w:p>
       <w:pPr>
@@ -9189,6 +8605,7 @@
           <w:sz w:val="24"/>
           <w:szCs w:val="24"/>
         </w:rPr>
+        <w:lastRenderedPageBreak/>
         <w:t>Below are the disadvantages of current situation:</w:t>
       </w:r>
     </w:p>
@@ -9309,25 +8726,7 @@
           <w:sz w:val="24"/>
           <w:szCs w:val="24"/>
         </w:rPr>
-        <w:t xml:space="preserve">The error </w:t>
-      </w:r>
-      <w:proofErr w:type="gramStart"/>
-      <w:r>
-        <w:rPr>
-          <w:rFonts w:asciiTheme="majorHAnsi" w:hAnsiTheme="majorHAnsi"/>
-          <w:sz w:val="24"/>
-          <w:szCs w:val="24"/>
-        </w:rPr>
-        <w:t>can be caused</w:t>
-      </w:r>
-      <w:proofErr w:type="gramEnd"/>
-      <w:r>
-        <w:rPr>
-          <w:rFonts w:asciiTheme="majorHAnsi" w:hAnsiTheme="majorHAnsi"/>
-          <w:sz w:val="24"/>
-          <w:szCs w:val="24"/>
-        </w:rPr>
-        <w:t xml:space="preserve"> by user handwriting.</w:t>
+        <w:t>The error can be caused by user handwriting.</w:t>
       </w:r>
     </w:p>
     <w:p>
@@ -9519,7 +8918,6 @@
           <w:sz w:val="24"/>
           <w:szCs w:val="24"/>
         </w:rPr>
-        <w:lastRenderedPageBreak/>
         <w:t>Translator who work only in the fixed time, thus not always can meet user's demands.</w:t>
       </w:r>
     </w:p>
@@ -9600,25 +8998,7 @@
           <w:sz w:val="24"/>
           <w:szCs w:val="24"/>
         </w:rPr>
-        <w:t xml:space="preserve">Analyzing image is the most common way to solve many problems in the real life. One of those problems is recognition. Today, with growth of supported analyzing image library and algorithms provided to process image is widespread, tracking and recognition </w:t>
-      </w:r>
-      <w:proofErr w:type="gramStart"/>
-      <w:r>
-        <w:rPr>
-          <w:rFonts w:asciiTheme="majorHAnsi" w:hAnsiTheme="majorHAnsi"/>
-          <w:sz w:val="24"/>
-          <w:szCs w:val="24"/>
-        </w:rPr>
-        <w:t>can be performed</w:t>
-      </w:r>
-      <w:proofErr w:type="gramEnd"/>
-      <w:r>
-        <w:rPr>
-          <w:rFonts w:asciiTheme="majorHAnsi" w:hAnsiTheme="majorHAnsi"/>
-          <w:sz w:val="24"/>
-          <w:szCs w:val="24"/>
-        </w:rPr>
-        <w:t xml:space="preserve"> more easily. Our project is taking into consideration about it to recognize hand signs to help people can communicate with another people. </w:t>
+        <w:t xml:space="preserve">Analyzing image is the most common way to solve many problems in the real life. One of those problems is recognition. Today, with growth of supported analyzing image library and algorithms provided to process image is widespread, tracking and recognition can be performed more easily. Our project is taking into consideration about it to recognize hand signs to help people can communicate with another people. </w:t>
       </w:r>
     </w:p>
     <w:p>
@@ -9666,25 +9046,7 @@
           <w:sz w:val="24"/>
           <w:szCs w:val="24"/>
         </w:rPr>
-        <w:t xml:space="preserve">The system </w:t>
-      </w:r>
-      <w:proofErr w:type="gramStart"/>
-      <w:r>
-        <w:rPr>
-          <w:rFonts w:asciiTheme="majorHAnsi" w:hAnsiTheme="majorHAnsi"/>
-          <w:sz w:val="24"/>
-          <w:szCs w:val="24"/>
-        </w:rPr>
-        <w:t>can be implemented</w:t>
-      </w:r>
-      <w:proofErr w:type="gramEnd"/>
-      <w:r>
-        <w:rPr>
-          <w:rFonts w:asciiTheme="majorHAnsi" w:hAnsiTheme="majorHAnsi"/>
-          <w:sz w:val="24"/>
-          <w:szCs w:val="24"/>
-        </w:rPr>
-        <w:t xml:space="preserve"> on many different platforms.</w:t>
+        <w:t>The system can be implemented on many different platforms.</w:t>
       </w:r>
     </w:p>
     <w:p>
@@ -9726,23 +9088,13 @@
           <w:szCs w:val="24"/>
         </w:rPr>
       </w:pPr>
-      <w:proofErr w:type="gramStart"/>
-      <w:r>
-        <w:rPr>
-          <w:rFonts w:asciiTheme="majorHAnsi" w:hAnsiTheme="majorHAnsi"/>
-          <w:sz w:val="24"/>
-          <w:szCs w:val="24"/>
-        </w:rPr>
-        <w:t>Recognition is implemented quickly by many image-processing algorithms</w:t>
-      </w:r>
-      <w:proofErr w:type="gramEnd"/>
-      <w:r>
-        <w:rPr>
-          <w:rFonts w:asciiTheme="majorHAnsi" w:hAnsiTheme="majorHAnsi"/>
-          <w:sz w:val="24"/>
-          <w:szCs w:val="24"/>
-        </w:rPr>
-        <w:t>.</w:t>
+      <w:r>
+        <w:rPr>
+          <w:rFonts w:asciiTheme="majorHAnsi" w:hAnsiTheme="majorHAnsi"/>
+          <w:sz w:val="24"/>
+          <w:szCs w:val="24"/>
+        </w:rPr>
+        <w:t>Recognition is implemented quickly by many image-processing algorithms.</w:t>
       </w:r>
     </w:p>
     <w:p>
@@ -9912,6 +9264,7 @@
         <w:rPr>
           <w:rFonts w:asciiTheme="majorHAnsi" w:hAnsiTheme="majorHAnsi"/>
         </w:rPr>
+        <w:lastRenderedPageBreak/>
         <w:t xml:space="preserve">Exploiting the development of embedded technology and the growing of image processing, we put forward a system which can recognize hand sign language to help dumb people can communicate. This system includes a </w:t>
       </w:r>
       <w:r>
@@ -10067,7 +9420,6 @@
           <w:sz w:val="24"/>
           <w:szCs w:val="24"/>
         </w:rPr>
-        <w:lastRenderedPageBreak/>
         <w:t>Users can charge battery.</w:t>
       </w:r>
     </w:p>
@@ -10157,25 +9509,7 @@
           <w:sz w:val="24"/>
           <w:szCs w:val="24"/>
         </w:rPr>
-        <w:t xml:space="preserve"> they can receive the </w:t>
-      </w:r>
-      <w:proofErr w:type="gramStart"/>
-      <w:r>
-        <w:rPr>
-          <w:rFonts w:asciiTheme="majorHAnsi" w:hAnsiTheme="majorHAnsi"/>
-          <w:sz w:val="24"/>
-          <w:szCs w:val="24"/>
-        </w:rPr>
-        <w:t>hand sign recognition result</w:t>
-      </w:r>
-      <w:proofErr w:type="gramEnd"/>
-      <w:r>
-        <w:rPr>
-          <w:rFonts w:asciiTheme="majorHAnsi" w:hAnsiTheme="majorHAnsi"/>
-          <w:sz w:val="24"/>
-          <w:szCs w:val="24"/>
-        </w:rPr>
-        <w:t>.</w:t>
+        <w:t xml:space="preserve"> they can receive the hand sign recognition result.</w:t>
       </w:r>
     </w:p>
     <w:p>
@@ -10383,25 +9717,7 @@
           <w:sz w:val="24"/>
           <w:szCs w:val="24"/>
         </w:rPr>
-        <w:t xml:space="preserve">User's hand signs </w:t>
-      </w:r>
-      <w:proofErr w:type="gramStart"/>
-      <w:r>
-        <w:rPr>
-          <w:rFonts w:asciiTheme="majorHAnsi" w:hAnsiTheme="majorHAnsi"/>
-          <w:sz w:val="24"/>
-          <w:szCs w:val="24"/>
-        </w:rPr>
-        <w:t>can be practiced and checked by following some steps of the system</w:t>
-      </w:r>
-      <w:proofErr w:type="gramEnd"/>
-      <w:r>
-        <w:rPr>
-          <w:rFonts w:asciiTheme="majorHAnsi" w:hAnsiTheme="majorHAnsi"/>
-          <w:sz w:val="24"/>
-          <w:szCs w:val="24"/>
-        </w:rPr>
-        <w:t>.</w:t>
+        <w:t>User's hand signs can be practiced and checked by following some steps of the system.</w:t>
       </w:r>
     </w:p>
     <w:p>
@@ -10549,6 +9865,7 @@
           <w:rFonts w:asciiTheme="majorHAnsi" w:hAnsiTheme="majorHAnsi"/>
           <w:sz w:val="24"/>
         </w:rPr>
+        <w:lastRenderedPageBreak/>
         <w:t>The system requires users must provide a stable environment in room with sufficient light and a background is not complex on color, especially, no color close to skin color.</w:t>
       </w:r>
       <w:r>
@@ -10592,23 +9909,7 @@
           <w:rFonts w:asciiTheme="majorHAnsi" w:hAnsiTheme="majorHAnsi"/>
           <w:sz w:val="24"/>
         </w:rPr>
-        <w:t xml:space="preserve"> </w:t>
-      </w:r>
-      <w:proofErr w:type="gramStart"/>
-      <w:r>
-        <w:rPr>
-          <w:rFonts w:asciiTheme="majorHAnsi" w:hAnsiTheme="majorHAnsi"/>
-          <w:sz w:val="24"/>
-        </w:rPr>
-        <w:t>is provided</w:t>
-      </w:r>
-      <w:proofErr w:type="gramEnd"/>
-      <w:r>
-        <w:rPr>
-          <w:rFonts w:asciiTheme="majorHAnsi" w:hAnsiTheme="majorHAnsi"/>
-          <w:sz w:val="24"/>
-        </w:rPr>
-        <w:t xml:space="preserve"> by </w:t>
+        <w:t xml:space="preserve"> is provided by </w:t>
       </w:r>
       <w:r>
         <w:rPr>
@@ -10643,23 +9944,7 @@
           <w:rFonts w:asciiTheme="majorHAnsi" w:hAnsiTheme="majorHAnsi"/>
           <w:sz w:val="24"/>
         </w:rPr>
-        <w:t xml:space="preserve">The system </w:t>
-      </w:r>
-      <w:proofErr w:type="gramStart"/>
-      <w:r>
-        <w:rPr>
-          <w:rFonts w:asciiTheme="majorHAnsi" w:hAnsiTheme="majorHAnsi"/>
-          <w:sz w:val="24"/>
-        </w:rPr>
-        <w:t>must be fixed</w:t>
-      </w:r>
-      <w:proofErr w:type="gramEnd"/>
-      <w:r>
-        <w:rPr>
-          <w:rFonts w:asciiTheme="majorHAnsi" w:hAnsiTheme="majorHAnsi"/>
-          <w:sz w:val="24"/>
-        </w:rPr>
-        <w:t xml:space="preserve"> during the working process.</w:t>
+        <w:t>The system must be fixed during the working process.</w:t>
       </w:r>
       <w:r>
         <w:rPr>
@@ -10691,7 +9976,6 @@
           <w:noProof/>
           <w:lang w:eastAsia="ja-JP"/>
         </w:rPr>
-        <w:lastRenderedPageBreak/>
         <w:drawing>
           <wp:inline distT="0" distB="0" distL="0" distR="0" wp14:anchorId="43DE82EB" wp14:editId="4A514597">
             <wp:extent cx="4724400" cy="3037670"/>
@@ -11187,23 +10471,13 @@
             <w:bookmarkStart w:id="114" w:name="_Toc427229021"/>
             <w:bookmarkStart w:id="115" w:name="_Toc427229256"/>
             <w:bookmarkStart w:id="116" w:name="_Toc427352638"/>
-            <w:proofErr w:type="spellStart"/>
             <w:r>
               <w:rPr>
                 <w:rFonts w:asciiTheme="majorHAnsi" w:hAnsiTheme="majorHAnsi"/>
                 <w:sz w:val="24"/>
                 <w:szCs w:val="24"/>
               </w:rPr>
-              <w:t>Lipo</w:t>
-            </w:r>
-            <w:proofErr w:type="spellEnd"/>
-            <w:r>
-              <w:rPr>
-                <w:rFonts w:asciiTheme="majorHAnsi" w:hAnsiTheme="majorHAnsi"/>
-                <w:sz w:val="24"/>
-                <w:szCs w:val="24"/>
-              </w:rPr>
-              <w:t xml:space="preserve"> Battery</w:t>
+              <w:t>Lipo Battery</w:t>
             </w:r>
             <w:bookmarkEnd w:id="113"/>
             <w:bookmarkEnd w:id="114"/>
@@ -11520,30 +10794,14 @@
           <w:rFonts w:asciiTheme="majorHAnsi" w:hAnsiTheme="majorHAnsi"/>
           <w:sz w:val="24"/>
         </w:rPr>
-        <w:t xml:space="preserve">Four laptops </w:t>
-      </w:r>
-      <w:proofErr w:type="gramStart"/>
-      <w:r>
-        <w:rPr>
-          <w:rFonts w:asciiTheme="majorHAnsi" w:hAnsiTheme="majorHAnsi"/>
-          <w:sz w:val="24"/>
-        </w:rPr>
-        <w:t>are</w:t>
-      </w:r>
-      <w:r>
-        <w:rPr>
-          <w:rFonts w:asciiTheme="majorHAnsi" w:hAnsiTheme="majorHAnsi"/>
-          <w:sz w:val="24"/>
-        </w:rPr>
-        <w:t xml:space="preserve"> used</w:t>
-      </w:r>
-      <w:proofErr w:type="gramEnd"/>
-      <w:r>
-        <w:rPr>
-          <w:rFonts w:asciiTheme="majorHAnsi" w:hAnsiTheme="majorHAnsi"/>
-          <w:sz w:val="24"/>
-        </w:rPr>
-        <w:t xml:space="preserve"> for development the system. These are setup Ubuntu 14.04 operating system.</w:t>
+        <w:t>Four laptops are</w:t>
+      </w:r>
+      <w:r>
+        <w:rPr>
+          <w:rFonts w:asciiTheme="majorHAnsi" w:hAnsiTheme="majorHAnsi"/>
+          <w:sz w:val="24"/>
+        </w:rPr>
+        <w:t xml:space="preserve"> used for development the system. These are setup Ubuntu 14.04 operating system.</w:t>
       </w:r>
     </w:p>
     <w:p>
@@ -11567,6 +10825,7 @@
           <w:color w:val="000000"/>
           <w:sz w:val="24"/>
         </w:rPr>
+        <w:lastRenderedPageBreak/>
         <w:t>Raspberry Pi B2 is used to process as central processing unit.</w:t>
       </w:r>
     </w:p>
@@ -11603,23 +10862,7 @@
           <w:rFonts w:asciiTheme="majorHAnsi" w:hAnsiTheme="majorHAnsi"/>
           <w:sz w:val="24"/>
         </w:rPr>
-        <w:t xml:space="preserve">is used to setup </w:t>
-      </w:r>
-      <w:proofErr w:type="spellStart"/>
-      <w:r>
-        <w:rPr>
-          <w:rFonts w:asciiTheme="majorHAnsi" w:hAnsiTheme="majorHAnsi"/>
-          <w:sz w:val="24"/>
-        </w:rPr>
-        <w:t>Raspbian</w:t>
-      </w:r>
-      <w:proofErr w:type="spellEnd"/>
-      <w:r>
-        <w:rPr>
-          <w:rFonts w:asciiTheme="majorHAnsi" w:hAnsiTheme="majorHAnsi"/>
-          <w:sz w:val="24"/>
-        </w:rPr>
-        <w:t xml:space="preserve"> operating system</w:t>
+        <w:t>is used to setup Raspbian operating system</w:t>
       </w:r>
     </w:p>
     <w:p>
@@ -11701,55 +10944,7 @@
           <w:rFonts w:asciiTheme="majorHAnsi" w:hAnsiTheme="majorHAnsi"/>
           <w:sz w:val="24"/>
         </w:rPr>
-        <w:t xml:space="preserve">Keyboard, mouse, and </w:t>
-      </w:r>
-      <w:proofErr w:type="spellStart"/>
-      <w:r>
-        <w:rPr>
-          <w:rFonts w:asciiTheme="majorHAnsi" w:hAnsiTheme="majorHAnsi"/>
-          <w:sz w:val="24"/>
-        </w:rPr>
-        <w:t>usb</w:t>
-      </w:r>
-      <w:proofErr w:type="spellEnd"/>
-      <w:r>
-        <w:rPr>
-          <w:rFonts w:asciiTheme="majorHAnsi" w:hAnsiTheme="majorHAnsi"/>
-          <w:sz w:val="24"/>
-        </w:rPr>
-        <w:t xml:space="preserve"> </w:t>
-      </w:r>
-      <w:proofErr w:type="spellStart"/>
-      <w:r>
-        <w:rPr>
-          <w:rFonts w:asciiTheme="majorHAnsi" w:hAnsiTheme="majorHAnsi"/>
-          <w:sz w:val="24"/>
-        </w:rPr>
-        <w:t>wifi</w:t>
-      </w:r>
-      <w:proofErr w:type="spellEnd"/>
-      <w:r>
-        <w:rPr>
-          <w:rFonts w:asciiTheme="majorHAnsi" w:hAnsiTheme="majorHAnsi"/>
-          <w:sz w:val="24"/>
-        </w:rPr>
-        <w:t xml:space="preserve"> </w:t>
-      </w:r>
-      <w:proofErr w:type="gramStart"/>
-      <w:r>
-        <w:rPr>
-          <w:rFonts w:asciiTheme="majorHAnsi" w:hAnsiTheme="majorHAnsi"/>
-          <w:sz w:val="24"/>
-        </w:rPr>
-        <w:t>are used</w:t>
-      </w:r>
-      <w:proofErr w:type="gramEnd"/>
-      <w:r>
-        <w:rPr>
-          <w:rFonts w:asciiTheme="majorHAnsi" w:hAnsiTheme="majorHAnsi"/>
-          <w:sz w:val="24"/>
-        </w:rPr>
-        <w:t xml:space="preserve"> to setup operating system and necessary environments for raspberry pi </w:t>
+        <w:t xml:space="preserve">Keyboard, mouse, and usb wifi are used to setup operating system and necessary environments for raspberry pi </w:t>
       </w:r>
       <w:r>
         <w:rPr>
@@ -11807,7 +11002,6 @@
           <w:rFonts w:asciiTheme="majorHAnsi" w:hAnsiTheme="majorHAnsi"/>
           <w:sz w:val="24"/>
         </w:rPr>
-        <w:lastRenderedPageBreak/>
         <w:t xml:space="preserve">LIPO </w:t>
       </w:r>
       <w:r>
@@ -11871,27 +11065,7 @@
           <w:color w:val="000000"/>
           <w:sz w:val="24"/>
         </w:rPr>
-        <w:t xml:space="preserve">: </w:t>
-      </w:r>
-      <w:proofErr w:type="gramStart"/>
-      <w:r>
-        <w:rPr>
-          <w:rFonts w:asciiTheme="majorHAnsi" w:hAnsiTheme="majorHAnsi" w:cs="Times New Roman"/>
-          <w:bCs/>
-          <w:color w:val="000000"/>
-          <w:sz w:val="24"/>
-        </w:rPr>
-        <w:t>is used</w:t>
-      </w:r>
-      <w:proofErr w:type="gramEnd"/>
-      <w:r>
-        <w:rPr>
-          <w:rFonts w:asciiTheme="majorHAnsi" w:hAnsiTheme="majorHAnsi" w:cs="Times New Roman"/>
-          <w:bCs/>
-          <w:color w:val="000000"/>
-          <w:sz w:val="24"/>
-        </w:rPr>
-        <w:t xml:space="preserve"> to capture images.</w:t>
+        <w:t>: is used to capture images.</w:t>
       </w:r>
     </w:p>
     <w:p>
@@ -11908,7 +11082,6 @@
           <w:sz w:val="24"/>
         </w:rPr>
       </w:pPr>
-      <w:proofErr w:type="gramStart"/>
       <w:r>
         <w:rPr>
           <w:rFonts w:asciiTheme="majorHAnsi" w:hAnsiTheme="majorHAnsi" w:cs="Times New Roman"/>
@@ -11916,17 +11089,7 @@
           <w:color w:val="000000"/>
           <w:sz w:val="24"/>
         </w:rPr>
-        <w:t>7</w:t>
-      </w:r>
-      <w:proofErr w:type="gramEnd"/>
-      <w:r>
-        <w:rPr>
-          <w:rFonts w:asciiTheme="majorHAnsi" w:hAnsiTheme="majorHAnsi" w:cs="Times New Roman"/>
-          <w:bCs/>
-          <w:color w:val="000000"/>
-          <w:sz w:val="24"/>
-        </w:rPr>
-        <w:t xml:space="preserve"> </w:t>
+        <w:t xml:space="preserve">7 </w:t>
       </w:r>
       <w:r>
         <w:rPr>
@@ -11979,7 +11142,6 @@
           <w:sz w:val="24"/>
         </w:rPr>
       </w:pPr>
-      <w:proofErr w:type="gramStart"/>
       <w:r>
         <w:rPr>
           <w:rFonts w:asciiTheme="majorHAnsi" w:hAnsiTheme="majorHAnsi" w:cs="Times New Roman"/>
@@ -11989,7 +11151,6 @@
         </w:rPr>
         <w:t>1</w:t>
       </w:r>
-      <w:proofErr w:type="gramEnd"/>
       <w:r>
         <w:rPr>
           <w:rFonts w:asciiTheme="majorHAnsi" w:hAnsiTheme="majorHAnsi" w:cs="Times New Roman"/>
@@ -12117,53 +11278,21 @@
           <w:rFonts w:asciiTheme="majorHAnsi" w:hAnsiTheme="majorHAnsi"/>
           <w:sz w:val="24"/>
         </w:rPr>
-        <w:t xml:space="preserve">084 + </w:t>
-      </w:r>
-      <w:proofErr w:type="spellStart"/>
-      <w:r>
-        <w:rPr>
-          <w:rFonts w:asciiTheme="majorHAnsi" w:hAnsiTheme="majorHAnsi"/>
-          <w:sz w:val="24"/>
-        </w:rPr>
-        <w:t>zener</w:t>
-      </w:r>
-      <w:proofErr w:type="spellEnd"/>
-      <w:r>
-        <w:rPr>
-          <w:rFonts w:asciiTheme="majorHAnsi" w:hAnsiTheme="majorHAnsi"/>
-          <w:sz w:val="24"/>
-        </w:rPr>
-        <w:t xml:space="preserve"> </w:t>
-      </w:r>
-      <w:r>
-        <w:rPr>
-          <w:rFonts w:asciiTheme="majorHAnsi" w:hAnsiTheme="majorHAnsi"/>
-          <w:sz w:val="24"/>
-        </w:rPr>
-        <w:t xml:space="preserve">5.1v </w:t>
-      </w:r>
-      <w:proofErr w:type="gramStart"/>
-      <w:r>
-        <w:rPr>
-          <w:rFonts w:asciiTheme="majorHAnsi" w:hAnsiTheme="majorHAnsi"/>
-          <w:sz w:val="24"/>
-        </w:rPr>
-        <w:t>are</w:t>
-      </w:r>
-      <w:r>
-        <w:rPr>
-          <w:rFonts w:asciiTheme="majorHAnsi" w:hAnsiTheme="majorHAnsi"/>
-          <w:sz w:val="24"/>
-        </w:rPr>
-        <w:t xml:space="preserve"> used</w:t>
-      </w:r>
-      <w:proofErr w:type="gramEnd"/>
-      <w:r>
-        <w:rPr>
-          <w:rFonts w:asciiTheme="majorHAnsi" w:hAnsiTheme="majorHAnsi"/>
-          <w:sz w:val="24"/>
-        </w:rPr>
-        <w:t xml:space="preserve"> to monitor battery capacity.</w:t>
+        <w:t xml:space="preserve">084 + zener </w:t>
+      </w:r>
+      <w:r>
+        <w:rPr>
+          <w:rFonts w:asciiTheme="majorHAnsi" w:hAnsiTheme="majorHAnsi"/>
+          <w:sz w:val="24"/>
+        </w:rPr>
+        <w:t>5.1v are</w:t>
+      </w:r>
+      <w:r>
+        <w:rPr>
+          <w:rFonts w:asciiTheme="majorHAnsi" w:hAnsiTheme="majorHAnsi"/>
+          <w:sz w:val="24"/>
+        </w:rPr>
+        <w:t xml:space="preserve"> used to monitor battery capacity.</w:t>
       </w:r>
     </w:p>
     <w:p>
@@ -12232,21 +11361,7 @@
         <w:rPr>
           <w:rFonts w:asciiTheme="majorHAnsi" w:hAnsiTheme="majorHAnsi"/>
         </w:rPr>
-        <w:t xml:space="preserve">development: Ubuntu 14.04 for laptop and </w:t>
-      </w:r>
-      <w:proofErr w:type="spellStart"/>
-      <w:r>
-        <w:rPr>
-          <w:rFonts w:asciiTheme="majorHAnsi" w:hAnsiTheme="majorHAnsi"/>
-        </w:rPr>
-        <w:t>Raspbian</w:t>
-      </w:r>
-      <w:proofErr w:type="spellEnd"/>
-      <w:r>
-        <w:rPr>
-          <w:rFonts w:asciiTheme="majorHAnsi" w:hAnsiTheme="majorHAnsi"/>
-        </w:rPr>
-        <w:t xml:space="preserve"> for Raspberry PI</w:t>
+        <w:t>development: Ubuntu 14.04 for laptop and Raspbian for Raspberry PI</w:t>
       </w:r>
       <w:r>
         <w:rPr>
@@ -12274,42 +11389,18 @@
           <w:bCs/>
         </w:rPr>
       </w:pPr>
-      <w:proofErr w:type="spellStart"/>
       <w:r>
         <w:rPr>
           <w:rStyle w:val="5yl5"/>
         </w:rPr>
-        <w:t>Remmina</w:t>
-      </w:r>
-      <w:proofErr w:type="spellEnd"/>
-      <w:r>
-        <w:rPr>
-          <w:rStyle w:val="5yl5"/>
-        </w:rPr>
-        <w:t xml:space="preserve"> Remote Desktop Client</w:t>
+        <w:t>Remmina Remote Desktop Client</w:t>
       </w:r>
       <w:r>
         <w:rPr>
           <w:rFonts w:asciiTheme="majorHAnsi" w:hAnsiTheme="majorHAnsi"/>
           <w:bCs/>
         </w:rPr>
-        <w:t xml:space="preserve">: application for </w:t>
-      </w:r>
-      <w:proofErr w:type="spellStart"/>
-      <w:r>
-        <w:rPr>
-          <w:rFonts w:asciiTheme="majorHAnsi" w:hAnsiTheme="majorHAnsi"/>
-          <w:bCs/>
-        </w:rPr>
-        <w:t>remoting</w:t>
-      </w:r>
-      <w:proofErr w:type="spellEnd"/>
-      <w:r>
-        <w:rPr>
-          <w:rFonts w:asciiTheme="majorHAnsi" w:hAnsiTheme="majorHAnsi"/>
-          <w:bCs/>
-        </w:rPr>
-        <w:t xml:space="preserve"> to work on raspberry.</w:t>
+        <w:t>: application for remoting to work on raspberry.</w:t>
       </w:r>
     </w:p>
     <w:p>
@@ -12363,19 +11454,11 @@
           <w:bCs/>
         </w:rPr>
       </w:pPr>
-      <w:proofErr w:type="spellStart"/>
-      <w:r>
-        <w:rPr>
-          <w:rFonts w:asciiTheme="majorHAnsi" w:hAnsiTheme="majorHAnsi"/>
-        </w:rPr>
-        <w:t>OpenCV</w:t>
-      </w:r>
-      <w:proofErr w:type="spellEnd"/>
-      <w:r>
-        <w:rPr>
-          <w:rFonts w:asciiTheme="majorHAnsi" w:hAnsiTheme="majorHAnsi"/>
-        </w:rPr>
-        <w:t xml:space="preserve"> 2.4.9 library: support</w:t>
+      <w:r>
+        <w:rPr>
+          <w:rFonts w:asciiTheme="majorHAnsi" w:hAnsiTheme="majorHAnsi"/>
+        </w:rPr>
+        <w:t>OpenCV 2.4.9 library: support</w:t>
       </w:r>
       <w:r>
         <w:rPr>
@@ -12465,21 +11548,7 @@
         <w:rPr>
           <w:rFonts w:asciiTheme="majorHAnsi" w:hAnsiTheme="majorHAnsi"/>
         </w:rPr>
-        <w:t xml:space="preserve"> pin IDE plug on the </w:t>
-      </w:r>
-      <w:proofErr w:type="spellStart"/>
-      <w:r>
-        <w:rPr>
-          <w:rFonts w:asciiTheme="majorHAnsi" w:hAnsiTheme="majorHAnsi"/>
-        </w:rPr>
-        <w:t>RPi</w:t>
-      </w:r>
-      <w:proofErr w:type="spellEnd"/>
-      <w:r>
-        <w:rPr>
-          <w:rFonts w:asciiTheme="majorHAnsi" w:hAnsiTheme="majorHAnsi"/>
-        </w:rPr>
-        <w:t xml:space="preserve"> board</w:t>
+        <w:t xml:space="preserve"> pin IDE plug on the RPi board</w:t>
       </w:r>
     </w:p>
     <w:p>
@@ -12495,19 +11564,11 @@
           <w:bCs/>
         </w:rPr>
       </w:pPr>
-      <w:proofErr w:type="spellStart"/>
-      <w:r>
-        <w:rPr>
-          <w:rFonts w:asciiTheme="majorHAnsi" w:hAnsiTheme="majorHAnsi"/>
-        </w:rPr>
-        <w:t>Espeak</w:t>
-      </w:r>
-      <w:proofErr w:type="spellEnd"/>
-      <w:r>
-        <w:rPr>
-          <w:rFonts w:asciiTheme="majorHAnsi" w:hAnsiTheme="majorHAnsi"/>
-        </w:rPr>
-        <w:t xml:space="preserve"> 1.48.04</w:t>
+      <w:r>
+        <w:rPr>
+          <w:rFonts w:asciiTheme="majorHAnsi" w:hAnsiTheme="majorHAnsi"/>
+        </w:rPr>
+        <w:t>Espeak 1.48.04</w:t>
       </w:r>
       <w:r>
         <w:rPr>
@@ -12589,23 +11650,7 @@
           <w:rFonts w:asciiTheme="majorHAnsi" w:hAnsiTheme="majorHAnsi"/>
           <w:bCs/>
         </w:rPr>
-        <w:t xml:space="preserve">Microsoft Office 2010: </w:t>
-      </w:r>
-      <w:proofErr w:type="gramStart"/>
-      <w:r>
-        <w:rPr>
-          <w:rFonts w:asciiTheme="majorHAnsi" w:hAnsiTheme="majorHAnsi"/>
-          <w:bCs/>
-        </w:rPr>
-        <w:t>is used</w:t>
-      </w:r>
-      <w:proofErr w:type="gramEnd"/>
-      <w:r>
-        <w:rPr>
-          <w:rFonts w:asciiTheme="majorHAnsi" w:hAnsiTheme="majorHAnsi"/>
-          <w:bCs/>
-        </w:rPr>
-        <w:t xml:space="preserve"> to write documents and assign tasks.</w:t>
+        <w:t>Microsoft Office 2010: is used to write documents and assign tasks.</w:t>
       </w:r>
     </w:p>
     <w:p>
@@ -12621,33 +11666,11 @@
           <w:bCs/>
         </w:rPr>
       </w:pPr>
-      <w:proofErr w:type="spellStart"/>
-      <w:r>
-        <w:rPr>
-          <w:rFonts w:asciiTheme="majorHAnsi" w:hAnsiTheme="majorHAnsi"/>
-        </w:rPr>
-        <w:t>Githup</w:t>
-      </w:r>
-      <w:proofErr w:type="spellEnd"/>
-      <w:r>
-        <w:rPr>
-          <w:rFonts w:asciiTheme="majorHAnsi" w:hAnsiTheme="majorHAnsi"/>
-        </w:rPr>
-        <w:t xml:space="preserve"> and </w:t>
-      </w:r>
-      <w:proofErr w:type="spellStart"/>
-      <w:r>
-        <w:rPr>
-          <w:rFonts w:asciiTheme="majorHAnsi" w:hAnsiTheme="majorHAnsi"/>
-        </w:rPr>
-        <w:t>TortoiseSVN</w:t>
-      </w:r>
-      <w:proofErr w:type="spellEnd"/>
-      <w:r>
-        <w:rPr>
-          <w:rFonts w:asciiTheme="majorHAnsi" w:hAnsiTheme="majorHAnsi"/>
-        </w:rPr>
-        <w:t xml:space="preserve"> and Rabbit VCS: used for source control.</w:t>
+      <w:r>
+        <w:rPr>
+          <w:rFonts w:asciiTheme="majorHAnsi" w:hAnsiTheme="majorHAnsi"/>
+        </w:rPr>
+        <w:t>Githup and TortoiseSVN and Rabbit VCS: used for source control.</w:t>
       </w:r>
     </w:p>
     <w:p>
@@ -12706,6 +11729,7 @@
       <w:bookmarkStart w:id="149" w:name="_Toc424840245"/>
       <w:bookmarkStart w:id="150" w:name="_Toc440373471"/>
       <w:r>
+        <w:lastRenderedPageBreak/>
         <w:t>Software Process Model</w:t>
       </w:r>
       <w:bookmarkEnd w:id="145"/>
@@ -12739,23 +11763,7 @@
           <w:rFonts w:asciiTheme="majorHAnsi" w:hAnsiTheme="majorHAnsi"/>
           <w:sz w:val="24"/>
         </w:rPr>
-        <w:t xml:space="preserve">Scrum is an agile methodology that </w:t>
-      </w:r>
-      <w:proofErr w:type="gramStart"/>
-      <w:r>
-        <w:rPr>
-          <w:rFonts w:asciiTheme="majorHAnsi" w:hAnsiTheme="majorHAnsi"/>
-          <w:sz w:val="24"/>
-        </w:rPr>
-        <w:t>can be applied</w:t>
-      </w:r>
-      <w:proofErr w:type="gramEnd"/>
-      <w:r>
-        <w:rPr>
-          <w:rFonts w:asciiTheme="majorHAnsi" w:hAnsiTheme="majorHAnsi"/>
-          <w:sz w:val="24"/>
-        </w:rPr>
-        <w:t xml:space="preserve"> to nearly any project; however, the Scrum methodology is most commonly used in software development. The Scrum process is suited for projects with rapidly changing or </w:t>
+        <w:t xml:space="preserve">Scrum is an agile methodology that can be applied to nearly any project; however, the Scrum methodology is most commonly used in software development. The Scrum process is suited for projects with rapidly changing or </w:t>
       </w:r>
       <w:r>
         <w:rPr>
@@ -12783,31 +11791,7 @@
           <w:rFonts w:asciiTheme="majorHAnsi" w:hAnsiTheme="majorHAnsi"/>
           <w:sz w:val="24"/>
         </w:rPr>
-        <w:t xml:space="preserve"> meeting </w:t>
-      </w:r>
-      <w:proofErr w:type="gramStart"/>
-      <w:r>
-        <w:rPr>
-          <w:rFonts w:asciiTheme="majorHAnsi" w:hAnsiTheme="majorHAnsi"/>
-          <w:sz w:val="24"/>
-        </w:rPr>
-        <w:t>is described</w:t>
-      </w:r>
-      <w:proofErr w:type="gramEnd"/>
-      <w:r>
-        <w:rPr>
-          <w:rFonts w:asciiTheme="majorHAnsi" w:hAnsiTheme="majorHAnsi"/>
-          <w:sz w:val="24"/>
-        </w:rPr>
-        <w:t xml:space="preserve"> in terms of the desired outcome (a commitment to a set of features to be developed in the </w:t>
-      </w:r>
-      <w:r>
-        <w:rPr>
-          <w:rFonts w:asciiTheme="majorHAnsi" w:hAnsiTheme="majorHAnsi"/>
-          <w:sz w:val="24"/>
-        </w:rPr>
-        <w:lastRenderedPageBreak/>
-        <w:t>next sprint) instead of a set of Entry criteria, Task definitions, Validation criteria, Exit criteria. The Scrum model suggests each sprint begins with a brief planning meeting and concludes with a review. These are the basics of Scrum project management.</w:t>
+        <w:t xml:space="preserve"> meeting is described in terms of the desired outcome (a commitment to a set of features to be developed in the next sprint) instead of a set of Entry criteria, Task definitions, Validation criteria, Exit criteria. The Scrum model suggests each sprint begins with a brief planning meeting and concludes with a review. These are the basics of Scrum project management.</w:t>
       </w:r>
     </w:p>
     <w:p>
@@ -12903,6 +11887,7 @@
           <w:noProof/>
           <w:lang w:eastAsia="ja-JP"/>
         </w:rPr>
+        <w:lastRenderedPageBreak/>
         <w:drawing>
           <wp:inline distT="0" distB="0" distL="0" distR="0" wp14:anchorId="2AE791FD" wp14:editId="10D8727A">
             <wp:extent cx="5895975" cy="4118132"/>
@@ -13014,7 +11999,6 @@
         <w:pStyle w:val="Heading4"/>
       </w:pPr>
       <w:r>
-        <w:lastRenderedPageBreak/>
         <w:t>Reasons for Choosing</w:t>
       </w:r>
     </w:p>
@@ -13037,67 +12021,7 @@
           <w:sz w:val="24"/>
           <w:szCs w:val="24"/>
         </w:rPr>
-        <w:t xml:space="preserve">Project </w:t>
-      </w:r>
-      <w:proofErr w:type="gramStart"/>
-      <w:r>
-        <w:rPr>
-          <w:rFonts w:asciiTheme="majorHAnsi" w:hAnsiTheme="majorHAnsi" w:cs="Cambria"/>
-          <w:color w:val="000000"/>
-          <w:sz w:val="24"/>
-          <w:szCs w:val="24"/>
-        </w:rPr>
-        <w:t>is developed</w:t>
-      </w:r>
-      <w:proofErr w:type="gramEnd"/>
-      <w:r>
-        <w:rPr>
-          <w:rFonts w:asciiTheme="majorHAnsi" w:hAnsiTheme="majorHAnsi" w:cs="Cambria"/>
-          <w:color w:val="000000"/>
-          <w:sz w:val="24"/>
-          <w:szCs w:val="24"/>
-        </w:rPr>
-        <w:t xml:space="preserve"> under scrum model. We choose this model because the scope of the project </w:t>
-      </w:r>
-      <w:proofErr w:type="gramStart"/>
-      <w:r>
-        <w:rPr>
-          <w:rFonts w:asciiTheme="majorHAnsi" w:hAnsiTheme="majorHAnsi" w:cs="Cambria"/>
-          <w:color w:val="000000"/>
-          <w:sz w:val="24"/>
-          <w:szCs w:val="24"/>
-        </w:rPr>
-        <w:t>is not fixed</w:t>
-      </w:r>
-      <w:proofErr w:type="gramEnd"/>
-      <w:r>
-        <w:rPr>
-          <w:rFonts w:asciiTheme="majorHAnsi" w:hAnsiTheme="majorHAnsi" w:cs="Cambria"/>
-          <w:color w:val="000000"/>
-          <w:sz w:val="24"/>
-          <w:szCs w:val="24"/>
-        </w:rPr>
-        <w:t xml:space="preserve"> when the requirement changes day by day. Products </w:t>
-      </w:r>
-      <w:proofErr w:type="gramStart"/>
-      <w:r>
-        <w:rPr>
-          <w:rFonts w:asciiTheme="majorHAnsi" w:hAnsiTheme="majorHAnsi" w:cs="Cambria"/>
-          <w:color w:val="000000"/>
-          <w:sz w:val="24"/>
-          <w:szCs w:val="24"/>
-        </w:rPr>
-        <w:t>are created</w:t>
-      </w:r>
-      <w:proofErr w:type="gramEnd"/>
-      <w:r>
-        <w:rPr>
-          <w:rFonts w:asciiTheme="majorHAnsi" w:hAnsiTheme="majorHAnsi" w:cs="Cambria"/>
-          <w:color w:val="000000"/>
-          <w:sz w:val="24"/>
-          <w:szCs w:val="24"/>
-        </w:rPr>
-        <w:t xml:space="preserve"> quickly. Therefore, the development team can easy to change if the wrong direction. Degree of cooperation between the members is set to high.</w:t>
+        <w:t>Project is developed under scrum model. We choose this model because the scope of the project is not fixed when the requirement changes day by day. Products are created quickly. Therefore, the development team can easy to change if the wrong direction. Degree of cooperation between the members is set to high.</w:t>
       </w:r>
     </w:p>
     <w:p>
@@ -13282,52 +12206,14 @@
                 <w:szCs w:val="24"/>
               </w:rPr>
             </w:pPr>
-            <w:proofErr w:type="spellStart"/>
             <w:r>
               <w:rPr>
                 <w:rFonts w:asciiTheme="majorHAnsi" w:hAnsiTheme="majorHAnsi"/>
                 <w:sz w:val="24"/>
                 <w:szCs w:val="24"/>
               </w:rPr>
-              <w:t>Đỗ</w:t>
-            </w:r>
-            <w:proofErr w:type="spellEnd"/>
-            <w:r>
-              <w:rPr>
-                <w:rFonts w:asciiTheme="majorHAnsi" w:hAnsiTheme="majorHAnsi"/>
-                <w:sz w:val="24"/>
-                <w:szCs w:val="24"/>
-              </w:rPr>
-              <w:t xml:space="preserve"> </w:t>
-            </w:r>
-            <w:proofErr w:type="spellStart"/>
-            <w:r>
-              <w:rPr>
-                <w:rFonts w:asciiTheme="majorHAnsi" w:hAnsiTheme="majorHAnsi"/>
-                <w:sz w:val="24"/>
-                <w:szCs w:val="24"/>
-              </w:rPr>
-              <w:t>Đức</w:t>
-            </w:r>
-            <w:proofErr w:type="spellEnd"/>
-            <w:r>
-              <w:rPr>
-                <w:rFonts w:asciiTheme="majorHAnsi" w:hAnsiTheme="majorHAnsi"/>
-                <w:sz w:val="24"/>
-                <w:szCs w:val="24"/>
-              </w:rPr>
-              <w:t xml:space="preserve"> Minh </w:t>
-            </w:r>
-            <w:proofErr w:type="spellStart"/>
-            <w:r>
-              <w:rPr>
-                <w:rFonts w:asciiTheme="majorHAnsi" w:hAnsiTheme="majorHAnsi"/>
-                <w:sz w:val="24"/>
-                <w:szCs w:val="24"/>
-              </w:rPr>
-              <w:t>Quân</w:t>
-            </w:r>
-            <w:proofErr w:type="spellEnd"/>
+              <w:t>Đỗ Đức Minh Quân</w:t>
+            </w:r>
           </w:p>
         </w:tc>
         <w:tc>
@@ -13476,6 +12362,7 @@
                 <w:sz w:val="24"/>
                 <w:szCs w:val="24"/>
               </w:rPr>
+              <w:lastRenderedPageBreak/>
               <w:t>2</w:t>
             </w:r>
           </w:p>
@@ -13492,52 +12379,14 @@
                 <w:szCs w:val="24"/>
               </w:rPr>
             </w:pPr>
-            <w:proofErr w:type="spellStart"/>
             <w:r>
               <w:rPr>
                 <w:rFonts w:asciiTheme="majorHAnsi" w:hAnsiTheme="majorHAnsi"/>
                 <w:sz w:val="24"/>
                 <w:szCs w:val="24"/>
               </w:rPr>
-              <w:t>Nguyễn</w:t>
-            </w:r>
-            <w:proofErr w:type="spellEnd"/>
-            <w:r>
-              <w:rPr>
-                <w:rFonts w:asciiTheme="majorHAnsi" w:hAnsiTheme="majorHAnsi"/>
-                <w:sz w:val="24"/>
-                <w:szCs w:val="24"/>
-              </w:rPr>
-              <w:t xml:space="preserve"> </w:t>
-            </w:r>
-            <w:proofErr w:type="spellStart"/>
-            <w:r>
-              <w:rPr>
-                <w:rFonts w:asciiTheme="majorHAnsi" w:hAnsiTheme="majorHAnsi"/>
-                <w:sz w:val="24"/>
-                <w:szCs w:val="24"/>
-              </w:rPr>
-              <w:t>Đức</w:t>
-            </w:r>
-            <w:proofErr w:type="spellEnd"/>
-            <w:r>
-              <w:rPr>
-                <w:rFonts w:asciiTheme="majorHAnsi" w:hAnsiTheme="majorHAnsi"/>
-                <w:sz w:val="24"/>
-                <w:szCs w:val="24"/>
-              </w:rPr>
-              <w:t xml:space="preserve"> </w:t>
-            </w:r>
-            <w:proofErr w:type="spellStart"/>
-            <w:r>
-              <w:rPr>
-                <w:rFonts w:asciiTheme="majorHAnsi" w:hAnsiTheme="majorHAnsi"/>
-                <w:sz w:val="24"/>
-                <w:szCs w:val="24"/>
-              </w:rPr>
-              <w:t>Lợi</w:t>
-            </w:r>
-            <w:proofErr w:type="spellEnd"/>
+              <w:t>Nguyễn Đức Lợi</w:t>
+            </w:r>
           </w:p>
         </w:tc>
         <w:tc>
@@ -13630,59 +12479,13 @@
                 <w:szCs w:val="24"/>
               </w:rPr>
             </w:pPr>
-            <w:proofErr w:type="spellStart"/>
             <w:r>
               <w:rPr>
                 <w:rFonts w:asciiTheme="majorHAnsi" w:hAnsiTheme="majorHAnsi"/>
                 <w:sz w:val="24"/>
                 <w:szCs w:val="24"/>
               </w:rPr>
-              <w:t>Nguyễn</w:t>
-            </w:r>
-            <w:proofErr w:type="spellEnd"/>
-            <w:r>
-              <w:rPr>
-                <w:rFonts w:asciiTheme="majorHAnsi" w:hAnsiTheme="majorHAnsi"/>
-                <w:sz w:val="24"/>
-                <w:szCs w:val="24"/>
-              </w:rPr>
-              <w:t xml:space="preserve"> </w:t>
-            </w:r>
-            <w:proofErr w:type="spellStart"/>
-            <w:r>
-              <w:rPr>
-                <w:rFonts w:asciiTheme="majorHAnsi" w:hAnsiTheme="majorHAnsi"/>
-                <w:sz w:val="24"/>
-                <w:szCs w:val="24"/>
-              </w:rPr>
-              <w:t>Hữu</w:t>
-            </w:r>
-            <w:proofErr w:type="spellEnd"/>
-            <w:r>
-              <w:rPr>
-                <w:rFonts w:asciiTheme="majorHAnsi" w:hAnsiTheme="majorHAnsi"/>
-                <w:sz w:val="24"/>
-                <w:szCs w:val="24"/>
-              </w:rPr>
-              <w:t xml:space="preserve"> </w:t>
-            </w:r>
-            <w:proofErr w:type="spellStart"/>
-            <w:r>
-              <w:rPr>
-                <w:rFonts w:asciiTheme="majorHAnsi" w:hAnsiTheme="majorHAnsi"/>
-                <w:sz w:val="24"/>
-                <w:szCs w:val="24"/>
-              </w:rPr>
-              <w:t>Kỳ</w:t>
-            </w:r>
-            <w:proofErr w:type="spellEnd"/>
-            <w:r>
-              <w:rPr>
-                <w:rFonts w:asciiTheme="majorHAnsi" w:hAnsiTheme="majorHAnsi"/>
-                <w:sz w:val="24"/>
-                <w:szCs w:val="24"/>
-              </w:rPr>
-              <w:t xml:space="preserve"> Long</w:t>
+              <w:t>Nguyễn Hữu Kỳ Long</w:t>
             </w:r>
           </w:p>
         </w:tc>
@@ -14040,52 +12843,14 @@
                 <w:szCs w:val="24"/>
               </w:rPr>
             </w:pPr>
-            <w:proofErr w:type="spellStart"/>
             <w:r>
               <w:rPr>
                 <w:rFonts w:asciiTheme="majorHAnsi" w:hAnsiTheme="majorHAnsi"/>
                 <w:sz w:val="24"/>
                 <w:szCs w:val="24"/>
               </w:rPr>
-              <w:t>Nguyễn</w:t>
-            </w:r>
-            <w:proofErr w:type="spellEnd"/>
-            <w:r>
-              <w:rPr>
-                <w:rFonts w:asciiTheme="majorHAnsi" w:hAnsiTheme="majorHAnsi"/>
-                <w:sz w:val="24"/>
-                <w:szCs w:val="24"/>
-              </w:rPr>
-              <w:t xml:space="preserve"> </w:t>
-            </w:r>
-            <w:proofErr w:type="spellStart"/>
-            <w:r>
-              <w:rPr>
-                <w:rFonts w:asciiTheme="majorHAnsi" w:hAnsiTheme="majorHAnsi"/>
-                <w:sz w:val="24"/>
-                <w:szCs w:val="24"/>
-              </w:rPr>
-              <w:t>Đình</w:t>
-            </w:r>
-            <w:proofErr w:type="spellEnd"/>
-            <w:r>
-              <w:rPr>
-                <w:rFonts w:asciiTheme="majorHAnsi" w:hAnsiTheme="majorHAnsi"/>
-                <w:sz w:val="24"/>
-                <w:szCs w:val="24"/>
-              </w:rPr>
-              <w:t xml:space="preserve"> </w:t>
-            </w:r>
-            <w:proofErr w:type="spellStart"/>
-            <w:r>
-              <w:rPr>
-                <w:rFonts w:asciiTheme="majorHAnsi" w:hAnsiTheme="majorHAnsi"/>
-                <w:sz w:val="24"/>
-                <w:szCs w:val="24"/>
-              </w:rPr>
-              <w:t>Tân</w:t>
-            </w:r>
-            <w:proofErr w:type="spellEnd"/>
+              <w:t>Nguyễn Đình Tân</w:t>
+            </w:r>
           </w:p>
         </w:tc>
         <w:tc>
@@ -14207,16 +12972,7 @@
                 <w:sz w:val="24"/>
                 <w:szCs w:val="24"/>
               </w:rPr>
-              <w:t xml:space="preserve">Preparing documents and </w:t>
-            </w:r>
-            <w:r>
-              <w:rPr>
-                <w:rFonts w:asciiTheme="majorHAnsi" w:hAnsiTheme="majorHAnsi"/>
-                <w:sz w:val="24"/>
-                <w:szCs w:val="24"/>
-              </w:rPr>
-              <w:lastRenderedPageBreak/>
-              <w:t>reports</w:t>
+              <w:t>Preparing documents and reports</w:t>
             </w:r>
           </w:p>
           <w:p>
@@ -14363,7 +13119,6 @@
                 <w:sz w:val="24"/>
                 <w:szCs w:val="24"/>
               </w:rPr>
-              <w:lastRenderedPageBreak/>
               <w:t>5</w:t>
             </w:r>
           </w:p>
@@ -14380,52 +13135,14 @@
                 <w:szCs w:val="24"/>
               </w:rPr>
             </w:pPr>
-            <w:proofErr w:type="spellStart"/>
             <w:r>
               <w:rPr>
                 <w:rFonts w:asciiTheme="majorHAnsi" w:hAnsiTheme="majorHAnsi"/>
                 <w:sz w:val="24"/>
                 <w:szCs w:val="24"/>
               </w:rPr>
-              <w:t>Lê</w:t>
-            </w:r>
-            <w:proofErr w:type="spellEnd"/>
-            <w:r>
-              <w:rPr>
-                <w:rFonts w:asciiTheme="majorHAnsi" w:hAnsiTheme="majorHAnsi"/>
-                <w:sz w:val="24"/>
-                <w:szCs w:val="24"/>
-              </w:rPr>
-              <w:t xml:space="preserve"> </w:t>
-            </w:r>
-            <w:proofErr w:type="spellStart"/>
-            <w:r>
-              <w:rPr>
-                <w:rFonts w:asciiTheme="majorHAnsi" w:hAnsiTheme="majorHAnsi"/>
-                <w:sz w:val="24"/>
-                <w:szCs w:val="24"/>
-              </w:rPr>
-              <w:t>Phương</w:t>
-            </w:r>
-            <w:proofErr w:type="spellEnd"/>
-            <w:r>
-              <w:rPr>
-                <w:rFonts w:asciiTheme="majorHAnsi" w:hAnsiTheme="majorHAnsi"/>
-                <w:sz w:val="24"/>
-                <w:szCs w:val="24"/>
-              </w:rPr>
-              <w:t xml:space="preserve"> </w:t>
-            </w:r>
-            <w:proofErr w:type="spellStart"/>
-            <w:r>
-              <w:rPr>
-                <w:rFonts w:asciiTheme="majorHAnsi" w:hAnsiTheme="majorHAnsi"/>
-                <w:sz w:val="24"/>
-                <w:szCs w:val="24"/>
-              </w:rPr>
-              <w:t>Bình</w:t>
-            </w:r>
-            <w:proofErr w:type="spellEnd"/>
+              <w:t>Lê Phương Bình</w:t>
+            </w:r>
           </w:p>
         </w:tc>
         <w:tc>
@@ -14646,6 +13363,7 @@
                 <w:sz w:val="24"/>
                 <w:szCs w:val="24"/>
               </w:rPr>
+              <w:lastRenderedPageBreak/>
               <w:t>6</w:t>
             </w:r>
           </w:p>
@@ -14662,41 +13380,13 @@
                 <w:szCs w:val="24"/>
               </w:rPr>
             </w:pPr>
-            <w:proofErr w:type="spellStart"/>
             <w:r>
               <w:rPr>
                 <w:rFonts w:asciiTheme="majorHAnsi" w:hAnsiTheme="majorHAnsi"/>
                 <w:sz w:val="24"/>
                 <w:szCs w:val="24"/>
               </w:rPr>
-              <w:t>Nguyễn</w:t>
-            </w:r>
-            <w:proofErr w:type="spellEnd"/>
-            <w:r>
-              <w:rPr>
-                <w:rFonts w:asciiTheme="majorHAnsi" w:hAnsiTheme="majorHAnsi"/>
-                <w:sz w:val="24"/>
-                <w:szCs w:val="24"/>
-              </w:rPr>
-              <w:t xml:space="preserve"> </w:t>
-            </w:r>
-            <w:proofErr w:type="spellStart"/>
-            <w:r>
-              <w:rPr>
-                <w:rFonts w:asciiTheme="majorHAnsi" w:hAnsiTheme="majorHAnsi"/>
-                <w:sz w:val="24"/>
-                <w:szCs w:val="24"/>
-              </w:rPr>
-              <w:t>Xuân</w:t>
-            </w:r>
-            <w:proofErr w:type="spellEnd"/>
-            <w:r>
-              <w:rPr>
-                <w:rFonts w:asciiTheme="majorHAnsi" w:hAnsiTheme="majorHAnsi"/>
-                <w:sz w:val="24"/>
-                <w:szCs w:val="24"/>
-              </w:rPr>
-              <w:t xml:space="preserve"> Ý</w:t>
+              <w:t>Nguyễn Xuân Ý</w:t>
             </w:r>
           </w:p>
         </w:tc>
@@ -15195,7 +13885,6 @@
           <w:szCs w:val="24"/>
         </w:rPr>
       </w:pPr>
-      <w:proofErr w:type="spellStart"/>
       <w:r>
         <w:rPr>
           <w:rFonts w:asciiTheme="majorHAnsi" w:hAnsiTheme="majorHAnsi"/>
@@ -15204,7 +13893,6 @@
         </w:rPr>
         <w:t>Espeak</w:t>
       </w:r>
-      <w:proofErr w:type="spellEnd"/>
       <w:r>
         <w:rPr>
           <w:rFonts w:asciiTheme="majorHAnsi" w:hAnsiTheme="majorHAnsi"/>
@@ -15426,7 +14114,6 @@
           <w:sz w:val="24"/>
           <w:szCs w:val="24"/>
         </w:rPr>
-        <w:lastRenderedPageBreak/>
         <w:t>SVN</w:t>
       </w:r>
       <w:r>
@@ -18458,7 +17145,6 @@
         </w:rPr>
         <w:t xml:space="preserve"> </w:t>
       </w:r>
-      <w:proofErr w:type="spellStart"/>
       <w:r>
         <w:rPr>
           <w:rFonts w:asciiTheme="majorHAnsi" w:hAnsiTheme="majorHAnsi"/>
@@ -18467,7 +17153,6 @@
         </w:rPr>
         <w:t>ScrumBacklog</w:t>
       </w:r>
-      <w:proofErr w:type="spellEnd"/>
       <w:r>
         <w:rPr>
           <w:rFonts w:asciiTheme="majorHAnsi" w:hAnsiTheme="majorHAnsi"/>
@@ -18476,7 +17161,6 @@
         </w:rPr>
         <w:t xml:space="preserve"> in </w:t>
       </w:r>
-      <w:proofErr w:type="spellStart"/>
       <w:r>
         <w:rPr>
           <w:rFonts w:asciiTheme="majorHAnsi" w:hAnsiTheme="majorHAnsi"/>
@@ -18485,7 +17169,6 @@
         </w:rPr>
         <w:t>Github</w:t>
       </w:r>
-      <w:proofErr w:type="spellEnd"/>
     </w:p>
     <w:p>
       <w:pPr>
@@ -19031,25 +17714,14 @@
         </w:rPr>
         <w:t xml:space="preserve">folder </w:t>
       </w:r>
-      <w:proofErr w:type="spellStart"/>
-      <w:r>
-        <w:rPr>
-          <w:rFonts w:asciiTheme="majorHAnsi" w:hAnsiTheme="majorHAnsi"/>
-          <w:sz w:val="24"/>
-          <w:szCs w:val="24"/>
-        </w:rPr>
-        <w:t>ScrumBacklog</w:t>
-      </w:r>
-      <w:proofErr w:type="spellEnd"/>
-      <w:r>
-        <w:rPr>
-          <w:rFonts w:asciiTheme="majorHAnsi" w:hAnsiTheme="majorHAnsi"/>
-          <w:sz w:val="24"/>
-          <w:szCs w:val="24"/>
-        </w:rPr>
-        <w:t xml:space="preserve"> in </w:t>
-      </w:r>
-      <w:proofErr w:type="spellStart"/>
+      <w:r>
+        <w:rPr>
+          <w:rFonts w:asciiTheme="majorHAnsi" w:hAnsiTheme="majorHAnsi"/>
+          <w:sz w:val="24"/>
+          <w:szCs w:val="24"/>
+        </w:rPr>
+        <w:t xml:space="preserve">ScrumBacklog in </w:t>
+      </w:r>
       <w:r>
         <w:rPr>
           <w:rFonts w:asciiTheme="majorHAnsi" w:hAnsiTheme="majorHAnsi"/>
@@ -19058,7 +17730,6 @@
         </w:rPr>
         <w:t>Github</w:t>
       </w:r>
-      <w:proofErr w:type="spellEnd"/>
     </w:p>
     <w:p>
       <w:pPr>
@@ -19643,25 +18314,7 @@
           <w:sz w:val="24"/>
           <w:szCs w:val="24"/>
         </w:rPr>
-        <w:t xml:space="preserve">Class and method header comments should follow the </w:t>
-      </w:r>
-      <w:proofErr w:type="spellStart"/>
-      <w:r>
-        <w:rPr>
-          <w:rFonts w:asciiTheme="majorHAnsi" w:hAnsiTheme="majorHAnsi"/>
-          <w:sz w:val="24"/>
-          <w:szCs w:val="24"/>
-        </w:rPr>
-        <w:t>JavaDoc</w:t>
-      </w:r>
-      <w:proofErr w:type="spellEnd"/>
-      <w:r>
-        <w:rPr>
-          <w:rFonts w:asciiTheme="majorHAnsi" w:hAnsiTheme="majorHAnsi"/>
-          <w:sz w:val="24"/>
-          <w:szCs w:val="24"/>
-        </w:rPr>
-        <w:t xml:space="preserve"> conventions</w:t>
+        <w:t>Class and method header comments should follow the JavaDoc conventions</w:t>
       </w:r>
     </w:p>
     <w:p>
@@ -19851,7 +18504,7 @@
           <w:rPr>
             <w:noProof/>
           </w:rPr>
-          <w:t>20</w:t>
+          <w:t>21</w:t>
         </w:r>
         <w:r>
           <w:rPr>
@@ -36940,7 +35593,7 @@
 </file>
 
 <file path=customXml/itemProps1.xml><?xml version="1.0" encoding="utf-8"?>
-<ds:datastoreItem xmlns:ds="http://schemas.openxmlformats.org/officeDocument/2006/customXml" ds:itemID="{2EB4D591-5B3A-40E0-BA95-44FF24F04D23}">
+<ds:datastoreItem xmlns:ds="http://schemas.openxmlformats.org/officeDocument/2006/customXml" ds:itemID="{499FF377-3F1F-4975-8508-55C0BBA166BE}">
   <ds:schemaRefs>
     <ds:schemaRef ds:uri="http://schemas.openxmlformats.org/officeDocument/2006/bibliography"/>
   </ds:schemaRefs>
@@ -36948,7 +35601,7 @@
 </file>
 
 <file path=customXml/itemProps2.xml><?xml version="1.0" encoding="utf-8"?>
-<ds:datastoreItem xmlns:ds="http://schemas.openxmlformats.org/officeDocument/2006/customXml" ds:itemID="{657A43B7-E14B-4CAE-AACD-DA458F060D8D}">
+<ds:datastoreItem xmlns:ds="http://schemas.openxmlformats.org/officeDocument/2006/customXml" ds:itemID="{92ED173F-20B6-4FFC-9C93-DDDB2DABEAC3}">
   <ds:schemaRefs>
     <ds:schemaRef ds:uri="http://schemas.openxmlformats.org/officeDocument/2006/bibliography"/>
   </ds:schemaRefs>
@@ -36956,7 +35609,7 @@
 </file>
 
 <file path=customXml/itemProps3.xml><?xml version="1.0" encoding="utf-8"?>
-<ds:datastoreItem xmlns:ds="http://schemas.openxmlformats.org/officeDocument/2006/customXml" ds:itemID="{ADEE3633-DDD7-4727-A356-61B59A58768C}">
+<ds:datastoreItem xmlns:ds="http://schemas.openxmlformats.org/officeDocument/2006/customXml" ds:itemID="{80D8C21A-3C7F-41E8-B7F9-8A99BF94BDAD}">
   <ds:schemaRefs>
     <ds:schemaRef ds:uri="http://schemas.openxmlformats.org/officeDocument/2006/bibliography"/>
   </ds:schemaRefs>
@@ -36964,7 +35617,7 @@
 </file>
 
 <file path=customXml/itemProps4.xml><?xml version="1.0" encoding="utf-8"?>
-<ds:datastoreItem xmlns:ds="http://schemas.openxmlformats.org/officeDocument/2006/customXml" ds:itemID="{61D4A165-8AE7-4389-A59A-C562A6DE5274}">
+<ds:datastoreItem xmlns:ds="http://schemas.openxmlformats.org/officeDocument/2006/customXml" ds:itemID="{5A2C382B-4EAE-4DD1-82D5-43BD62617EFF}">
   <ds:schemaRefs>
     <ds:schemaRef ds:uri="http://schemas.openxmlformats.org/officeDocument/2006/bibliography"/>
   </ds:schemaRefs>
@@ -36972,7 +35625,7 @@
 </file>
 
 <file path=customXml/itemProps5.xml><?xml version="1.0" encoding="utf-8"?>
-<ds:datastoreItem xmlns:ds="http://schemas.openxmlformats.org/officeDocument/2006/customXml" ds:itemID="{0BBC916C-4C94-4590-B604-EB8652BA3948}">
+<ds:datastoreItem xmlns:ds="http://schemas.openxmlformats.org/officeDocument/2006/customXml" ds:itemID="{489C625B-9762-4E3A-9671-2011BE1D66F8}">
   <ds:schemaRefs>
     <ds:schemaRef ds:uri="http://schemas.openxmlformats.org/officeDocument/2006/bibliography"/>
   </ds:schemaRefs>
@@ -36980,7 +35633,7 @@
 </file>
 
 <file path=customXml/itemProps6.xml><?xml version="1.0" encoding="utf-8"?>
-<ds:datastoreItem xmlns:ds="http://schemas.openxmlformats.org/officeDocument/2006/customXml" ds:itemID="{D7B9641B-D29A-4E3D-AE05-CD44661C4EB1}">
+<ds:datastoreItem xmlns:ds="http://schemas.openxmlformats.org/officeDocument/2006/customXml" ds:itemID="{37DC5780-CF99-4FDA-A395-EBD2F9EE2CEF}">
   <ds:schemaRefs>
     <ds:schemaRef ds:uri="http://schemas.openxmlformats.org/officeDocument/2006/bibliography"/>
   </ds:schemaRefs>

</xml_diff>

<commit_message>
Commit Report-MYO.docx: Thai TC
</commit_message>
<xml_diff>
--- a/Report/Report-MYO.docx
+++ b/Report/Report-MYO.docx
@@ -885,7 +885,7 @@
       </w:r>
     </w:p>
     <w:bookmarkStart w:id="0" w:name="_Toc419668198" w:displacedByCustomXml="next"/>
-    <w:bookmarkStart w:id="1" w:name="_Toc440969426" w:displacedByCustomXml="next"/>
+    <w:bookmarkStart w:id="1" w:name="_Toc440982412" w:displacedByCustomXml="next"/>
     <w:sdt>
       <w:sdtPr>
         <w:rPr>
@@ -979,7 +979,7 @@
             </w:rPr>
             <w:fldChar w:fldCharType="separate"/>
           </w:r>
-          <w:hyperlink w:anchor="_Toc440969426" w:history="1">
+          <w:hyperlink w:anchor="_Toc440982412" w:history="1">
             <w:r>
               <w:rPr>
                 <w:rStyle w:val="Hyperlink"/>
@@ -1007,7 +1007,7 @@
                 <w:noProof/>
                 <w:webHidden/>
               </w:rPr>
-              <w:instrText xml:space="preserve"> PAGEREF _Toc440969426 \h </w:instrText>
+              <w:instrText xml:space="preserve"> PAGEREF _Toc440982412 \h </w:instrText>
             </w:r>
             <w:r>
               <w:rPr>
@@ -1050,7 +1050,7 @@
               <w:lang w:eastAsia="ja-JP"/>
             </w:rPr>
           </w:pPr>
-          <w:hyperlink w:anchor="_Toc440969427" w:history="1">
+          <w:hyperlink w:anchor="_Toc440982413" w:history="1">
             <w:r>
               <w:rPr>
                 <w:rStyle w:val="Hyperlink"/>
@@ -1078,7 +1078,7 @@
                 <w:noProof/>
                 <w:webHidden/>
               </w:rPr>
-              <w:instrText xml:space="preserve"> PAGEREF _Toc440969427 \h </w:instrText>
+              <w:instrText xml:space="preserve"> PAGEREF _Toc440982413 \h </w:instrText>
             </w:r>
             <w:r>
               <w:rPr>
@@ -1121,7 +1121,7 @@
               <w:lang w:eastAsia="ja-JP"/>
             </w:rPr>
           </w:pPr>
-          <w:hyperlink w:anchor="_Toc440969428" w:history="1">
+          <w:hyperlink w:anchor="_Toc440982414" w:history="1">
             <w:r>
               <w:rPr>
                 <w:rStyle w:val="Hyperlink"/>
@@ -1157,7 +1157,7 @@
                 <w:noProof/>
                 <w:webHidden/>
               </w:rPr>
-              <w:instrText xml:space="preserve"> PAGEREF _Toc440969428 \h </w:instrText>
+              <w:instrText xml:space="preserve"> PAGEREF _Toc440982414 \h </w:instrText>
             </w:r>
             <w:r>
               <w:rPr>
@@ -1201,7 +1201,7 @@
               <w:lang w:eastAsia="ja-JP"/>
             </w:rPr>
           </w:pPr>
-          <w:hyperlink w:anchor="_Toc440969429" w:history="1">
+          <w:hyperlink w:anchor="_Toc440982415" w:history="1">
             <w:r>
               <w:rPr>
                 <w:rStyle w:val="Hyperlink"/>
@@ -1251,7 +1251,7 @@
                 <w:noProof/>
                 <w:webHidden/>
               </w:rPr>
-              <w:instrText xml:space="preserve"> PAGEREF _Toc440969429 \h </w:instrText>
+              <w:instrText xml:space="preserve"> PAGEREF _Toc440982415 \h </w:instrText>
             </w:r>
             <w:r>
               <w:rPr>
@@ -1295,7 +1295,7 @@
               <w:lang w:eastAsia="ja-JP"/>
             </w:rPr>
           </w:pPr>
-          <w:hyperlink w:anchor="_Toc440969430" w:history="1">
+          <w:hyperlink w:anchor="_Toc440982416" w:history="1">
             <w:r>
               <w:rPr>
                 <w:rStyle w:val="Hyperlink"/>
@@ -1346,7 +1346,7 @@
                 <w:noProof/>
                 <w:webHidden/>
               </w:rPr>
-              <w:instrText xml:space="preserve"> PAGEREF _Toc440969430 \h </w:instrText>
+              <w:instrText xml:space="preserve"> PAGEREF _Toc440982416 \h </w:instrText>
             </w:r>
             <w:r>
               <w:rPr>
@@ -1390,7 +1390,7 @@
               <w:lang w:eastAsia="ja-JP"/>
             </w:rPr>
           </w:pPr>
-          <w:hyperlink w:anchor="_Toc440969431" w:history="1">
+          <w:hyperlink w:anchor="_Toc440982417" w:history="1">
             <w:r>
               <w:rPr>
                 <w:rStyle w:val="Hyperlink"/>
@@ -1441,7 +1441,7 @@
                 <w:noProof/>
                 <w:webHidden/>
               </w:rPr>
-              <w:instrText xml:space="preserve"> PAGEREF _Toc440969431 \h </w:instrText>
+              <w:instrText xml:space="preserve"> PAGEREF _Toc440982417 \h </w:instrText>
             </w:r>
             <w:r>
               <w:rPr>
@@ -1485,7 +1485,7 @@
               <w:lang w:eastAsia="ja-JP"/>
             </w:rPr>
           </w:pPr>
-          <w:hyperlink w:anchor="_Toc440969432" w:history="1">
+          <w:hyperlink w:anchor="_Toc440982418" w:history="1">
             <w:r>
               <w:rPr>
                 <w:rStyle w:val="Hyperlink"/>
@@ -1536,7 +1536,7 @@
                 <w:noProof/>
                 <w:webHidden/>
               </w:rPr>
-              <w:instrText xml:space="preserve"> PAGEREF _Toc440969432 \h </w:instrText>
+              <w:instrText xml:space="preserve"> PAGEREF _Toc440982418 \h </w:instrText>
             </w:r>
             <w:r>
               <w:rPr>
@@ -1580,7 +1580,7 @@
               <w:lang w:eastAsia="ja-JP"/>
             </w:rPr>
           </w:pPr>
-          <w:hyperlink w:anchor="_Toc440969433" w:history="1">
+          <w:hyperlink w:anchor="_Toc440982419" w:history="1">
             <w:r>
               <w:rPr>
                 <w:rStyle w:val="Hyperlink"/>
@@ -1631,7 +1631,7 @@
                 <w:noProof/>
                 <w:webHidden/>
               </w:rPr>
-              <w:instrText xml:space="preserve"> PAGEREF _Toc440969433 \h </w:instrText>
+              <w:instrText xml:space="preserve"> PAGEREF _Toc440982419 \h </w:instrText>
             </w:r>
             <w:r>
               <w:rPr>
@@ -1675,7 +1675,7 @@
               <w:lang w:eastAsia="ja-JP"/>
             </w:rPr>
           </w:pPr>
-          <w:hyperlink w:anchor="_Toc440969434" w:history="1">
+          <w:hyperlink w:anchor="_Toc440982420" w:history="1">
             <w:r>
               <w:rPr>
                 <w:rStyle w:val="Hyperlink"/>
@@ -1726,7 +1726,7 @@
                 <w:noProof/>
                 <w:webHidden/>
               </w:rPr>
-              <w:instrText xml:space="preserve"> PAGEREF _Toc440969434 \h </w:instrText>
+              <w:instrText xml:space="preserve"> PAGEREF _Toc440982420 \h </w:instrText>
             </w:r>
             <w:r>
               <w:rPr>
@@ -1770,7 +1770,7 @@
               <w:lang w:eastAsia="ja-JP"/>
             </w:rPr>
           </w:pPr>
-          <w:hyperlink w:anchor="_Toc440969435" w:history="1">
+          <w:hyperlink w:anchor="_Toc440982421" w:history="1">
             <w:r>
               <w:rPr>
                 <w:rStyle w:val="Hyperlink"/>
@@ -1821,7 +1821,7 @@
                 <w:noProof/>
                 <w:webHidden/>
               </w:rPr>
-              <w:instrText xml:space="preserve"> PAGEREF _Toc440969435 \h </w:instrText>
+              <w:instrText xml:space="preserve"> PAGEREF _Toc440982421 \h </w:instrText>
             </w:r>
             <w:r>
               <w:rPr>
@@ -1865,7 +1865,7 @@
               <w:lang w:eastAsia="ja-JP"/>
             </w:rPr>
           </w:pPr>
-          <w:hyperlink w:anchor="_Toc440969436" w:history="1">
+          <w:hyperlink w:anchor="_Toc440982422" w:history="1">
             <w:r>
               <w:rPr>
                 <w:rStyle w:val="Hyperlink"/>
@@ -1916,7 +1916,7 @@
                 <w:noProof/>
                 <w:webHidden/>
               </w:rPr>
-              <w:instrText xml:space="preserve"> PAGEREF _Toc440969436 \h </w:instrText>
+              <w:instrText xml:space="preserve"> PAGEREF _Toc440982422 \h </w:instrText>
             </w:r>
             <w:r>
               <w:rPr>
@@ -1960,7 +1960,7 @@
               <w:lang w:eastAsia="ja-JP"/>
             </w:rPr>
           </w:pPr>
-          <w:hyperlink w:anchor="_Toc440969437" w:history="1">
+          <w:hyperlink w:anchor="_Toc440982423" w:history="1">
             <w:r>
               <w:rPr>
                 <w:rStyle w:val="Hyperlink"/>
@@ -2011,7 +2011,7 @@
                 <w:noProof/>
                 <w:webHidden/>
               </w:rPr>
-              <w:instrText xml:space="preserve"> PAGEREF _Toc440969437 \h </w:instrText>
+              <w:instrText xml:space="preserve"> PAGEREF _Toc440982423 \h </w:instrText>
             </w:r>
             <w:r>
               <w:rPr>
@@ -2055,7 +2055,7 @@
               <w:lang w:eastAsia="ja-JP"/>
             </w:rPr>
           </w:pPr>
-          <w:hyperlink w:anchor="_Toc440969438" w:history="1">
+          <w:hyperlink w:anchor="_Toc440982424" w:history="1">
             <w:r>
               <w:rPr>
                 <w:rStyle w:val="Hyperlink"/>
@@ -2106,7 +2106,7 @@
                 <w:noProof/>
                 <w:webHidden/>
               </w:rPr>
-              <w:instrText xml:space="preserve"> PAGEREF _Toc440969438 \h </w:instrText>
+              <w:instrText xml:space="preserve"> PAGEREF _Toc440982424 \h </w:instrText>
             </w:r>
             <w:r>
               <w:rPr>
@@ -2150,7 +2150,7 @@
               <w:lang w:eastAsia="ja-JP"/>
             </w:rPr>
           </w:pPr>
-          <w:hyperlink w:anchor="_Toc440969439" w:history="1">
+          <w:hyperlink w:anchor="_Toc440982425" w:history="1">
             <w:r>
               <w:rPr>
                 <w:rStyle w:val="Hyperlink"/>
@@ -2200,7 +2200,7 @@
                 <w:noProof/>
                 <w:webHidden/>
               </w:rPr>
-              <w:instrText xml:space="preserve"> PAGEREF _Toc440969439 \h </w:instrText>
+              <w:instrText xml:space="preserve"> PAGEREF _Toc440982425 \h </w:instrText>
             </w:r>
             <w:r>
               <w:rPr>
@@ -2244,7 +2244,7 @@
               <w:lang w:eastAsia="ja-JP"/>
             </w:rPr>
           </w:pPr>
-          <w:hyperlink w:anchor="_Toc440969440" w:history="1">
+          <w:hyperlink w:anchor="_Toc440982426" w:history="1">
             <w:r>
               <w:rPr>
                 <w:rStyle w:val="Hyperlink"/>
@@ -2295,7 +2295,7 @@
                 <w:noProof/>
                 <w:webHidden/>
               </w:rPr>
-              <w:instrText xml:space="preserve"> PAGEREF _Toc440969440 \h </w:instrText>
+              <w:instrText xml:space="preserve"> PAGEREF _Toc440982426 \h </w:instrText>
             </w:r>
             <w:r>
               <w:rPr>
@@ -2339,7 +2339,7 @@
               <w:lang w:eastAsia="ja-JP"/>
             </w:rPr>
           </w:pPr>
-          <w:hyperlink w:anchor="_Toc440969441" w:history="1">
+          <w:hyperlink w:anchor="_Toc440982427" w:history="1">
             <w:r>
               <w:rPr>
                 <w:rStyle w:val="Hyperlink"/>
@@ -2390,7 +2390,7 @@
                 <w:noProof/>
                 <w:webHidden/>
               </w:rPr>
-              <w:instrText xml:space="preserve"> PAGEREF _Toc440969441 \h </w:instrText>
+              <w:instrText xml:space="preserve"> PAGEREF _Toc440982427 \h </w:instrText>
             </w:r>
             <w:r>
               <w:rPr>
@@ -2434,7 +2434,7 @@
               <w:lang w:eastAsia="ja-JP"/>
             </w:rPr>
           </w:pPr>
-          <w:hyperlink w:anchor="_Toc440969442" w:history="1">
+          <w:hyperlink w:anchor="_Toc440982428" w:history="1">
             <w:r>
               <w:rPr>
                 <w:rStyle w:val="Hyperlink"/>
@@ -2485,7 +2485,7 @@
                 <w:noProof/>
                 <w:webHidden/>
               </w:rPr>
-              <w:instrText xml:space="preserve"> PAGEREF _Toc440969442 \h </w:instrText>
+              <w:instrText xml:space="preserve"> PAGEREF _Toc440982428 \h </w:instrText>
             </w:r>
             <w:r>
               <w:rPr>
@@ -2529,7 +2529,7 @@
               <w:lang w:eastAsia="ja-JP"/>
             </w:rPr>
           </w:pPr>
-          <w:hyperlink w:anchor="_Toc440969443" w:history="1">
+          <w:hyperlink w:anchor="_Toc440982429" w:history="1">
             <w:r>
               <w:rPr>
                 <w:rStyle w:val="Hyperlink"/>
@@ -2580,7 +2580,7 @@
                 <w:noProof/>
                 <w:webHidden/>
               </w:rPr>
-              <w:instrText xml:space="preserve"> PAGEREF _Toc440969443 \h </w:instrText>
+              <w:instrText xml:space="preserve"> PAGEREF _Toc440982429 \h </w:instrText>
             </w:r>
             <w:r>
               <w:rPr>
@@ -2624,7 +2624,7 @@
               <w:lang w:eastAsia="ja-JP"/>
             </w:rPr>
           </w:pPr>
-          <w:hyperlink w:anchor="_Toc440969444" w:history="1">
+          <w:hyperlink w:anchor="_Toc440982430" w:history="1">
             <w:r>
               <w:rPr>
                 <w:rStyle w:val="Hyperlink"/>
@@ -2675,7 +2675,7 @@
                 <w:noProof/>
                 <w:webHidden/>
               </w:rPr>
-              <w:instrText xml:space="preserve"> PAGEREF _Toc440969444 \h </w:instrText>
+              <w:instrText xml:space="preserve"> PAGEREF _Toc440982430 \h </w:instrText>
             </w:r>
             <w:r>
               <w:rPr>
@@ -2719,7 +2719,7 @@
               <w:lang w:eastAsia="ja-JP"/>
             </w:rPr>
           </w:pPr>
-          <w:hyperlink w:anchor="_Toc440969445" w:history="1">
+          <w:hyperlink w:anchor="_Toc440982431" w:history="1">
             <w:r>
               <w:rPr>
                 <w:rStyle w:val="Hyperlink"/>
@@ -2770,7 +2770,7 @@
                 <w:noProof/>
                 <w:webHidden/>
               </w:rPr>
-              <w:instrText xml:space="preserve"> PAGEREF _Toc440969445 \h </w:instrText>
+              <w:instrText xml:space="preserve"> PAGEREF _Toc440982431 \h </w:instrText>
             </w:r>
             <w:r>
               <w:rPr>
@@ -2814,7 +2814,7 @@
               <w:lang w:eastAsia="ja-JP"/>
             </w:rPr>
           </w:pPr>
-          <w:hyperlink w:anchor="_Toc440969446" w:history="1">
+          <w:hyperlink w:anchor="_Toc440982432" w:history="1">
             <w:r>
               <w:rPr>
                 <w:rStyle w:val="Hyperlink"/>
@@ -2865,7 +2865,7 @@
                 <w:noProof/>
                 <w:webHidden/>
               </w:rPr>
-              <w:instrText xml:space="preserve"> PAGEREF _Toc440969446 \h </w:instrText>
+              <w:instrText xml:space="preserve"> PAGEREF _Toc440982432 \h </w:instrText>
             </w:r>
             <w:r>
               <w:rPr>
@@ -2909,7 +2909,7 @@
               <w:lang w:eastAsia="ja-JP"/>
             </w:rPr>
           </w:pPr>
-          <w:hyperlink w:anchor="_Toc440969447" w:history="1">
+          <w:hyperlink w:anchor="_Toc440982433" w:history="1">
             <w:r>
               <w:rPr>
                 <w:rStyle w:val="Hyperlink"/>
@@ -2960,7 +2960,7 @@
                 <w:noProof/>
                 <w:webHidden/>
               </w:rPr>
-              <w:instrText xml:space="preserve"> PAGEREF _Toc440969447 \h </w:instrText>
+              <w:instrText xml:space="preserve"> PAGEREF _Toc440982433 \h </w:instrText>
             </w:r>
             <w:r>
               <w:rPr>
@@ -3004,7 +3004,7 @@
               <w:lang w:eastAsia="ja-JP"/>
             </w:rPr>
           </w:pPr>
-          <w:hyperlink w:anchor="_Toc440969448" w:history="1">
+          <w:hyperlink w:anchor="_Toc440982434" w:history="1">
             <w:r>
               <w:rPr>
                 <w:rStyle w:val="Hyperlink"/>
@@ -3055,7 +3055,7 @@
                 <w:noProof/>
                 <w:webHidden/>
               </w:rPr>
-              <w:instrText xml:space="preserve"> PAGEREF _Toc440969448 \h </w:instrText>
+              <w:instrText xml:space="preserve"> PAGEREF _Toc440982434 \h </w:instrText>
             </w:r>
             <w:r>
               <w:rPr>
@@ -3099,7 +3099,7 @@
               <w:lang w:eastAsia="ja-JP"/>
             </w:rPr>
           </w:pPr>
-          <w:hyperlink w:anchor="_Toc440969449" w:history="1">
+          <w:hyperlink w:anchor="_Toc440982435" w:history="1">
             <w:r>
               <w:rPr>
                 <w:rStyle w:val="Hyperlink"/>
@@ -3150,7 +3150,7 @@
                 <w:noProof/>
                 <w:webHidden/>
               </w:rPr>
-              <w:instrText xml:space="preserve"> PAGEREF _Toc440969449 \h </w:instrText>
+              <w:instrText xml:space="preserve"> PAGEREF _Toc440982435 \h </w:instrText>
             </w:r>
             <w:r>
               <w:rPr>
@@ -3194,7 +3194,7 @@
               <w:lang w:eastAsia="ja-JP"/>
             </w:rPr>
           </w:pPr>
-          <w:hyperlink w:anchor="_Toc440969450" w:history="1">
+          <w:hyperlink w:anchor="_Toc440982436" w:history="1">
             <w:r>
               <w:rPr>
                 <w:rStyle w:val="Hyperlink"/>
@@ -3245,7 +3245,7 @@
                 <w:noProof/>
                 <w:webHidden/>
               </w:rPr>
-              <w:instrText xml:space="preserve"> PAGEREF _Toc440969450 \h </w:instrText>
+              <w:instrText xml:space="preserve"> PAGEREF _Toc440982436 \h </w:instrText>
             </w:r>
             <w:r>
               <w:rPr>
@@ -3289,7 +3289,7 @@
               <w:lang w:eastAsia="ja-JP"/>
             </w:rPr>
           </w:pPr>
-          <w:hyperlink w:anchor="_Toc440969457" w:history="1">
+          <w:hyperlink w:anchor="_Toc440982443" w:history="1">
             <w:r>
               <w:rPr>
                 <w:rStyle w:val="Hyperlink"/>
@@ -3340,7 +3340,7 @@
                 <w:noProof/>
                 <w:webHidden/>
               </w:rPr>
-              <w:instrText xml:space="preserve"> PAGEREF _Toc440969457 \h </w:instrText>
+              <w:instrText xml:space="preserve"> PAGEREF _Toc440982443 \h </w:instrText>
             </w:r>
             <w:r>
               <w:rPr>
@@ -3384,7 +3384,7 @@
               <w:lang w:eastAsia="ja-JP"/>
             </w:rPr>
           </w:pPr>
-          <w:hyperlink w:anchor="_Toc440969458" w:history="1">
+          <w:hyperlink w:anchor="_Toc440982444" w:history="1">
             <w:r>
               <w:rPr>
                 <w:rStyle w:val="Hyperlink"/>
@@ -3435,7 +3435,7 @@
                 <w:noProof/>
                 <w:webHidden/>
               </w:rPr>
-              <w:instrText xml:space="preserve"> PAGEREF _Toc440969458 \h </w:instrText>
+              <w:instrText xml:space="preserve"> PAGEREF _Toc440982444 \h </w:instrText>
             </w:r>
             <w:r>
               <w:rPr>
@@ -3503,7 +3503,7 @@
       <w:bookmarkStart w:id="2" w:name="_Toc424806258"/>
       <w:bookmarkStart w:id="3" w:name="_Toc424831274"/>
       <w:bookmarkStart w:id="4" w:name="_Toc424840234"/>
-      <w:bookmarkStart w:id="5" w:name="_Toc440969427"/>
+      <w:bookmarkStart w:id="5" w:name="_Toc440982413"/>
       <w:r>
         <w:rPr>
           <w:rFonts w:asciiTheme="majorHAnsi" w:hAnsiTheme="majorHAnsi"/>
@@ -3552,7 +3552,7 @@
         </w:rPr>
         <w:fldChar w:fldCharType="separate"/>
       </w:r>
-      <w:hyperlink w:anchor="_Toc440982187" w:history="1">
+      <w:hyperlink w:anchor="_Toc440982445" w:history="1">
         <w:r>
           <w:rPr>
             <w:rStyle w:val="Hyperlink"/>
@@ -3579,7 +3579,7 @@
             <w:noProof/>
             <w:webHidden/>
           </w:rPr>
-          <w:instrText xml:space="preserve"> PAGEREF _Toc440982187 \h </w:instrText>
+          <w:instrText xml:space="preserve"> PAGEREF _Toc440982445 \h </w:instrText>
         </w:r>
         <w:r>
           <w:rPr>
@@ -3622,7 +3622,7 @@
           <w:lang w:eastAsia="ja-JP"/>
         </w:rPr>
       </w:pPr>
-      <w:hyperlink w:anchor="_Toc440982188" w:history="1">
+      <w:hyperlink w:anchor="_Toc440982446" w:history="1">
         <w:r>
           <w:rPr>
             <w:rStyle w:val="Hyperlink"/>
@@ -3649,7 +3649,7 @@
             <w:noProof/>
             <w:webHidden/>
           </w:rPr>
-          <w:instrText xml:space="preserve"> PAGEREF _Toc440982188 \h </w:instrText>
+          <w:instrText xml:space="preserve"> PAGEREF _Toc440982446 \h </w:instrText>
         </w:r>
         <w:r>
           <w:rPr>
@@ -3692,7 +3692,7 @@
           <w:lang w:eastAsia="ja-JP"/>
         </w:rPr>
       </w:pPr>
-      <w:hyperlink w:anchor="_Toc440982189" w:history="1">
+      <w:hyperlink w:anchor="_Toc440982447" w:history="1">
         <w:r>
           <w:rPr>
             <w:rStyle w:val="Hyperlink"/>
@@ -3719,7 +3719,7 @@
             <w:noProof/>
             <w:webHidden/>
           </w:rPr>
-          <w:instrText xml:space="preserve"> PAGEREF _Toc440982189 \h </w:instrText>
+          <w:instrText xml:space="preserve"> PAGEREF _Toc440982447 \h </w:instrText>
         </w:r>
         <w:r>
           <w:rPr>
@@ -3762,7 +3762,7 @@
           <w:lang w:eastAsia="ja-JP"/>
         </w:rPr>
       </w:pPr>
-      <w:hyperlink w:anchor="_Toc440982190" w:history="1">
+      <w:hyperlink w:anchor="_Toc440982448" w:history="1">
         <w:r>
           <w:rPr>
             <w:rStyle w:val="Hyperlink"/>
@@ -3789,7 +3789,7 @@
             <w:noProof/>
             <w:webHidden/>
           </w:rPr>
-          <w:instrText xml:space="preserve"> PAGEREF _Toc440982190 \h </w:instrText>
+          <w:instrText xml:space="preserve"> PAGEREF _Toc440982448 \h </w:instrText>
         </w:r>
         <w:r>
           <w:rPr>
@@ -3832,7 +3832,7 @@
           <w:lang w:eastAsia="ja-JP"/>
         </w:rPr>
       </w:pPr>
-      <w:hyperlink w:anchor="_Toc440982191" w:history="1">
+      <w:hyperlink w:anchor="_Toc440982449" w:history="1">
         <w:r>
           <w:rPr>
             <w:rStyle w:val="Hyperlink"/>
@@ -3859,7 +3859,7 @@
             <w:noProof/>
             <w:webHidden/>
           </w:rPr>
-          <w:instrText xml:space="preserve"> PAGEREF _Toc440982191 \h </w:instrText>
+          <w:instrText xml:space="preserve"> PAGEREF _Toc440982449 \h </w:instrText>
         </w:r>
         <w:r>
           <w:rPr>
@@ -3902,7 +3902,7 @@
           <w:lang w:eastAsia="ja-JP"/>
         </w:rPr>
       </w:pPr>
-      <w:hyperlink w:anchor="_Toc440982192" w:history="1">
+      <w:hyperlink w:anchor="_Toc440982450" w:history="1">
         <w:r>
           <w:rPr>
             <w:rStyle w:val="Hyperlink"/>
@@ -3929,7 +3929,7 @@
             <w:noProof/>
             <w:webHidden/>
           </w:rPr>
-          <w:instrText xml:space="preserve"> PAGEREF _Toc440982192 \h </w:instrText>
+          <w:instrText xml:space="preserve"> PAGEREF _Toc440982450 \h </w:instrText>
         </w:r>
         <w:r>
           <w:rPr>
@@ -3972,7 +3972,7 @@
           <w:lang w:eastAsia="ja-JP"/>
         </w:rPr>
       </w:pPr>
-      <w:hyperlink w:anchor="_Toc440982193" w:history="1">
+      <w:hyperlink w:anchor="_Toc440982451" w:history="1">
         <w:r>
           <w:rPr>
             <w:rStyle w:val="Hyperlink"/>
@@ -3999,7 +3999,7 @@
             <w:noProof/>
             <w:webHidden/>
           </w:rPr>
-          <w:instrText xml:space="preserve"> PAGEREF _Toc440982193 \h </w:instrText>
+          <w:instrText xml:space="preserve"> PAGEREF _Toc440982451 \h </w:instrText>
         </w:r>
         <w:r>
           <w:rPr>
@@ -4042,7 +4042,7 @@
           <w:lang w:eastAsia="ja-JP"/>
         </w:rPr>
       </w:pPr>
-      <w:hyperlink w:anchor="_Toc440982194" w:history="1">
+      <w:hyperlink w:anchor="_Toc440982452" w:history="1">
         <w:r>
           <w:rPr>
             <w:rStyle w:val="Hyperlink"/>
@@ -4069,7 +4069,7 @@
             <w:noProof/>
             <w:webHidden/>
           </w:rPr>
-          <w:instrText xml:space="preserve"> PAGEREF _Toc440982194 \h </w:instrText>
+          <w:instrText xml:space="preserve"> PAGEREF _Toc440982452 \h </w:instrText>
         </w:r>
         <w:r>
           <w:rPr>
@@ -4112,7 +4112,7 @@
           <w:lang w:eastAsia="ja-JP"/>
         </w:rPr>
       </w:pPr>
-      <w:hyperlink w:anchor="_Toc440982195" w:history="1">
+      <w:hyperlink w:anchor="_Toc440982453" w:history="1">
         <w:r>
           <w:rPr>
             <w:rStyle w:val="Hyperlink"/>
@@ -4147,7 +4147,7 @@
             <w:noProof/>
             <w:webHidden/>
           </w:rPr>
-          <w:instrText xml:space="preserve"> PAGEREF _Toc440982195 \h </w:instrText>
+          <w:instrText xml:space="preserve"> PAGEREF _Toc440982453 \h </w:instrText>
         </w:r>
         <w:r>
           <w:rPr>
@@ -4190,7 +4190,7 @@
           <w:lang w:eastAsia="ja-JP"/>
         </w:rPr>
       </w:pPr>
-      <w:hyperlink w:anchor="_Toc440982196" w:history="1">
+      <w:hyperlink w:anchor="_Toc440982454" w:history="1">
         <w:r>
           <w:rPr>
             <w:rStyle w:val="Hyperlink"/>
@@ -4225,7 +4225,7 @@
             <w:noProof/>
             <w:webHidden/>
           </w:rPr>
-          <w:instrText xml:space="preserve"> PAGEREF _Toc440982196 \h </w:instrText>
+          <w:instrText xml:space="preserve"> PAGEREF _Toc440982454 \h </w:instrText>
         </w:r>
         <w:r>
           <w:rPr>
@@ -4268,7 +4268,7 @@
           <w:lang w:eastAsia="ja-JP"/>
         </w:rPr>
       </w:pPr>
-      <w:hyperlink w:anchor="_Toc440982197" w:history="1">
+      <w:hyperlink w:anchor="_Toc440982455" w:history="1">
         <w:r>
           <w:rPr>
             <w:rStyle w:val="Hyperlink"/>
@@ -4303,7 +4303,7 @@
             <w:noProof/>
             <w:webHidden/>
           </w:rPr>
-          <w:instrText xml:space="preserve"> PAGEREF _Toc440982197 \h </w:instrText>
+          <w:instrText xml:space="preserve"> PAGEREF _Toc440982455 \h </w:instrText>
         </w:r>
         <w:r>
           <w:rPr>
@@ -4366,7 +4366,7 @@
       </w:pPr>
       <w:bookmarkStart w:id="6" w:name="_Toc424831275"/>
       <w:bookmarkStart w:id="7" w:name="_Toc424840235"/>
-      <w:bookmarkStart w:id="8" w:name="_Toc440969428"/>
+      <w:bookmarkStart w:id="8" w:name="_Toc440982414"/>
       <w:r>
         <w:rPr>
           <w:rFonts w:asciiTheme="majorHAnsi" w:hAnsiTheme="majorHAnsi"/>
@@ -4428,30 +4428,14 @@
         </w:rPr>
         <w:fldChar w:fldCharType="separate"/>
       </w:r>
-      <w:hyperlink w:anchor="_Toc440982325" w:history="1">
+      <w:hyperlink w:anchor="_Toc440982400" w:history="1">
         <w:r>
           <w:rPr>
             <w:rStyle w:val="Hyperlink"/>
             <w:rFonts w:asciiTheme="majorHAnsi" w:hAnsiTheme="majorHAnsi"/>
             <w:noProof/>
           </w:rPr>
-          <w:t>Figure 1: Evolutionary developmen</w:t>
-        </w:r>
-        <w:r>
-          <w:rPr>
-            <w:rStyle w:val="Hyperlink"/>
-            <w:rFonts w:asciiTheme="majorHAnsi" w:hAnsiTheme="majorHAnsi"/>
-            <w:noProof/>
-          </w:rPr>
-          <w:t>t</w:t>
-        </w:r>
-        <w:r>
-          <w:rPr>
-            <w:rStyle w:val="Hyperlink"/>
-            <w:rFonts w:asciiTheme="majorHAnsi" w:hAnsiTheme="majorHAnsi"/>
-            <w:noProof/>
-          </w:rPr>
-          <w:t xml:space="preserve"> Model</w:t>
+          <w:t>Figure 1: Evolutionary development Model</w:t>
         </w:r>
         <w:r>
           <w:rPr>
@@ -4472,7 +4456,7 @@
             <w:noProof/>
             <w:webHidden/>
           </w:rPr>
-          <w:instrText xml:space="preserve"> PAGEREF _Toc440982325 \h </w:instrText>
+          <w:instrText xml:space="preserve"> PAGEREF _Toc440982400 \h </w:instrText>
         </w:r>
         <w:r>
           <w:rPr>
@@ -4492,7 +4476,7 @@
             <w:noProof/>
             <w:webHidden/>
           </w:rPr>
-          <w:t>15</w:t>
+          <w:t>16</w:t>
         </w:r>
         <w:r>
           <w:rPr>
@@ -5116,7 +5100,7 @@
       </w:pPr>
       <w:bookmarkStart w:id="12" w:name="_Toc366559295"/>
       <w:bookmarkStart w:id="13" w:name="_Toc419668200"/>
-      <w:bookmarkStart w:id="14" w:name="_Toc440969429"/>
+      <w:bookmarkStart w:id="14" w:name="_Toc440982415"/>
       <w:r>
         <w:rPr>
           <w:rFonts w:asciiTheme="majorHAnsi" w:hAnsiTheme="majorHAnsi"/>
@@ -5137,7 +5121,7 @@
       </w:pPr>
       <w:bookmarkStart w:id="15" w:name="_Toc366559296"/>
       <w:bookmarkStart w:id="16" w:name="_Toc419668201"/>
-      <w:bookmarkStart w:id="17" w:name="_Toc440969430"/>
+      <w:bookmarkStart w:id="17" w:name="_Toc440982416"/>
       <w:r>
         <w:rPr>
           <w:rFonts w:asciiTheme="majorHAnsi" w:hAnsiTheme="majorHAnsi"/>
@@ -5390,7 +5374,7 @@
       </w:pPr>
       <w:bookmarkStart w:id="18" w:name="_Toc366559297"/>
       <w:bookmarkStart w:id="19" w:name="_Toc419668202"/>
-      <w:bookmarkStart w:id="20" w:name="_Toc440969431"/>
+      <w:bookmarkStart w:id="20" w:name="_Toc440982417"/>
       <w:r>
         <w:rPr>
           <w:rFonts w:asciiTheme="majorHAnsi" w:hAnsiTheme="majorHAnsi"/>
@@ -5568,7 +5552,7 @@
         </w:rPr>
       </w:pPr>
       <w:bookmarkStart w:id="21" w:name="_Toc419668203"/>
-      <w:bookmarkStart w:id="22" w:name="_Toc440969432"/>
+      <w:bookmarkStart w:id="22" w:name="_Toc440982418"/>
       <w:r>
         <w:rPr>
           <w:rFonts w:asciiTheme="majorHAnsi" w:hAnsiTheme="majorHAnsi"/>
@@ -6112,7 +6096,7 @@
         </w:rPr>
       </w:pPr>
       <w:bookmarkStart w:id="23" w:name="_Toc419668204"/>
-      <w:bookmarkStart w:id="24" w:name="_Toc440969433"/>
+      <w:bookmarkStart w:id="24" w:name="_Toc440982419"/>
       <w:r>
         <w:rPr>
           <w:rFonts w:asciiTheme="majorHAnsi" w:hAnsiTheme="majorHAnsi"/>
@@ -6741,7 +6725,7 @@
         </w:rPr>
       </w:pPr>
       <w:bookmarkStart w:id="25" w:name="_Toc419668205"/>
-      <w:bookmarkStart w:id="26" w:name="_Toc440969434"/>
+      <w:bookmarkStart w:id="26" w:name="_Toc440982420"/>
       <w:r>
         <w:rPr>
           <w:rFonts w:asciiTheme="majorHAnsi" w:hAnsiTheme="majorHAnsi"/>
@@ -6862,7 +6846,7 @@
         </w:rPr>
       </w:pPr>
       <w:bookmarkStart w:id="27" w:name="_Toc419668206"/>
-      <w:bookmarkStart w:id="28" w:name="_Toc440969435"/>
+      <w:bookmarkStart w:id="28" w:name="_Toc440982421"/>
       <w:r>
         <w:rPr>
           <w:rStyle w:val="Heading3Char"/>
@@ -7230,7 +7214,7 @@
           <w:rFonts w:asciiTheme="majorHAnsi" w:hAnsiTheme="majorHAnsi"/>
         </w:rPr>
       </w:pPr>
-      <w:bookmarkStart w:id="30" w:name="_Toc440969436"/>
+      <w:bookmarkStart w:id="30" w:name="_Toc440982422"/>
       <w:r>
         <w:rPr>
           <w:rFonts w:asciiTheme="majorHAnsi" w:hAnsiTheme="majorHAnsi"/>
@@ -7758,7 +7742,7 @@
           <w:rFonts w:asciiTheme="majorHAnsi" w:hAnsiTheme="majorHAnsi"/>
         </w:rPr>
       </w:pPr>
-      <w:bookmarkStart w:id="32" w:name="_Toc440969437"/>
+      <w:bookmarkStart w:id="32" w:name="_Toc440982423"/>
       <w:r>
         <w:rPr>
           <w:rFonts w:asciiTheme="majorHAnsi" w:hAnsiTheme="majorHAnsi"/>
@@ -8352,7 +8336,7 @@
       </w:pPr>
       <w:bookmarkStart w:id="33" w:name="_Toc417270614"/>
       <w:bookmarkStart w:id="34" w:name="_Toc419668213"/>
-      <w:bookmarkStart w:id="35" w:name="_Toc440969438"/>
+      <w:bookmarkStart w:id="35" w:name="_Toc440982424"/>
       <w:r>
         <w:rPr>
           <w:rFonts w:asciiTheme="majorHAnsi" w:hAnsiTheme="majorHAnsi"/>
@@ -9614,18 +9598,31 @@
         <w:pStyle w:val="ListOfTables"/>
       </w:pPr>
       <w:bookmarkStart w:id="36" w:name="_Toc417269079"/>
-      <w:bookmarkStart w:id="37" w:name="_Toc440982187"/>
+      <w:bookmarkStart w:id="37" w:name="_Toc440982445"/>
       <w:r>
         <w:t xml:space="preserve">Table </w:t>
       </w:r>
-      <w:fldSimple w:instr=" SEQ Table \* ARABIC ">
-        <w:r>
-          <w:rPr>
-            <w:noProof/>
-          </w:rPr>
-          <w:t>1</w:t>
-        </w:r>
-      </w:fldSimple>
+      <w:r>
+        <w:fldChar w:fldCharType="begin"/>
+      </w:r>
+      <w:r>
+        <w:instrText xml:space="preserve"> SEQ Table \* ARABIC </w:instrText>
+      </w:r>
+      <w:r>
+        <w:fldChar w:fldCharType="separate"/>
+      </w:r>
+      <w:r>
+        <w:rPr>
+          <w:noProof/>
+        </w:rPr>
+        <w:t>1</w:t>
+      </w:r>
+      <w:r>
+        <w:rPr>
+          <w:noProof/>
+        </w:rPr>
+        <w:fldChar w:fldCharType="end"/>
+      </w:r>
       <w:r>
         <w:t>: Roles and Responsibilities</w:t>
       </w:r>
@@ -9648,7 +9645,7 @@
           <w:rFonts w:asciiTheme="majorHAnsi" w:hAnsiTheme="majorHAnsi"/>
         </w:rPr>
       </w:pPr>
-      <w:bookmarkStart w:id="38" w:name="_Toc440969439"/>
+      <w:bookmarkStart w:id="38" w:name="_Toc440982425"/>
       <w:bookmarkStart w:id="39" w:name="_Toc408921807"/>
       <w:bookmarkStart w:id="40" w:name="_Toc424722495"/>
       <w:bookmarkStart w:id="41" w:name="_Toc424806260"/>
@@ -9679,7 +9676,7 @@
           <w:rFonts w:asciiTheme="majorHAnsi" w:hAnsiTheme="majorHAnsi"/>
         </w:rPr>
       </w:pPr>
-      <w:bookmarkStart w:id="44" w:name="_Toc440969440"/>
+      <w:bookmarkStart w:id="44" w:name="_Toc440982426"/>
       <w:bookmarkStart w:id="45" w:name="_Toc408921809"/>
       <w:bookmarkStart w:id="46" w:name="_Toc424722498"/>
       <w:bookmarkStart w:id="47" w:name="_Toc424806263"/>
@@ -9705,7 +9702,7 @@
           <w:rFonts w:asciiTheme="majorHAnsi" w:hAnsiTheme="majorHAnsi"/>
         </w:rPr>
       </w:pPr>
-      <w:bookmarkStart w:id="50" w:name="_Toc440969441"/>
+      <w:bookmarkStart w:id="50" w:name="_Toc440982427"/>
       <w:r>
         <w:rPr>
           <w:rFonts w:asciiTheme="majorHAnsi" w:hAnsiTheme="majorHAnsi"/>
@@ -9905,7 +9902,7 @@
       <w:bookmarkStart w:id="53" w:name="_Toc424806264"/>
       <w:bookmarkStart w:id="54" w:name="_Toc424831281"/>
       <w:bookmarkStart w:id="55" w:name="_Toc424840241"/>
-      <w:bookmarkStart w:id="56" w:name="_Toc440969442"/>
+      <w:bookmarkStart w:id="56" w:name="_Toc440982428"/>
       <w:r>
         <w:rPr>
           <w:rFonts w:asciiTheme="majorHAnsi" w:hAnsiTheme="majorHAnsi"/>
@@ -10171,7 +10168,7 @@
       <w:bookmarkStart w:id="59" w:name="_Toc424806265"/>
       <w:bookmarkStart w:id="60" w:name="_Toc424831282"/>
       <w:bookmarkStart w:id="61" w:name="_Toc424840242"/>
-      <w:bookmarkStart w:id="62" w:name="_Toc440969443"/>
+      <w:bookmarkStart w:id="62" w:name="_Toc440982429"/>
       <w:r>
         <w:rPr>
           <w:rFonts w:asciiTheme="majorHAnsi" w:hAnsiTheme="majorHAnsi"/>
@@ -12525,7 +12522,7 @@
       <w:pPr>
         <w:pStyle w:val="ListOfTables"/>
       </w:pPr>
-      <w:bookmarkStart w:id="63" w:name="_Toc440982188"/>
+      <w:bookmarkStart w:id="63" w:name="_Toc440982446"/>
       <w:r>
         <w:t>Table 2: Hardware Requirement for Server</w:t>
       </w:r>
@@ -13310,7 +13307,7 @@
       <w:pPr>
         <w:pStyle w:val="ListOfTables"/>
       </w:pPr>
-      <w:bookmarkStart w:id="64" w:name="_Toc440982189"/>
+      <w:bookmarkStart w:id="64" w:name="_Toc440982447"/>
       <w:r>
         <w:t>Table 3: Hardware Requirement for Client</w:t>
       </w:r>
@@ -14419,7 +14416,7 @@
       <w:pPr>
         <w:pStyle w:val="ListOfTables"/>
       </w:pPr>
-      <w:bookmarkStart w:id="65" w:name="_Toc440982190"/>
+      <w:bookmarkStart w:id="65" w:name="_Toc440982448"/>
       <w:r>
         <w:t>Table 4: Software requirements for develop web site and web service</w:t>
       </w:r>
@@ -15346,7 +15343,7 @@
       <w:pPr>
         <w:pStyle w:val="ListOfTables"/>
       </w:pPr>
-      <w:bookmarkStart w:id="66" w:name="_Toc440982191"/>
+      <w:bookmarkStart w:id="66" w:name="_Toc440982449"/>
       <w:r>
         <w:t>Table 5: Software requirements for develop client application</w:t>
       </w:r>
@@ -15386,7 +15383,7 @@
       <w:bookmarkStart w:id="69" w:name="_Toc424806266"/>
       <w:bookmarkStart w:id="70" w:name="_Toc424831284"/>
       <w:bookmarkStart w:id="71" w:name="_Toc424840244"/>
-      <w:bookmarkStart w:id="72" w:name="_Toc440969444"/>
+      <w:bookmarkStart w:id="72" w:name="_Toc440982430"/>
       <w:r>
         <w:rPr>
           <w:rFonts w:asciiTheme="majorHAnsi" w:hAnsiTheme="majorHAnsi"/>
@@ -15418,7 +15415,7 @@
       <w:bookmarkStart w:id="75" w:name="_Toc424806267"/>
       <w:bookmarkStart w:id="76" w:name="_Toc424831285"/>
       <w:bookmarkStart w:id="77" w:name="_Toc424840245"/>
-      <w:bookmarkStart w:id="78" w:name="_Toc440969445"/>
+      <w:bookmarkStart w:id="78" w:name="_Toc440982431"/>
       <w:r>
         <w:rPr>
           <w:rFonts w:asciiTheme="majorHAnsi" w:hAnsiTheme="majorHAnsi"/>
@@ -15770,7 +15767,7 @@
         </w:rPr>
         <w:lastRenderedPageBreak/>
         <w:drawing>
-          <wp:anchor distT="0" distB="0" distL="114300" distR="114300" simplePos="0" relativeHeight="251694080" behindDoc="0" locked="0" layoutInCell="1" allowOverlap="1">
+          <wp:anchor distT="0" distB="0" distL="114300" distR="114300" simplePos="0" relativeHeight="251659264" behindDoc="0" locked="0" layoutInCell="1" allowOverlap="1">
             <wp:simplePos x="0" y="0"/>
             <wp:positionH relativeFrom="column">
               <wp:posOffset>635</wp:posOffset>
@@ -15835,11 +15832,11 @@
           <w:lang w:eastAsia="ja-JP"/>
         </w:rPr>
       </w:pPr>
-      <w:bookmarkStart w:id="79" w:name="_Toc427228914"/>
-      <w:bookmarkStart w:id="80" w:name="_Toc427229027"/>
-      <w:bookmarkStart w:id="81" w:name="_Toc427229262"/>
-      <w:bookmarkStart w:id="82" w:name="_Toc427352648"/>
-      <w:bookmarkStart w:id="83" w:name="_Toc440982325"/>
+      <w:bookmarkStart w:id="79" w:name="_Toc440982400"/>
+      <w:bookmarkStart w:id="80" w:name="_Toc427228914"/>
+      <w:bookmarkStart w:id="81" w:name="_Toc427229027"/>
+      <w:bookmarkStart w:id="82" w:name="_Toc427229262"/>
+      <w:bookmarkStart w:id="83" w:name="_Toc427352648"/>
       <w:r>
         <w:rPr>
           <w:rFonts w:asciiTheme="majorHAnsi" w:hAnsiTheme="majorHAnsi"/>
@@ -15858,9 +15855,7 @@
         </w:rPr>
         <w:t>Evolutionary development Model</w:t>
       </w:r>
-      <w:bookmarkStart w:id="84" w:name="_GoBack"/>
-      <w:bookmarkEnd w:id="83"/>
-      <w:bookmarkEnd w:id="84"/>
+      <w:bookmarkEnd w:id="79"/>
     </w:p>
     <w:p>
       <w:pPr>
@@ -15898,10 +15893,10 @@
         <w:t>References:</w:t>
       </w:r>
     </w:p>
-    <w:bookmarkEnd w:id="79"/>
     <w:bookmarkEnd w:id="80"/>
     <w:bookmarkEnd w:id="81"/>
     <w:bookmarkEnd w:id="82"/>
+    <w:bookmarkEnd w:id="83"/>
     <w:p>
       <w:pPr>
         <w:rPr>
@@ -16058,9 +16053,8 @@
           <w:sz w:val="24"/>
           <w:szCs w:val="24"/>
         </w:rPr>
-        <w:t xml:space="preserve">The project use new technology – the MYO gesture armband, team </w:t>
-      </w:r>
-      <w:proofErr w:type="gramStart"/>
+        <w:t>The project use new technology – th</w:t>
+      </w:r>
       <w:r>
         <w:rPr>
           <w:rFonts w:asciiTheme="majorHAnsi" w:hAnsiTheme="majorHAnsi" w:cs="Cambria"/>
@@ -16068,9 +16062,8 @@
           <w:sz w:val="24"/>
           <w:szCs w:val="24"/>
         </w:rPr>
-        <w:t>very sure</w:t>
-      </w:r>
-      <w:proofErr w:type="gramEnd"/>
+        <w:t>e MYO gesture armband, team do not</w:t>
+      </w:r>
       <w:r>
         <w:rPr>
           <w:rFonts w:asciiTheme="majorHAnsi" w:hAnsiTheme="majorHAnsi" w:cs="Cambria"/>
@@ -16078,7 +16071,7 @@
           <w:sz w:val="24"/>
           <w:szCs w:val="24"/>
         </w:rPr>
-        <w:t xml:space="preserve"> about what the device can do so the solution and reality technology may mismatch. </w:t>
+        <w:t xml:space="preserve"> sure about what the device can do so the solution and reality technology may mismatch. </w:t>
       </w:r>
     </w:p>
     <w:p>
@@ -16130,8 +16123,28 @@
           <w:sz w:val="24"/>
           <w:szCs w:val="24"/>
         </w:rPr>
-        <w:t>The team must study sign language then map them into database of system.</w:t>
-      </w:r>
+        <w:t xml:space="preserve">The team </w:t>
+      </w:r>
+      <w:r>
+        <w:rPr>
+          <w:rFonts w:asciiTheme="majorHAnsi" w:hAnsiTheme="majorHAnsi" w:cs="Cambria"/>
+          <w:color w:val="000000"/>
+          <w:sz w:val="24"/>
+          <w:szCs w:val="24"/>
+        </w:rPr>
+        <w:t>have to</w:t>
+      </w:r>
+      <w:r>
+        <w:rPr>
+          <w:rFonts w:asciiTheme="majorHAnsi" w:hAnsiTheme="majorHAnsi" w:cs="Cambria"/>
+          <w:color w:val="000000"/>
+          <w:sz w:val="24"/>
+          <w:szCs w:val="24"/>
+        </w:rPr>
+        <w:t xml:space="preserve"> study sign language then map them into database of system.</w:t>
+      </w:r>
+      <w:bookmarkStart w:id="84" w:name="_GoBack"/>
+      <w:bookmarkEnd w:id="84"/>
     </w:p>
     <w:p>
       <w:pPr>
@@ -16236,7 +16249,7 @@
       <w:bookmarkStart w:id="87" w:name="_Toc424806268"/>
       <w:bookmarkStart w:id="88" w:name="_Toc424831287"/>
       <w:bookmarkStart w:id="89" w:name="_Toc424840247"/>
-      <w:bookmarkStart w:id="90" w:name="_Toc440969446"/>
+      <w:bookmarkStart w:id="90" w:name="_Toc440982432"/>
       <w:r>
         <w:rPr>
           <w:rFonts w:asciiTheme="majorHAnsi" w:hAnsiTheme="majorHAnsi"/>
@@ -18095,7 +18108,7 @@
       <w:bookmarkStart w:id="91" w:name="_Toc398557031"/>
       <w:bookmarkStart w:id="92" w:name="_Toc417269082"/>
       <w:bookmarkStart w:id="93" w:name="_Toc424806897"/>
-      <w:bookmarkStart w:id="94" w:name="_Toc440982192"/>
+      <w:bookmarkStart w:id="94" w:name="_Toc440982450"/>
       <w:r>
         <w:t>Table 6</w:t>
       </w:r>
@@ -18119,7 +18132,7 @@
       <w:bookmarkStart w:id="97" w:name="_Toc424806269"/>
       <w:bookmarkStart w:id="98" w:name="_Toc424831288"/>
       <w:bookmarkStart w:id="99" w:name="_Toc424840248"/>
-      <w:bookmarkStart w:id="100" w:name="_Toc440969447"/>
+      <w:bookmarkStart w:id="100" w:name="_Toc440982433"/>
       <w:r>
         <w:rPr>
           <w:rFonts w:asciiTheme="majorHAnsi" w:hAnsiTheme="majorHAnsi"/>
@@ -18792,7 +18805,7 @@
         <w:pStyle w:val="ListOfTables"/>
         <w:ind w:left="1984"/>
       </w:pPr>
-      <w:bookmarkStart w:id="106" w:name="_Toc440982193"/>
+      <w:bookmarkStart w:id="106" w:name="_Toc440982451"/>
       <w:r>
         <w:t>Table 7: Tools and Techniques</w:t>
       </w:r>
@@ -18821,7 +18834,7 @@
           <w:rFonts w:asciiTheme="majorHAnsi" w:hAnsiTheme="majorHAnsi"/>
         </w:rPr>
       </w:pPr>
-      <w:bookmarkStart w:id="107" w:name="_Toc440969448"/>
+      <w:bookmarkStart w:id="107" w:name="_Toc440982434"/>
       <w:r>
         <w:rPr>
           <w:rFonts w:asciiTheme="majorHAnsi" w:hAnsiTheme="majorHAnsi"/>
@@ -18844,7 +18857,7 @@
           <w:rFonts w:asciiTheme="majorHAnsi" w:hAnsiTheme="majorHAnsi"/>
         </w:rPr>
       </w:pPr>
-      <w:bookmarkStart w:id="108" w:name="_Toc440969449"/>
+      <w:bookmarkStart w:id="108" w:name="_Toc440982435"/>
       <w:r>
         <w:rPr>
           <w:rFonts w:asciiTheme="majorHAnsi" w:hAnsiTheme="majorHAnsi"/>
@@ -20194,7 +20207,7 @@
         <w:pStyle w:val="ListOfTables"/>
         <w:ind w:left="1984"/>
       </w:pPr>
-      <w:bookmarkStart w:id="109" w:name="_Toc440982194"/>
+      <w:bookmarkStart w:id="109" w:name="_Toc440982452"/>
       <w:r>
         <w:t>Table 8: Software Development Life Cycle Detail</w:t>
       </w:r>
@@ -20250,7 +20263,7 @@
           <w:rFonts w:asciiTheme="majorHAnsi" w:hAnsiTheme="majorHAnsi"/>
         </w:rPr>
       </w:pPr>
-      <w:bookmarkStart w:id="110" w:name="_Toc440969450"/>
+      <w:bookmarkStart w:id="110" w:name="_Toc440982436"/>
       <w:r>
         <w:rPr>
           <w:rFonts w:asciiTheme="majorHAnsi" w:hAnsiTheme="majorHAnsi"/>
@@ -20590,7 +20603,7 @@
         <w:pStyle w:val="ListOfTables"/>
         <w:ind w:left="1984"/>
       </w:pPr>
-      <w:bookmarkStart w:id="111" w:name="_Toc440982195"/>
+      <w:bookmarkStart w:id="111" w:name="_Toc440982453"/>
       <w:r>
         <w:lastRenderedPageBreak/>
         <w:t xml:space="preserve">Table 9: </w:t>
@@ -21296,7 +21309,7 @@
         <w:pStyle w:val="ListOfTables"/>
         <w:ind w:left="1984"/>
       </w:pPr>
-      <w:bookmarkStart w:id="112" w:name="_Toc440982196"/>
+      <w:bookmarkStart w:id="112" w:name="_Toc440982454"/>
       <w:r>
         <w:t>Table 10</w:t>
       </w:r>
@@ -22223,7 +22236,14 @@
                 <w:rFonts w:asciiTheme="majorHAnsi" w:hAnsiTheme="majorHAnsi"/>
                 <w:sz w:val="24"/>
               </w:rPr>
-              <w:t>Note the changes into change</w:t>
+              <w:t>Note the changes in</w:t>
+            </w:r>
+            <w:r>
+              <w:rPr>
+                <w:rFonts w:asciiTheme="majorHAnsi" w:hAnsiTheme="majorHAnsi"/>
+                <w:sz w:val="24"/>
+              </w:rPr>
+              <w:t xml:space="preserve"> change</w:t>
             </w:r>
             <w:r>
               <w:rPr>
@@ -22322,7 +22342,7 @@
       <w:r>
         <w:tab/>
       </w:r>
-      <w:bookmarkStart w:id="113" w:name="_Toc440982197"/>
+      <w:bookmarkStart w:id="113" w:name="_Toc440982455"/>
       <w:r>
         <w:t>Table 11</w:t>
       </w:r>
@@ -22432,6 +22452,7 @@
       <w:bookmarkStart w:id="157" w:name="_Toc440719900"/>
       <w:bookmarkStart w:id="158" w:name="_Toc440885029"/>
       <w:bookmarkStart w:id="159" w:name="_Toc440969451"/>
+      <w:bookmarkStart w:id="160" w:name="_Toc440982437"/>
       <w:bookmarkEnd w:id="101"/>
       <w:bookmarkEnd w:id="102"/>
       <w:bookmarkEnd w:id="103"/>
@@ -22483,6 +22504,7 @@
       <w:bookmarkEnd w:id="157"/>
       <w:bookmarkEnd w:id="158"/>
       <w:bookmarkEnd w:id="159"/>
+      <w:bookmarkEnd w:id="160"/>
     </w:p>
     <w:p>
       <w:pPr>
@@ -22516,53 +22538,53 @@
           <w:szCs w:val="28"/>
         </w:rPr>
       </w:pPr>
-      <w:bookmarkStart w:id="160" w:name="_Toc424831293"/>
-      <w:bookmarkStart w:id="161" w:name="_Toc424831381"/>
-      <w:bookmarkStart w:id="162" w:name="_Toc424840253"/>
-      <w:bookmarkStart w:id="163" w:name="_Toc424929133"/>
-      <w:bookmarkStart w:id="164" w:name="_Toc424929347"/>
-      <w:bookmarkStart w:id="165" w:name="_Toc425065895"/>
-      <w:bookmarkStart w:id="166" w:name="_Toc425170756"/>
-      <w:bookmarkStart w:id="167" w:name="_Toc427025697"/>
-      <w:bookmarkStart w:id="168" w:name="_Toc427077668"/>
-      <w:bookmarkStart w:id="169" w:name="_Toc427077759"/>
-      <w:bookmarkStart w:id="170" w:name="_Toc427079074"/>
-      <w:bookmarkStart w:id="171" w:name="_Toc427079164"/>
-      <w:bookmarkStart w:id="172" w:name="_Toc427079254"/>
-      <w:bookmarkStart w:id="173" w:name="_Toc427079401"/>
-      <w:bookmarkStart w:id="174" w:name="_Toc427079491"/>
-      <w:bookmarkStart w:id="175" w:name="_Toc427079655"/>
-      <w:bookmarkStart w:id="176" w:name="_Toc427079757"/>
-      <w:bookmarkStart w:id="177" w:name="_Toc427079956"/>
-      <w:bookmarkStart w:id="178" w:name="_Toc427080146"/>
-      <w:bookmarkStart w:id="179" w:name="_Toc427226217"/>
-      <w:bookmarkStart w:id="180" w:name="_Toc427226316"/>
-      <w:bookmarkStart w:id="181" w:name="_Toc427226415"/>
-      <w:bookmarkStart w:id="182" w:name="_Toc427422036"/>
-      <w:bookmarkStart w:id="183" w:name="_Toc427422150"/>
-      <w:bookmarkStart w:id="184" w:name="_Toc427422265"/>
-      <w:bookmarkStart w:id="185" w:name="_Toc427422379"/>
-      <w:bookmarkStart w:id="186" w:name="_Toc427430178"/>
-      <w:bookmarkStart w:id="187" w:name="_Toc427430359"/>
-      <w:bookmarkStart w:id="188" w:name="_Toc427430470"/>
-      <w:bookmarkStart w:id="189" w:name="_Toc427430857"/>
-      <w:bookmarkStart w:id="190" w:name="_Toc427504914"/>
-      <w:bookmarkStart w:id="191" w:name="_Toc427505023"/>
-      <w:bookmarkStart w:id="192" w:name="_Toc427505129"/>
-      <w:bookmarkStart w:id="193" w:name="_Toc427505236"/>
-      <w:bookmarkStart w:id="194" w:name="_Toc427506534"/>
-      <w:bookmarkStart w:id="195" w:name="_Toc440372029"/>
-      <w:bookmarkStart w:id="196" w:name="_Toc440373478"/>
-      <w:bookmarkStart w:id="197" w:name="_Toc440585558"/>
-      <w:bookmarkStart w:id="198" w:name="_Toc440612028"/>
-      <w:bookmarkStart w:id="199" w:name="_Toc440612061"/>
-      <w:bookmarkStart w:id="200" w:name="_Toc440614853"/>
-      <w:bookmarkStart w:id="201" w:name="_Toc440615141"/>
-      <w:bookmarkStart w:id="202" w:name="_Toc440715789"/>
-      <w:bookmarkStart w:id="203" w:name="_Toc440719901"/>
-      <w:bookmarkStart w:id="204" w:name="_Toc440885030"/>
-      <w:bookmarkStart w:id="205" w:name="_Toc440969452"/>
-      <w:bookmarkEnd w:id="160"/>
+      <w:bookmarkStart w:id="161" w:name="_Toc424831293"/>
+      <w:bookmarkStart w:id="162" w:name="_Toc424831381"/>
+      <w:bookmarkStart w:id="163" w:name="_Toc424840253"/>
+      <w:bookmarkStart w:id="164" w:name="_Toc424929133"/>
+      <w:bookmarkStart w:id="165" w:name="_Toc424929347"/>
+      <w:bookmarkStart w:id="166" w:name="_Toc425065895"/>
+      <w:bookmarkStart w:id="167" w:name="_Toc425170756"/>
+      <w:bookmarkStart w:id="168" w:name="_Toc427025697"/>
+      <w:bookmarkStart w:id="169" w:name="_Toc427077668"/>
+      <w:bookmarkStart w:id="170" w:name="_Toc427077759"/>
+      <w:bookmarkStart w:id="171" w:name="_Toc427079074"/>
+      <w:bookmarkStart w:id="172" w:name="_Toc427079164"/>
+      <w:bookmarkStart w:id="173" w:name="_Toc427079254"/>
+      <w:bookmarkStart w:id="174" w:name="_Toc427079401"/>
+      <w:bookmarkStart w:id="175" w:name="_Toc427079491"/>
+      <w:bookmarkStart w:id="176" w:name="_Toc427079655"/>
+      <w:bookmarkStart w:id="177" w:name="_Toc427079757"/>
+      <w:bookmarkStart w:id="178" w:name="_Toc427079956"/>
+      <w:bookmarkStart w:id="179" w:name="_Toc427080146"/>
+      <w:bookmarkStart w:id="180" w:name="_Toc427226217"/>
+      <w:bookmarkStart w:id="181" w:name="_Toc427226316"/>
+      <w:bookmarkStart w:id="182" w:name="_Toc427226415"/>
+      <w:bookmarkStart w:id="183" w:name="_Toc427422036"/>
+      <w:bookmarkStart w:id="184" w:name="_Toc427422150"/>
+      <w:bookmarkStart w:id="185" w:name="_Toc427422265"/>
+      <w:bookmarkStart w:id="186" w:name="_Toc427422379"/>
+      <w:bookmarkStart w:id="187" w:name="_Toc427430178"/>
+      <w:bookmarkStart w:id="188" w:name="_Toc427430359"/>
+      <w:bookmarkStart w:id="189" w:name="_Toc427430470"/>
+      <w:bookmarkStart w:id="190" w:name="_Toc427430857"/>
+      <w:bookmarkStart w:id="191" w:name="_Toc427504914"/>
+      <w:bookmarkStart w:id="192" w:name="_Toc427505023"/>
+      <w:bookmarkStart w:id="193" w:name="_Toc427505129"/>
+      <w:bookmarkStart w:id="194" w:name="_Toc427505236"/>
+      <w:bookmarkStart w:id="195" w:name="_Toc427506534"/>
+      <w:bookmarkStart w:id="196" w:name="_Toc440372029"/>
+      <w:bookmarkStart w:id="197" w:name="_Toc440373478"/>
+      <w:bookmarkStart w:id="198" w:name="_Toc440585558"/>
+      <w:bookmarkStart w:id="199" w:name="_Toc440612028"/>
+      <w:bookmarkStart w:id="200" w:name="_Toc440612061"/>
+      <w:bookmarkStart w:id="201" w:name="_Toc440614853"/>
+      <w:bookmarkStart w:id="202" w:name="_Toc440615141"/>
+      <w:bookmarkStart w:id="203" w:name="_Toc440715789"/>
+      <w:bookmarkStart w:id="204" w:name="_Toc440719901"/>
+      <w:bookmarkStart w:id="205" w:name="_Toc440885030"/>
+      <w:bookmarkStart w:id="206" w:name="_Toc440969452"/>
+      <w:bookmarkStart w:id="207" w:name="_Toc440982438"/>
       <w:bookmarkEnd w:id="161"/>
       <w:bookmarkEnd w:id="162"/>
       <w:bookmarkEnd w:id="163"/>
@@ -22608,6 +22630,8 @@
       <w:bookmarkEnd w:id="203"/>
       <w:bookmarkEnd w:id="204"/>
       <w:bookmarkEnd w:id="205"/>
+      <w:bookmarkEnd w:id="206"/>
+      <w:bookmarkEnd w:id="207"/>
     </w:p>
     <w:p>
       <w:pPr>
@@ -22632,54 +22656,53 @@
           <w:szCs w:val="28"/>
         </w:rPr>
       </w:pPr>
-      <w:bookmarkStart w:id="206" w:name="_Toc424831294"/>
-      <w:bookmarkStart w:id="207" w:name="_Toc424831382"/>
-      <w:bookmarkStart w:id="208" w:name="_Toc424840254"/>
-      <w:bookmarkStart w:id="209" w:name="_Toc424929134"/>
-      <w:bookmarkStart w:id="210" w:name="_Toc424929348"/>
-      <w:bookmarkStart w:id="211" w:name="_Toc425065896"/>
-      <w:bookmarkStart w:id="212" w:name="_Toc425170757"/>
-      <w:bookmarkStart w:id="213" w:name="_Toc427025698"/>
-      <w:bookmarkStart w:id="214" w:name="_Toc427077669"/>
-      <w:bookmarkStart w:id="215" w:name="_Toc427077760"/>
-      <w:bookmarkStart w:id="216" w:name="_Toc427079075"/>
-      <w:bookmarkStart w:id="217" w:name="_Toc427079165"/>
-      <w:bookmarkStart w:id="218" w:name="_Toc427079255"/>
-      <w:bookmarkStart w:id="219" w:name="_Toc427079402"/>
-      <w:bookmarkStart w:id="220" w:name="_Toc427079492"/>
-      <w:bookmarkStart w:id="221" w:name="_Toc427079656"/>
-      <w:bookmarkStart w:id="222" w:name="_Toc427079758"/>
-      <w:bookmarkStart w:id="223" w:name="_Toc427079957"/>
-      <w:bookmarkStart w:id="224" w:name="_Toc427080147"/>
-      <w:bookmarkStart w:id="225" w:name="_Toc427226218"/>
-      <w:bookmarkStart w:id="226" w:name="_Toc427226317"/>
-      <w:bookmarkStart w:id="227" w:name="_Toc427226416"/>
-      <w:bookmarkStart w:id="228" w:name="_Toc427422037"/>
-      <w:bookmarkStart w:id="229" w:name="_Toc427422151"/>
-      <w:bookmarkStart w:id="230" w:name="_Toc427422266"/>
-      <w:bookmarkStart w:id="231" w:name="_Toc427422380"/>
-      <w:bookmarkStart w:id="232" w:name="_Toc427430179"/>
-      <w:bookmarkStart w:id="233" w:name="_Toc427430360"/>
-      <w:bookmarkStart w:id="234" w:name="_Toc427430471"/>
-      <w:bookmarkStart w:id="235" w:name="_Toc427430858"/>
-      <w:bookmarkStart w:id="236" w:name="_Toc427504915"/>
-      <w:bookmarkStart w:id="237" w:name="_Toc427505024"/>
-      <w:bookmarkStart w:id="238" w:name="_Toc427505130"/>
-      <w:bookmarkStart w:id="239" w:name="_Toc427505237"/>
-      <w:bookmarkStart w:id="240" w:name="_Toc427506535"/>
-      <w:bookmarkStart w:id="241" w:name="_Toc440372030"/>
-      <w:bookmarkStart w:id="242" w:name="_Toc440373479"/>
-      <w:bookmarkStart w:id="243" w:name="_Toc440585559"/>
-      <w:bookmarkStart w:id="244" w:name="_Toc440612029"/>
-      <w:bookmarkStart w:id="245" w:name="_Toc440612062"/>
-      <w:bookmarkStart w:id="246" w:name="_Toc440614854"/>
-      <w:bookmarkStart w:id="247" w:name="_Toc440615142"/>
-      <w:bookmarkStart w:id="248" w:name="_Toc440715790"/>
-      <w:bookmarkStart w:id="249" w:name="_Toc440719902"/>
-      <w:bookmarkStart w:id="250" w:name="_Toc440885031"/>
-      <w:bookmarkStart w:id="251" w:name="_Toc440969453"/>
-      <w:bookmarkEnd w:id="206"/>
-      <w:bookmarkEnd w:id="207"/>
+      <w:bookmarkStart w:id="208" w:name="_Toc424831294"/>
+      <w:bookmarkStart w:id="209" w:name="_Toc424831382"/>
+      <w:bookmarkStart w:id="210" w:name="_Toc424840254"/>
+      <w:bookmarkStart w:id="211" w:name="_Toc424929134"/>
+      <w:bookmarkStart w:id="212" w:name="_Toc424929348"/>
+      <w:bookmarkStart w:id="213" w:name="_Toc425065896"/>
+      <w:bookmarkStart w:id="214" w:name="_Toc425170757"/>
+      <w:bookmarkStart w:id="215" w:name="_Toc427025698"/>
+      <w:bookmarkStart w:id="216" w:name="_Toc427077669"/>
+      <w:bookmarkStart w:id="217" w:name="_Toc427077760"/>
+      <w:bookmarkStart w:id="218" w:name="_Toc427079075"/>
+      <w:bookmarkStart w:id="219" w:name="_Toc427079165"/>
+      <w:bookmarkStart w:id="220" w:name="_Toc427079255"/>
+      <w:bookmarkStart w:id="221" w:name="_Toc427079402"/>
+      <w:bookmarkStart w:id="222" w:name="_Toc427079492"/>
+      <w:bookmarkStart w:id="223" w:name="_Toc427079656"/>
+      <w:bookmarkStart w:id="224" w:name="_Toc427079758"/>
+      <w:bookmarkStart w:id="225" w:name="_Toc427079957"/>
+      <w:bookmarkStart w:id="226" w:name="_Toc427080147"/>
+      <w:bookmarkStart w:id="227" w:name="_Toc427226218"/>
+      <w:bookmarkStart w:id="228" w:name="_Toc427226317"/>
+      <w:bookmarkStart w:id="229" w:name="_Toc427226416"/>
+      <w:bookmarkStart w:id="230" w:name="_Toc427422037"/>
+      <w:bookmarkStart w:id="231" w:name="_Toc427422151"/>
+      <w:bookmarkStart w:id="232" w:name="_Toc427422266"/>
+      <w:bookmarkStart w:id="233" w:name="_Toc427422380"/>
+      <w:bookmarkStart w:id="234" w:name="_Toc427430179"/>
+      <w:bookmarkStart w:id="235" w:name="_Toc427430360"/>
+      <w:bookmarkStart w:id="236" w:name="_Toc427430471"/>
+      <w:bookmarkStart w:id="237" w:name="_Toc427430858"/>
+      <w:bookmarkStart w:id="238" w:name="_Toc427504915"/>
+      <w:bookmarkStart w:id="239" w:name="_Toc427505024"/>
+      <w:bookmarkStart w:id="240" w:name="_Toc427505130"/>
+      <w:bookmarkStart w:id="241" w:name="_Toc427505237"/>
+      <w:bookmarkStart w:id="242" w:name="_Toc427506535"/>
+      <w:bookmarkStart w:id="243" w:name="_Toc440372030"/>
+      <w:bookmarkStart w:id="244" w:name="_Toc440373479"/>
+      <w:bookmarkStart w:id="245" w:name="_Toc440585559"/>
+      <w:bookmarkStart w:id="246" w:name="_Toc440612029"/>
+      <w:bookmarkStart w:id="247" w:name="_Toc440612062"/>
+      <w:bookmarkStart w:id="248" w:name="_Toc440614854"/>
+      <w:bookmarkStart w:id="249" w:name="_Toc440615142"/>
+      <w:bookmarkStart w:id="250" w:name="_Toc440715790"/>
+      <w:bookmarkStart w:id="251" w:name="_Toc440719902"/>
+      <w:bookmarkStart w:id="252" w:name="_Toc440885031"/>
+      <w:bookmarkStart w:id="253" w:name="_Toc440969453"/>
+      <w:bookmarkStart w:id="254" w:name="_Toc440982439"/>
       <w:bookmarkEnd w:id="208"/>
       <w:bookmarkEnd w:id="209"/>
       <w:bookmarkEnd w:id="210"/>
@@ -22724,6 +22747,9 @@
       <w:bookmarkEnd w:id="249"/>
       <w:bookmarkEnd w:id="250"/>
       <w:bookmarkEnd w:id="251"/>
+      <w:bookmarkEnd w:id="252"/>
+      <w:bookmarkEnd w:id="253"/>
+      <w:bookmarkEnd w:id="254"/>
     </w:p>
     <w:p>
       <w:pPr>
@@ -22748,55 +22774,53 @@
           <w:szCs w:val="28"/>
         </w:rPr>
       </w:pPr>
-      <w:bookmarkStart w:id="252" w:name="_Toc424831295"/>
-      <w:bookmarkStart w:id="253" w:name="_Toc424831383"/>
-      <w:bookmarkStart w:id="254" w:name="_Toc424840255"/>
-      <w:bookmarkStart w:id="255" w:name="_Toc424929135"/>
-      <w:bookmarkStart w:id="256" w:name="_Toc424929349"/>
-      <w:bookmarkStart w:id="257" w:name="_Toc425065897"/>
-      <w:bookmarkStart w:id="258" w:name="_Toc425170758"/>
-      <w:bookmarkStart w:id="259" w:name="_Toc427025699"/>
-      <w:bookmarkStart w:id="260" w:name="_Toc427077670"/>
-      <w:bookmarkStart w:id="261" w:name="_Toc427077761"/>
-      <w:bookmarkStart w:id="262" w:name="_Toc427079076"/>
-      <w:bookmarkStart w:id="263" w:name="_Toc427079166"/>
-      <w:bookmarkStart w:id="264" w:name="_Toc427079256"/>
-      <w:bookmarkStart w:id="265" w:name="_Toc427079403"/>
-      <w:bookmarkStart w:id="266" w:name="_Toc427079493"/>
-      <w:bookmarkStart w:id="267" w:name="_Toc427079657"/>
-      <w:bookmarkStart w:id="268" w:name="_Toc427079759"/>
-      <w:bookmarkStart w:id="269" w:name="_Toc427079958"/>
-      <w:bookmarkStart w:id="270" w:name="_Toc427080148"/>
-      <w:bookmarkStart w:id="271" w:name="_Toc427226219"/>
-      <w:bookmarkStart w:id="272" w:name="_Toc427226318"/>
-      <w:bookmarkStart w:id="273" w:name="_Toc427226417"/>
-      <w:bookmarkStart w:id="274" w:name="_Toc427422038"/>
-      <w:bookmarkStart w:id="275" w:name="_Toc427422152"/>
-      <w:bookmarkStart w:id="276" w:name="_Toc427422267"/>
-      <w:bookmarkStart w:id="277" w:name="_Toc427422381"/>
-      <w:bookmarkStart w:id="278" w:name="_Toc427430180"/>
-      <w:bookmarkStart w:id="279" w:name="_Toc427430361"/>
-      <w:bookmarkStart w:id="280" w:name="_Toc427430472"/>
-      <w:bookmarkStart w:id="281" w:name="_Toc427430859"/>
-      <w:bookmarkStart w:id="282" w:name="_Toc427504916"/>
-      <w:bookmarkStart w:id="283" w:name="_Toc427505025"/>
-      <w:bookmarkStart w:id="284" w:name="_Toc427505131"/>
-      <w:bookmarkStart w:id="285" w:name="_Toc427505238"/>
-      <w:bookmarkStart w:id="286" w:name="_Toc427506536"/>
-      <w:bookmarkStart w:id="287" w:name="_Toc440372031"/>
-      <w:bookmarkStart w:id="288" w:name="_Toc440373480"/>
-      <w:bookmarkStart w:id="289" w:name="_Toc440585560"/>
-      <w:bookmarkStart w:id="290" w:name="_Toc440612030"/>
-      <w:bookmarkStart w:id="291" w:name="_Toc440612063"/>
-      <w:bookmarkStart w:id="292" w:name="_Toc440614855"/>
-      <w:bookmarkStart w:id="293" w:name="_Toc440615143"/>
-      <w:bookmarkStart w:id="294" w:name="_Toc440715791"/>
-      <w:bookmarkStart w:id="295" w:name="_Toc440719903"/>
-      <w:bookmarkStart w:id="296" w:name="_Toc440885032"/>
-      <w:bookmarkStart w:id="297" w:name="_Toc440969454"/>
-      <w:bookmarkEnd w:id="252"/>
-      <w:bookmarkEnd w:id="253"/>
-      <w:bookmarkEnd w:id="254"/>
+      <w:bookmarkStart w:id="255" w:name="_Toc424831295"/>
+      <w:bookmarkStart w:id="256" w:name="_Toc424831383"/>
+      <w:bookmarkStart w:id="257" w:name="_Toc424840255"/>
+      <w:bookmarkStart w:id="258" w:name="_Toc424929135"/>
+      <w:bookmarkStart w:id="259" w:name="_Toc424929349"/>
+      <w:bookmarkStart w:id="260" w:name="_Toc425065897"/>
+      <w:bookmarkStart w:id="261" w:name="_Toc425170758"/>
+      <w:bookmarkStart w:id="262" w:name="_Toc427025699"/>
+      <w:bookmarkStart w:id="263" w:name="_Toc427077670"/>
+      <w:bookmarkStart w:id="264" w:name="_Toc427077761"/>
+      <w:bookmarkStart w:id="265" w:name="_Toc427079076"/>
+      <w:bookmarkStart w:id="266" w:name="_Toc427079166"/>
+      <w:bookmarkStart w:id="267" w:name="_Toc427079256"/>
+      <w:bookmarkStart w:id="268" w:name="_Toc427079403"/>
+      <w:bookmarkStart w:id="269" w:name="_Toc427079493"/>
+      <w:bookmarkStart w:id="270" w:name="_Toc427079657"/>
+      <w:bookmarkStart w:id="271" w:name="_Toc427079759"/>
+      <w:bookmarkStart w:id="272" w:name="_Toc427079958"/>
+      <w:bookmarkStart w:id="273" w:name="_Toc427080148"/>
+      <w:bookmarkStart w:id="274" w:name="_Toc427226219"/>
+      <w:bookmarkStart w:id="275" w:name="_Toc427226318"/>
+      <w:bookmarkStart w:id="276" w:name="_Toc427226417"/>
+      <w:bookmarkStart w:id="277" w:name="_Toc427422038"/>
+      <w:bookmarkStart w:id="278" w:name="_Toc427422152"/>
+      <w:bookmarkStart w:id="279" w:name="_Toc427422267"/>
+      <w:bookmarkStart w:id="280" w:name="_Toc427422381"/>
+      <w:bookmarkStart w:id="281" w:name="_Toc427430180"/>
+      <w:bookmarkStart w:id="282" w:name="_Toc427430361"/>
+      <w:bookmarkStart w:id="283" w:name="_Toc427430472"/>
+      <w:bookmarkStart w:id="284" w:name="_Toc427430859"/>
+      <w:bookmarkStart w:id="285" w:name="_Toc427504916"/>
+      <w:bookmarkStart w:id="286" w:name="_Toc427505025"/>
+      <w:bookmarkStart w:id="287" w:name="_Toc427505131"/>
+      <w:bookmarkStart w:id="288" w:name="_Toc427505238"/>
+      <w:bookmarkStart w:id="289" w:name="_Toc427506536"/>
+      <w:bookmarkStart w:id="290" w:name="_Toc440372031"/>
+      <w:bookmarkStart w:id="291" w:name="_Toc440373480"/>
+      <w:bookmarkStart w:id="292" w:name="_Toc440585560"/>
+      <w:bookmarkStart w:id="293" w:name="_Toc440612030"/>
+      <w:bookmarkStart w:id="294" w:name="_Toc440612063"/>
+      <w:bookmarkStart w:id="295" w:name="_Toc440614855"/>
+      <w:bookmarkStart w:id="296" w:name="_Toc440615143"/>
+      <w:bookmarkStart w:id="297" w:name="_Toc440715791"/>
+      <w:bookmarkStart w:id="298" w:name="_Toc440719903"/>
+      <w:bookmarkStart w:id="299" w:name="_Toc440885032"/>
+      <w:bookmarkStart w:id="300" w:name="_Toc440969454"/>
+      <w:bookmarkStart w:id="301" w:name="_Toc440982440"/>
       <w:bookmarkEnd w:id="255"/>
       <w:bookmarkEnd w:id="256"/>
       <w:bookmarkEnd w:id="257"/>
@@ -22840,6 +22864,10 @@
       <w:bookmarkEnd w:id="295"/>
       <w:bookmarkEnd w:id="296"/>
       <w:bookmarkEnd w:id="297"/>
+      <w:bookmarkEnd w:id="298"/>
+      <w:bookmarkEnd w:id="299"/>
+      <w:bookmarkEnd w:id="300"/>
+      <w:bookmarkEnd w:id="301"/>
     </w:p>
     <w:p>
       <w:pPr>
@@ -22864,56 +22892,53 @@
           <w:szCs w:val="28"/>
         </w:rPr>
       </w:pPr>
-      <w:bookmarkStart w:id="298" w:name="_Toc424831296"/>
-      <w:bookmarkStart w:id="299" w:name="_Toc424831384"/>
-      <w:bookmarkStart w:id="300" w:name="_Toc424840256"/>
-      <w:bookmarkStart w:id="301" w:name="_Toc424929136"/>
-      <w:bookmarkStart w:id="302" w:name="_Toc424929350"/>
-      <w:bookmarkStart w:id="303" w:name="_Toc425065898"/>
-      <w:bookmarkStart w:id="304" w:name="_Toc425170759"/>
-      <w:bookmarkStart w:id="305" w:name="_Toc427025700"/>
-      <w:bookmarkStart w:id="306" w:name="_Toc427077671"/>
-      <w:bookmarkStart w:id="307" w:name="_Toc427077762"/>
-      <w:bookmarkStart w:id="308" w:name="_Toc427079077"/>
-      <w:bookmarkStart w:id="309" w:name="_Toc427079167"/>
-      <w:bookmarkStart w:id="310" w:name="_Toc427079257"/>
-      <w:bookmarkStart w:id="311" w:name="_Toc427079404"/>
-      <w:bookmarkStart w:id="312" w:name="_Toc427079494"/>
-      <w:bookmarkStart w:id="313" w:name="_Toc427079658"/>
-      <w:bookmarkStart w:id="314" w:name="_Toc427079760"/>
-      <w:bookmarkStart w:id="315" w:name="_Toc427079959"/>
-      <w:bookmarkStart w:id="316" w:name="_Toc427080149"/>
-      <w:bookmarkStart w:id="317" w:name="_Toc427226220"/>
-      <w:bookmarkStart w:id="318" w:name="_Toc427226319"/>
-      <w:bookmarkStart w:id="319" w:name="_Toc427226418"/>
-      <w:bookmarkStart w:id="320" w:name="_Toc427422039"/>
-      <w:bookmarkStart w:id="321" w:name="_Toc427422153"/>
-      <w:bookmarkStart w:id="322" w:name="_Toc427422268"/>
-      <w:bookmarkStart w:id="323" w:name="_Toc427422382"/>
-      <w:bookmarkStart w:id="324" w:name="_Toc427430181"/>
-      <w:bookmarkStart w:id="325" w:name="_Toc427430362"/>
-      <w:bookmarkStart w:id="326" w:name="_Toc427430473"/>
-      <w:bookmarkStart w:id="327" w:name="_Toc427430860"/>
-      <w:bookmarkStart w:id="328" w:name="_Toc427504917"/>
-      <w:bookmarkStart w:id="329" w:name="_Toc427505026"/>
-      <w:bookmarkStart w:id="330" w:name="_Toc427505132"/>
-      <w:bookmarkStart w:id="331" w:name="_Toc427505239"/>
-      <w:bookmarkStart w:id="332" w:name="_Toc427506537"/>
-      <w:bookmarkStart w:id="333" w:name="_Toc440372032"/>
-      <w:bookmarkStart w:id="334" w:name="_Toc440373481"/>
-      <w:bookmarkStart w:id="335" w:name="_Toc440585561"/>
-      <w:bookmarkStart w:id="336" w:name="_Toc440612031"/>
-      <w:bookmarkStart w:id="337" w:name="_Toc440612064"/>
-      <w:bookmarkStart w:id="338" w:name="_Toc440614856"/>
-      <w:bookmarkStart w:id="339" w:name="_Toc440615144"/>
-      <w:bookmarkStart w:id="340" w:name="_Toc440715792"/>
-      <w:bookmarkStart w:id="341" w:name="_Toc440719904"/>
-      <w:bookmarkStart w:id="342" w:name="_Toc440885033"/>
-      <w:bookmarkStart w:id="343" w:name="_Toc440969455"/>
-      <w:bookmarkEnd w:id="298"/>
-      <w:bookmarkEnd w:id="299"/>
-      <w:bookmarkEnd w:id="300"/>
-      <w:bookmarkEnd w:id="301"/>
+      <w:bookmarkStart w:id="302" w:name="_Toc424831296"/>
+      <w:bookmarkStart w:id="303" w:name="_Toc424831384"/>
+      <w:bookmarkStart w:id="304" w:name="_Toc424840256"/>
+      <w:bookmarkStart w:id="305" w:name="_Toc424929136"/>
+      <w:bookmarkStart w:id="306" w:name="_Toc424929350"/>
+      <w:bookmarkStart w:id="307" w:name="_Toc425065898"/>
+      <w:bookmarkStart w:id="308" w:name="_Toc425170759"/>
+      <w:bookmarkStart w:id="309" w:name="_Toc427025700"/>
+      <w:bookmarkStart w:id="310" w:name="_Toc427077671"/>
+      <w:bookmarkStart w:id="311" w:name="_Toc427077762"/>
+      <w:bookmarkStart w:id="312" w:name="_Toc427079077"/>
+      <w:bookmarkStart w:id="313" w:name="_Toc427079167"/>
+      <w:bookmarkStart w:id="314" w:name="_Toc427079257"/>
+      <w:bookmarkStart w:id="315" w:name="_Toc427079404"/>
+      <w:bookmarkStart w:id="316" w:name="_Toc427079494"/>
+      <w:bookmarkStart w:id="317" w:name="_Toc427079658"/>
+      <w:bookmarkStart w:id="318" w:name="_Toc427079760"/>
+      <w:bookmarkStart w:id="319" w:name="_Toc427079959"/>
+      <w:bookmarkStart w:id="320" w:name="_Toc427080149"/>
+      <w:bookmarkStart w:id="321" w:name="_Toc427226220"/>
+      <w:bookmarkStart w:id="322" w:name="_Toc427226319"/>
+      <w:bookmarkStart w:id="323" w:name="_Toc427226418"/>
+      <w:bookmarkStart w:id="324" w:name="_Toc427422039"/>
+      <w:bookmarkStart w:id="325" w:name="_Toc427422153"/>
+      <w:bookmarkStart w:id="326" w:name="_Toc427422268"/>
+      <w:bookmarkStart w:id="327" w:name="_Toc427422382"/>
+      <w:bookmarkStart w:id="328" w:name="_Toc427430181"/>
+      <w:bookmarkStart w:id="329" w:name="_Toc427430362"/>
+      <w:bookmarkStart w:id="330" w:name="_Toc427430473"/>
+      <w:bookmarkStart w:id="331" w:name="_Toc427430860"/>
+      <w:bookmarkStart w:id="332" w:name="_Toc427504917"/>
+      <w:bookmarkStart w:id="333" w:name="_Toc427505026"/>
+      <w:bookmarkStart w:id="334" w:name="_Toc427505132"/>
+      <w:bookmarkStart w:id="335" w:name="_Toc427505239"/>
+      <w:bookmarkStart w:id="336" w:name="_Toc427506537"/>
+      <w:bookmarkStart w:id="337" w:name="_Toc440372032"/>
+      <w:bookmarkStart w:id="338" w:name="_Toc440373481"/>
+      <w:bookmarkStart w:id="339" w:name="_Toc440585561"/>
+      <w:bookmarkStart w:id="340" w:name="_Toc440612031"/>
+      <w:bookmarkStart w:id="341" w:name="_Toc440612064"/>
+      <w:bookmarkStart w:id="342" w:name="_Toc440614856"/>
+      <w:bookmarkStart w:id="343" w:name="_Toc440615144"/>
+      <w:bookmarkStart w:id="344" w:name="_Toc440715792"/>
+      <w:bookmarkStart w:id="345" w:name="_Toc440719904"/>
+      <w:bookmarkStart w:id="346" w:name="_Toc440885033"/>
+      <w:bookmarkStart w:id="347" w:name="_Toc440969455"/>
+      <w:bookmarkStart w:id="348" w:name="_Toc440982441"/>
       <w:bookmarkEnd w:id="302"/>
       <w:bookmarkEnd w:id="303"/>
       <w:bookmarkEnd w:id="304"/>
@@ -22956,6 +22981,11 @@
       <w:bookmarkEnd w:id="341"/>
       <w:bookmarkEnd w:id="342"/>
       <w:bookmarkEnd w:id="343"/>
+      <w:bookmarkEnd w:id="344"/>
+      <w:bookmarkEnd w:id="345"/>
+      <w:bookmarkEnd w:id="346"/>
+      <w:bookmarkEnd w:id="347"/>
+      <w:bookmarkEnd w:id="348"/>
     </w:p>
     <w:p>
       <w:pPr>
@@ -22980,57 +23010,53 @@
           <w:szCs w:val="28"/>
         </w:rPr>
       </w:pPr>
-      <w:bookmarkStart w:id="344" w:name="_Toc424831297"/>
-      <w:bookmarkStart w:id="345" w:name="_Toc424831385"/>
-      <w:bookmarkStart w:id="346" w:name="_Toc424840257"/>
-      <w:bookmarkStart w:id="347" w:name="_Toc424929137"/>
-      <w:bookmarkStart w:id="348" w:name="_Toc424929351"/>
-      <w:bookmarkStart w:id="349" w:name="_Toc425065899"/>
-      <w:bookmarkStart w:id="350" w:name="_Toc425170760"/>
-      <w:bookmarkStart w:id="351" w:name="_Toc427025701"/>
-      <w:bookmarkStart w:id="352" w:name="_Toc427077672"/>
-      <w:bookmarkStart w:id="353" w:name="_Toc427077763"/>
-      <w:bookmarkStart w:id="354" w:name="_Toc427079078"/>
-      <w:bookmarkStart w:id="355" w:name="_Toc427079168"/>
-      <w:bookmarkStart w:id="356" w:name="_Toc427079258"/>
-      <w:bookmarkStart w:id="357" w:name="_Toc427079405"/>
-      <w:bookmarkStart w:id="358" w:name="_Toc427079495"/>
-      <w:bookmarkStart w:id="359" w:name="_Toc427079659"/>
-      <w:bookmarkStart w:id="360" w:name="_Toc427079761"/>
-      <w:bookmarkStart w:id="361" w:name="_Toc427079960"/>
-      <w:bookmarkStart w:id="362" w:name="_Toc427080150"/>
-      <w:bookmarkStart w:id="363" w:name="_Toc427226221"/>
-      <w:bookmarkStart w:id="364" w:name="_Toc427226320"/>
-      <w:bookmarkStart w:id="365" w:name="_Toc427226419"/>
-      <w:bookmarkStart w:id="366" w:name="_Toc427422040"/>
-      <w:bookmarkStart w:id="367" w:name="_Toc427422154"/>
-      <w:bookmarkStart w:id="368" w:name="_Toc427422269"/>
-      <w:bookmarkStart w:id="369" w:name="_Toc427422383"/>
-      <w:bookmarkStart w:id="370" w:name="_Toc427430182"/>
-      <w:bookmarkStart w:id="371" w:name="_Toc427430363"/>
-      <w:bookmarkStart w:id="372" w:name="_Toc427430474"/>
-      <w:bookmarkStart w:id="373" w:name="_Toc427430861"/>
-      <w:bookmarkStart w:id="374" w:name="_Toc427504918"/>
-      <w:bookmarkStart w:id="375" w:name="_Toc427505027"/>
-      <w:bookmarkStart w:id="376" w:name="_Toc427505133"/>
-      <w:bookmarkStart w:id="377" w:name="_Toc427505240"/>
-      <w:bookmarkStart w:id="378" w:name="_Toc427506538"/>
-      <w:bookmarkStart w:id="379" w:name="_Toc440372033"/>
-      <w:bookmarkStart w:id="380" w:name="_Toc440373482"/>
-      <w:bookmarkStart w:id="381" w:name="_Toc440585562"/>
-      <w:bookmarkStart w:id="382" w:name="_Toc440612032"/>
-      <w:bookmarkStart w:id="383" w:name="_Toc440612065"/>
-      <w:bookmarkStart w:id="384" w:name="_Toc440614857"/>
-      <w:bookmarkStart w:id="385" w:name="_Toc440615145"/>
-      <w:bookmarkStart w:id="386" w:name="_Toc440715793"/>
-      <w:bookmarkStart w:id="387" w:name="_Toc440719905"/>
-      <w:bookmarkStart w:id="388" w:name="_Toc440885034"/>
-      <w:bookmarkStart w:id="389" w:name="_Toc440969456"/>
-      <w:bookmarkEnd w:id="344"/>
-      <w:bookmarkEnd w:id="345"/>
-      <w:bookmarkEnd w:id="346"/>
-      <w:bookmarkEnd w:id="347"/>
-      <w:bookmarkEnd w:id="348"/>
+      <w:bookmarkStart w:id="349" w:name="_Toc424831297"/>
+      <w:bookmarkStart w:id="350" w:name="_Toc424831385"/>
+      <w:bookmarkStart w:id="351" w:name="_Toc424840257"/>
+      <w:bookmarkStart w:id="352" w:name="_Toc424929137"/>
+      <w:bookmarkStart w:id="353" w:name="_Toc424929351"/>
+      <w:bookmarkStart w:id="354" w:name="_Toc425065899"/>
+      <w:bookmarkStart w:id="355" w:name="_Toc425170760"/>
+      <w:bookmarkStart w:id="356" w:name="_Toc427025701"/>
+      <w:bookmarkStart w:id="357" w:name="_Toc427077672"/>
+      <w:bookmarkStart w:id="358" w:name="_Toc427077763"/>
+      <w:bookmarkStart w:id="359" w:name="_Toc427079078"/>
+      <w:bookmarkStart w:id="360" w:name="_Toc427079168"/>
+      <w:bookmarkStart w:id="361" w:name="_Toc427079258"/>
+      <w:bookmarkStart w:id="362" w:name="_Toc427079405"/>
+      <w:bookmarkStart w:id="363" w:name="_Toc427079495"/>
+      <w:bookmarkStart w:id="364" w:name="_Toc427079659"/>
+      <w:bookmarkStart w:id="365" w:name="_Toc427079761"/>
+      <w:bookmarkStart w:id="366" w:name="_Toc427079960"/>
+      <w:bookmarkStart w:id="367" w:name="_Toc427080150"/>
+      <w:bookmarkStart w:id="368" w:name="_Toc427226221"/>
+      <w:bookmarkStart w:id="369" w:name="_Toc427226320"/>
+      <w:bookmarkStart w:id="370" w:name="_Toc427226419"/>
+      <w:bookmarkStart w:id="371" w:name="_Toc427422040"/>
+      <w:bookmarkStart w:id="372" w:name="_Toc427422154"/>
+      <w:bookmarkStart w:id="373" w:name="_Toc427422269"/>
+      <w:bookmarkStart w:id="374" w:name="_Toc427422383"/>
+      <w:bookmarkStart w:id="375" w:name="_Toc427430182"/>
+      <w:bookmarkStart w:id="376" w:name="_Toc427430363"/>
+      <w:bookmarkStart w:id="377" w:name="_Toc427430474"/>
+      <w:bookmarkStart w:id="378" w:name="_Toc427430861"/>
+      <w:bookmarkStart w:id="379" w:name="_Toc427504918"/>
+      <w:bookmarkStart w:id="380" w:name="_Toc427505027"/>
+      <w:bookmarkStart w:id="381" w:name="_Toc427505133"/>
+      <w:bookmarkStart w:id="382" w:name="_Toc427505240"/>
+      <w:bookmarkStart w:id="383" w:name="_Toc427506538"/>
+      <w:bookmarkStart w:id="384" w:name="_Toc440372033"/>
+      <w:bookmarkStart w:id="385" w:name="_Toc440373482"/>
+      <w:bookmarkStart w:id="386" w:name="_Toc440585562"/>
+      <w:bookmarkStart w:id="387" w:name="_Toc440612032"/>
+      <w:bookmarkStart w:id="388" w:name="_Toc440612065"/>
+      <w:bookmarkStart w:id="389" w:name="_Toc440614857"/>
+      <w:bookmarkStart w:id="390" w:name="_Toc440615145"/>
+      <w:bookmarkStart w:id="391" w:name="_Toc440715793"/>
+      <w:bookmarkStart w:id="392" w:name="_Toc440719905"/>
+      <w:bookmarkStart w:id="393" w:name="_Toc440885034"/>
+      <w:bookmarkStart w:id="394" w:name="_Toc440969456"/>
+      <w:bookmarkStart w:id="395" w:name="_Toc440982442"/>
       <w:bookmarkEnd w:id="349"/>
       <w:bookmarkEnd w:id="350"/>
       <w:bookmarkEnd w:id="351"/>
@@ -23072,32 +23098,38 @@
       <w:bookmarkEnd w:id="387"/>
       <w:bookmarkEnd w:id="388"/>
       <w:bookmarkEnd w:id="389"/>
-    </w:p>
-    <w:p>
-      <w:pPr>
-        <w:pStyle w:val="Heading3"/>
-        <w:rPr>
-          <w:rFonts w:asciiTheme="majorHAnsi" w:hAnsiTheme="majorHAnsi"/>
-        </w:rPr>
-      </w:pPr>
-      <w:bookmarkStart w:id="390" w:name="_Toc408921819"/>
-      <w:bookmarkStart w:id="391" w:name="_Toc424722508"/>
-      <w:bookmarkStart w:id="392" w:name="_Toc424806274"/>
-      <w:bookmarkStart w:id="393" w:name="_Toc424831300"/>
-      <w:bookmarkStart w:id="394" w:name="_Toc424840260"/>
-      <w:bookmarkStart w:id="395" w:name="_Toc440969457"/>
-      <w:r>
-        <w:rPr>
-          <w:rFonts w:asciiTheme="majorHAnsi" w:hAnsiTheme="majorHAnsi"/>
-        </w:rPr>
-        <w:t>All Meeting Minutes</w:t>
-      </w:r>
       <w:bookmarkEnd w:id="390"/>
       <w:bookmarkEnd w:id="391"/>
       <w:bookmarkEnd w:id="392"/>
       <w:bookmarkEnd w:id="393"/>
       <w:bookmarkEnd w:id="394"/>
       <w:bookmarkEnd w:id="395"/>
+    </w:p>
+    <w:p>
+      <w:pPr>
+        <w:pStyle w:val="Heading3"/>
+        <w:rPr>
+          <w:rFonts w:asciiTheme="majorHAnsi" w:hAnsiTheme="majorHAnsi"/>
+        </w:rPr>
+      </w:pPr>
+      <w:bookmarkStart w:id="396" w:name="_Toc408921819"/>
+      <w:bookmarkStart w:id="397" w:name="_Toc424722508"/>
+      <w:bookmarkStart w:id="398" w:name="_Toc424806274"/>
+      <w:bookmarkStart w:id="399" w:name="_Toc424831300"/>
+      <w:bookmarkStart w:id="400" w:name="_Toc424840260"/>
+      <w:bookmarkStart w:id="401" w:name="_Toc440982443"/>
+      <w:r>
+        <w:rPr>
+          <w:rFonts w:asciiTheme="majorHAnsi" w:hAnsiTheme="majorHAnsi"/>
+        </w:rPr>
+        <w:t>All Meeting Minutes</w:t>
+      </w:r>
+      <w:bookmarkEnd w:id="396"/>
+      <w:bookmarkEnd w:id="397"/>
+      <w:bookmarkEnd w:id="398"/>
+      <w:bookmarkEnd w:id="399"/>
+      <w:bookmarkEnd w:id="400"/>
+      <w:bookmarkEnd w:id="401"/>
       <w:r>
         <w:rPr>
           <w:rFonts w:asciiTheme="majorHAnsi" w:hAnsiTheme="majorHAnsi"/>
@@ -23187,12 +23219,12 @@
           <w:rFonts w:asciiTheme="majorHAnsi" w:hAnsiTheme="majorHAnsi"/>
         </w:rPr>
       </w:pPr>
-      <w:bookmarkStart w:id="396" w:name="_Toc408921820"/>
-      <w:bookmarkStart w:id="397" w:name="_Toc424722509"/>
-      <w:bookmarkStart w:id="398" w:name="_Toc424806275"/>
-      <w:bookmarkStart w:id="399" w:name="_Toc424831301"/>
-      <w:bookmarkStart w:id="400" w:name="_Toc424840261"/>
-      <w:bookmarkStart w:id="401" w:name="_Toc440969458"/>
+      <w:bookmarkStart w:id="402" w:name="_Toc408921820"/>
+      <w:bookmarkStart w:id="403" w:name="_Toc424722509"/>
+      <w:bookmarkStart w:id="404" w:name="_Toc424806275"/>
+      <w:bookmarkStart w:id="405" w:name="_Toc424831301"/>
+      <w:bookmarkStart w:id="406" w:name="_Toc424840261"/>
+      <w:bookmarkStart w:id="407" w:name="_Toc440982444"/>
       <w:r>
         <w:rPr>
           <w:rFonts w:asciiTheme="majorHAnsi" w:hAnsiTheme="majorHAnsi"/>
@@ -23200,12 +23232,12 @@
         <w:lastRenderedPageBreak/>
         <w:t>Coding Convention</w:t>
       </w:r>
-      <w:bookmarkEnd w:id="396"/>
-      <w:bookmarkEnd w:id="397"/>
-      <w:bookmarkEnd w:id="398"/>
-      <w:bookmarkEnd w:id="399"/>
-      <w:bookmarkEnd w:id="400"/>
-      <w:bookmarkEnd w:id="401"/>
+      <w:bookmarkEnd w:id="402"/>
+      <w:bookmarkEnd w:id="403"/>
+      <w:bookmarkEnd w:id="404"/>
+      <w:bookmarkEnd w:id="405"/>
+      <w:bookmarkEnd w:id="406"/>
+      <w:bookmarkEnd w:id="407"/>
     </w:p>
     <w:p>
       <w:pPr>
@@ -24103,7 +24135,7 @@
           <w:rPr>
             <w:noProof/>
           </w:rPr>
-          <w:t>20</w:t>
+          <w:t>17</w:t>
         </w:r>
         <w:r>
           <w:rPr>
@@ -33703,7 +33735,7 @@
 </file>
 
 <file path=customXml/itemProps1.xml><?xml version="1.0" encoding="utf-8"?>
-<ds:datastoreItem xmlns:ds="http://schemas.openxmlformats.org/officeDocument/2006/customXml" ds:itemID="{84B26B9F-1731-4BA8-A2ED-77C9BE5A7856}">
+<ds:datastoreItem xmlns:ds="http://schemas.openxmlformats.org/officeDocument/2006/customXml" ds:itemID="{37938A40-E3A3-4A99-A4EE-4143C1EACC37}">
   <ds:schemaRefs>
     <ds:schemaRef ds:uri="http://schemas.openxmlformats.org/officeDocument/2006/bibliography"/>
   </ds:schemaRefs>
@@ -33711,7 +33743,7 @@
 </file>
 
 <file path=customXml/itemProps2.xml><?xml version="1.0" encoding="utf-8"?>
-<ds:datastoreItem xmlns:ds="http://schemas.openxmlformats.org/officeDocument/2006/customXml" ds:itemID="{11ED8352-7D7B-4356-9D51-5A43EB1AA670}">
+<ds:datastoreItem xmlns:ds="http://schemas.openxmlformats.org/officeDocument/2006/customXml" ds:itemID="{2572DA5F-17B7-4374-B0C6-829E204A030C}">
   <ds:schemaRefs>
     <ds:schemaRef ds:uri="http://schemas.openxmlformats.org/officeDocument/2006/bibliography"/>
   </ds:schemaRefs>
@@ -33719,7 +33751,7 @@
 </file>
 
 <file path=customXml/itemProps3.xml><?xml version="1.0" encoding="utf-8"?>
-<ds:datastoreItem xmlns:ds="http://schemas.openxmlformats.org/officeDocument/2006/customXml" ds:itemID="{AACB1510-6CEE-4241-8A5F-6696E4141304}">
+<ds:datastoreItem xmlns:ds="http://schemas.openxmlformats.org/officeDocument/2006/customXml" ds:itemID="{F2B41A72-D953-4518-89FB-30FF69DB26C2}">
   <ds:schemaRefs>
     <ds:schemaRef ds:uri="http://schemas.openxmlformats.org/officeDocument/2006/bibliography"/>
   </ds:schemaRefs>
@@ -33727,7 +33759,7 @@
 </file>
 
 <file path=customXml/itemProps4.xml><?xml version="1.0" encoding="utf-8"?>
-<ds:datastoreItem xmlns:ds="http://schemas.openxmlformats.org/officeDocument/2006/customXml" ds:itemID="{A879F95D-9069-45E8-B318-3904D743F424}">
+<ds:datastoreItem xmlns:ds="http://schemas.openxmlformats.org/officeDocument/2006/customXml" ds:itemID="{0605C8DD-FE3E-4130-9C42-A0F87B152D85}">
   <ds:schemaRefs>
     <ds:schemaRef ds:uri="http://schemas.openxmlformats.org/officeDocument/2006/bibliography"/>
   </ds:schemaRefs>
@@ -33735,7 +33767,7 @@
 </file>
 
 <file path=customXml/itemProps5.xml><?xml version="1.0" encoding="utf-8"?>
-<ds:datastoreItem xmlns:ds="http://schemas.openxmlformats.org/officeDocument/2006/customXml" ds:itemID="{9B617571-4BD4-4D24-82B1-3C404670AC20}">
+<ds:datastoreItem xmlns:ds="http://schemas.openxmlformats.org/officeDocument/2006/customXml" ds:itemID="{744FD1C9-1066-46AE-92A5-7DE00A367477}">
   <ds:schemaRefs>
     <ds:schemaRef ds:uri="http://schemas.openxmlformats.org/officeDocument/2006/bibliography"/>
   </ds:schemaRefs>
@@ -33743,7 +33775,7 @@
 </file>
 
 <file path=customXml/itemProps6.xml><?xml version="1.0" encoding="utf-8"?>
-<ds:datastoreItem xmlns:ds="http://schemas.openxmlformats.org/officeDocument/2006/customXml" ds:itemID="{8D73B7A7-13CD-4DE0-9D11-EFDBB77C1C2D}">
+<ds:datastoreItem xmlns:ds="http://schemas.openxmlformats.org/officeDocument/2006/customXml" ds:itemID="{3CD3D90C-B4C7-41D5-8D22-1721C330CBCA}">
   <ds:schemaRefs>
     <ds:schemaRef ds:uri="http://schemas.openxmlformats.org/officeDocument/2006/bibliography"/>
   </ds:schemaRefs>

</xml_diff>